<commit_message>
add 1000 files. Change report
</commit_message>
<xml_diff>
--- a/Relatorio trabalho 3.docx
+++ b/Relatorio trabalho 3.docx
@@ -1,6 +1,6 @@
 
 <file path=word/document.xml><?xml version="1.0" encoding="utf-8"?>
-<w:document xmlns:wpc="http://schemas.microsoft.com/office/word/2010/wordprocessingCanvas" xmlns:cx="http://schemas.microsoft.com/office/drawing/2014/chartex" xmlns:cx1="http://schemas.microsoft.com/office/drawing/2015/9/8/chartex" xmlns:mc="http://schemas.openxmlformats.org/markup-compatibility/2006" xmlns:o="urn:schemas-microsoft-com:office:office" xmlns:r="http://schemas.openxmlformats.org/officeDocument/2006/relationships" xmlns:m="http://schemas.openxmlformats.org/officeDocument/2006/math" xmlns:v="urn:schemas-microsoft-com:vml" xmlns:wp14="http://schemas.microsoft.com/office/word/2010/wordprocessingDrawing" xmlns:wp="http://schemas.openxmlformats.org/drawingml/2006/wordprocessingDrawing" xmlns:w10="urn:schemas-microsoft-com:office:word" xmlns:w="http://schemas.openxmlformats.org/wordprocessingml/2006/main" xmlns:w14="http://schemas.microsoft.com/office/word/2010/wordml" xmlns:w15="http://schemas.microsoft.com/office/word/2012/wordml" xmlns:w16se="http://schemas.microsoft.com/office/word/2015/wordml/symex" xmlns:wpg="http://schemas.microsoft.com/office/word/2010/wordprocessingGroup" xmlns:wpi="http://schemas.microsoft.com/office/word/2010/wordprocessingInk" xmlns:wne="http://schemas.microsoft.com/office/word/2006/wordml" xmlns:wps="http://schemas.microsoft.com/office/word/2010/wordprocessingShape" mc:Ignorable="w14 w15 w16se wp14">
+<w:document xmlns:wpc="http://schemas.microsoft.com/office/word/2010/wordprocessingCanvas" xmlns:cx="http://schemas.microsoft.com/office/drawing/2014/chartex" xmlns:cx1="http://schemas.microsoft.com/office/drawing/2015/9/8/chartex" xmlns:cx2="http://schemas.microsoft.com/office/drawing/2015/10/21/chartex" xmlns:cx3="http://schemas.microsoft.com/office/drawing/2016/5/9/chartex" xmlns:cx4="http://schemas.microsoft.com/office/drawing/2016/5/10/chartex" xmlns:cx5="http://schemas.microsoft.com/office/drawing/2016/5/11/chartex" xmlns:cx6="http://schemas.microsoft.com/office/drawing/2016/5/12/chartex" xmlns:cx7="http://schemas.microsoft.com/office/drawing/2016/5/13/chartex" xmlns:cx8="http://schemas.microsoft.com/office/drawing/2016/5/14/chartex" xmlns:mc="http://schemas.openxmlformats.org/markup-compatibility/2006" xmlns:o="urn:schemas-microsoft-com:office:office" xmlns:r="http://schemas.openxmlformats.org/officeDocument/2006/relationships" xmlns:m="http://schemas.openxmlformats.org/officeDocument/2006/math" xmlns:v="urn:schemas-microsoft-com:vml" xmlns:wp14="http://schemas.microsoft.com/office/word/2010/wordprocessingDrawing" xmlns:wp="http://schemas.openxmlformats.org/drawingml/2006/wordprocessingDrawing" xmlns:w10="urn:schemas-microsoft-com:office:word" xmlns:w="http://schemas.openxmlformats.org/wordprocessingml/2006/main" xmlns:w14="http://schemas.microsoft.com/office/word/2010/wordml" xmlns:w15="http://schemas.microsoft.com/office/word/2012/wordml" xmlns:w16se="http://schemas.microsoft.com/office/word/2015/wordml/symex" xmlns:wpg="http://schemas.microsoft.com/office/word/2010/wordprocessingGroup" xmlns:wpi="http://schemas.microsoft.com/office/word/2010/wordprocessingInk" xmlns:wne="http://schemas.microsoft.com/office/word/2006/wordml" xmlns:wps="http://schemas.microsoft.com/office/word/2010/wordprocessingShape" mc:Ignorable="w14 w15 w16se wp14">
   <w:body>
     <w:p>
       <w:pPr>
@@ -63,7 +63,6 @@
           <w:szCs w:val="29"/>
         </w:rPr>
       </w:pPr>
-      <w:proofErr w:type="gramStart"/>
       <w:r>
         <w:rPr>
           <w:rFonts w:cs="Arial"/>
@@ -71,17 +70,7 @@
           <w:sz w:val="28"/>
           <w:szCs w:val="29"/>
         </w:rPr>
-        <w:t>Mestrado Integrado</w:t>
-      </w:r>
-      <w:proofErr w:type="gramEnd"/>
-      <w:r>
-        <w:rPr>
-          <w:rFonts w:cs="Arial"/>
-          <w:b/>
-          <w:sz w:val="28"/>
-          <w:szCs w:val="29"/>
-        </w:rPr>
-        <w:t xml:space="preserve"> em Engenharia Informática e Computação</w:t>
+        <w:t>Mestrado Integrado em Engenharia Informática e Computação</w:t>
       </w:r>
     </w:p>
     <w:p>
@@ -218,7 +207,7 @@
       <w:hyperlink r:id="rId9" w:history="1">
         <w:r>
           <w:rPr>
-            <w:rStyle w:val="Hyperlink"/>
+            <w:rStyle w:val="Hiperligao"/>
             <w:rFonts w:ascii="Trebuchet MS" w:eastAsia="Trebuchet MS" w:hAnsi="Trebuchet MS" w:cs="Trebuchet MS"/>
             <w:sz w:val="26"/>
             <w:szCs w:val="26"/>
@@ -256,7 +245,7 @@
       <w:hyperlink r:id="rId10" w:history="1">
         <w:r>
           <w:rPr>
-            <w:rStyle w:val="Hyperlink"/>
+            <w:rStyle w:val="Hiperligao"/>
             <w:rFonts w:ascii="Trebuchet MS" w:eastAsia="Trebuchet MS" w:hAnsi="Trebuchet MS" w:cs="Trebuchet MS"/>
             <w:sz w:val="26"/>
             <w:szCs w:val="26"/>
@@ -289,7 +278,7 @@
       <w:hyperlink r:id="rId11" w:history="1">
         <w:r>
           <w:rPr>
-            <w:rStyle w:val="Hyperlink"/>
+            <w:rStyle w:val="Hiperligao"/>
             <w:rFonts w:ascii="Trebuchet MS" w:eastAsia="Trebuchet MS" w:hAnsi="Trebuchet MS" w:cs="Trebuchet MS"/>
             <w:sz w:val="26"/>
             <w:szCs w:val="26"/>
@@ -318,25 +307,7 @@
           <w:szCs w:val="24"/>
           <w:lang w:val="en-GB"/>
         </w:rPr>
-        <w:t xml:space="preserve">9 </w:t>
-      </w:r>
-      <w:proofErr w:type="spellStart"/>
-      <w:r>
-        <w:rPr>
-          <w:rFonts w:ascii="Ubuntu" w:eastAsia="Ubuntu" w:hAnsi="Ubuntu" w:cs="Ubuntu"/>
-          <w:szCs w:val="24"/>
-          <w:lang w:val="en-GB"/>
-        </w:rPr>
-        <w:t>abril</w:t>
-      </w:r>
-      <w:proofErr w:type="spellEnd"/>
-      <w:r>
-        <w:rPr>
-          <w:rFonts w:ascii="Ubuntu" w:eastAsia="Ubuntu" w:hAnsi="Ubuntu" w:cs="Ubuntu"/>
-          <w:szCs w:val="24"/>
-          <w:lang w:val="en-GB"/>
-        </w:rPr>
-        <w:t xml:space="preserve"> 2017</w:t>
+        <w:t>9 abril 2017</w:t>
       </w:r>
       <w:r>
         <w:rPr>
@@ -371,7 +342,7 @@
       <w:sdtContent>
         <w:p>
           <w:pPr>
-            <w:pStyle w:val="Title"/>
+            <w:pStyle w:val="Ttulo"/>
             <w:rPr>
               <w:rStyle w:val="IndiceCarter"/>
             </w:rPr>
@@ -392,7 +363,7 @@
         </w:p>
         <w:p>
           <w:pPr>
-            <w:pStyle w:val="TOC1"/>
+            <w:pStyle w:val="ndice1"/>
             <w:tabs>
               <w:tab w:val="right" w:leader="dot" w:pos="8494"/>
             </w:tabs>
@@ -415,7 +386,7 @@
           <w:hyperlink w:anchor="_Toc478910297" w:history="1">
             <w:r>
               <w:rPr>
-                <w:rStyle w:val="Hyperlink"/>
+                <w:rStyle w:val="Hiperligao"/>
                 <w:noProof/>
               </w:rPr>
               <w:t>Introdução</w:t>
@@ -472,7 +443,7 @@
         </w:p>
         <w:p>
           <w:pPr>
-            <w:pStyle w:val="TOC1"/>
+            <w:pStyle w:val="ndice1"/>
             <w:tabs>
               <w:tab w:val="right" w:leader="dot" w:pos="8494"/>
             </w:tabs>
@@ -486,7 +457,7 @@
           <w:hyperlink w:anchor="_Toc478910298" w:history="1">
             <w:r>
               <w:rPr>
-                <w:rStyle w:val="Hyperlink"/>
+                <w:rStyle w:val="Hiperligao"/>
                 <w:noProof/>
               </w:rPr>
               <w:t>Identificação do Problema</w:t>
@@ -543,7 +514,7 @@
         </w:p>
         <w:p>
           <w:pPr>
-            <w:pStyle w:val="TOC1"/>
+            <w:pStyle w:val="ndice1"/>
             <w:tabs>
               <w:tab w:val="right" w:leader="dot" w:pos="8494"/>
             </w:tabs>
@@ -557,7 +528,7 @@
           <w:hyperlink w:anchor="_Toc478910299" w:history="1">
             <w:r>
               <w:rPr>
-                <w:rStyle w:val="Hyperlink"/>
+                <w:rStyle w:val="Hiperligao"/>
                 <w:noProof/>
               </w:rPr>
               <w:t>Descrição do Problema</w:t>
@@ -614,7 +585,7 @@
         </w:p>
         <w:p>
           <w:pPr>
-            <w:pStyle w:val="TOC2"/>
+            <w:pStyle w:val="ndice2"/>
             <w:tabs>
               <w:tab w:val="right" w:leader="dot" w:pos="8494"/>
             </w:tabs>
@@ -625,7 +596,7 @@
           <w:hyperlink w:anchor="_Toc478910300" w:history="1">
             <w:r>
               <w:rPr>
-                <w:rStyle w:val="Hyperlink"/>
+                <w:rStyle w:val="Hiperligao"/>
                 <w:noProof/>
               </w:rPr>
               <w:t>Input</w:t>
@@ -682,7 +653,7 @@
         </w:p>
         <w:p>
           <w:pPr>
-            <w:pStyle w:val="TOC2"/>
+            <w:pStyle w:val="ndice2"/>
             <w:tabs>
               <w:tab w:val="right" w:leader="dot" w:pos="8494"/>
             </w:tabs>
@@ -693,7 +664,7 @@
           <w:hyperlink w:anchor="_Toc478910301" w:history="1">
             <w:r>
               <w:rPr>
-                <w:rStyle w:val="Hyperlink"/>
+                <w:rStyle w:val="Hiperligao"/>
                 <w:noProof/>
               </w:rPr>
               <w:t>Dados de entrada</w:t>
@@ -779,6 +750,7 @@
     <w:p>
       <w:pPr>
         <w:pStyle w:val="Indice"/>
+        <w:spacing w:before="0"/>
       </w:pPr>
       <w:bookmarkStart w:id="0" w:name="_Toc478910297"/>
       <w:r>
@@ -787,9 +759,14 @@
       </w:r>
       <w:bookmarkEnd w:id="0"/>
     </w:p>
-    <w:p/>
-    <w:p>
-      <w:pPr>
+    <w:p>
+      <w:pPr>
+        <w:spacing w:after="0"/>
+      </w:pPr>
+    </w:p>
+    <w:p>
+      <w:pPr>
+        <w:spacing w:after="0"/>
         <w:ind w:left="426" w:firstLine="425"/>
         <w:jc w:val="both"/>
         <w:rPr>
@@ -826,6 +803,7 @@
     </w:p>
     <w:p>
       <w:pPr>
+        <w:spacing w:after="0"/>
         <w:ind w:left="426" w:firstLine="425"/>
         <w:jc w:val="both"/>
       </w:pPr>
@@ -839,13 +817,20 @@
         <w:t xml:space="preserve"> é</w:t>
       </w:r>
       <w:r>
-        <w:t xml:space="preserve"> recorrer aos algoritmos de cálculo do caminho mais curto, abordados nas aulas, para encontrar uma solução para um tema que nos foi proposto.</w:t>
-      </w:r>
-    </w:p>
-    <w:p>
-      <w:pPr>
+        <w:t xml:space="preserve"> recorrer aos algoritmos de cálculo do caminho mais curto, abordados nas aulas, para encontrar uma solução para um tema que nos foi proposto</w:t>
+      </w:r>
+      <w:r>
+        <w:t xml:space="preserve">. </w:t>
+      </w:r>
+    </w:p>
+    <w:p>
+      <w:pPr>
+        <w:spacing w:after="0"/>
         <w:ind w:left="426" w:firstLine="425"/>
         <w:jc w:val="both"/>
+        <w:rPr>
+          <w:color w:val="FF0000"/>
+        </w:rPr>
       </w:pPr>
       <w:r>
         <w:t>Neste relatório é descrito o problema, feita a sua formalização, bem como</w:t>
@@ -856,8 +841,45 @@
       <w:r>
         <w:t xml:space="preserve"> a solução implementada.</w:t>
       </w:r>
-    </w:p>
-    <w:p>
+      <w:r>
+        <w:t xml:space="preserve"> </w:t>
+      </w:r>
+      <w:r>
+        <w:rPr>
+          <w:color w:val="FF0000"/>
+        </w:rPr>
+        <w:t>São ainda elencadas as principais dificuldades sentidas na elaboração do trabalho, bem como as soluções encontradas para as ultrapassar.</w:t>
+      </w:r>
+    </w:p>
+    <w:p>
+      <w:pPr>
+        <w:spacing w:after="0"/>
+        <w:ind w:left="426" w:firstLine="425"/>
+        <w:jc w:val="both"/>
+        <w:rPr>
+          <w:color w:val="FF0000"/>
+        </w:rPr>
+      </w:pPr>
+      <w:r>
+        <w:t>No final, apresenta-</w:t>
+      </w:r>
+      <w:r>
+        <w:rPr>
+          <w:color w:val="FF0000"/>
+        </w:rPr>
+        <w:t xml:space="preserve">se uma breve conclusão, que inclui uma apreciação sobre </w:t>
+      </w:r>
+      <w:r>
+        <w:rPr>
+          <w:color w:val="FF0000"/>
+        </w:rPr>
+        <w:t>a aprendizagem decorrente deste trabalho.</w:t>
+      </w:r>
+    </w:p>
+    <w:p>
+      <w:pPr>
+        <w:spacing w:after="0"/>
+      </w:pPr>
       <w:r>
         <w:br w:type="page"/>
       </w:r>
@@ -865,81 +887,247 @@
     <w:p>
       <w:pPr>
         <w:pStyle w:val="Indice"/>
+        <w:spacing w:before="0"/>
       </w:pPr>
       <w:bookmarkStart w:id="1" w:name="_Toc478910298"/>
       <w:r>
+        <w:lastRenderedPageBreak/>
         <w:t>Identificação do Problema</w:t>
       </w:r>
       <w:bookmarkEnd w:id="1"/>
     </w:p>
-    <w:p/>
-    <w:p>
-      <w:pPr>
+    <w:p>
+      <w:pPr>
+        <w:spacing w:after="0"/>
+      </w:pPr>
+    </w:p>
+    <w:p>
+      <w:pPr>
+        <w:spacing w:after="0"/>
         <w:ind w:left="426" w:firstLine="425"/>
         <w:jc w:val="both"/>
       </w:pPr>
       <w:r>
-        <w:t>Uma central de atendimento de urgências é responsável por receber chamadas telefónicas realizadas ao número de urgência (e.g. 112) e desencadear de forma coordenada os processos e os meios para o atendimento da chamada.</w:t>
-      </w:r>
-    </w:p>
-    <w:p>
-      <w:pPr>
+        <w:t xml:space="preserve">Uma central de atendimento de urgências é responsável por receber chamadas telefónicas realizadas </w:t>
+      </w:r>
+      <w:r>
+        <w:rPr>
+          <w:color w:val="FF0000"/>
+        </w:rPr>
+        <w:t xml:space="preserve">para </w:t>
+      </w:r>
+      <w:r>
+        <w:rPr>
+          <w:color w:val="FF0000"/>
+        </w:rPr>
+        <w:t>o</w:t>
+      </w:r>
+      <w:r>
+        <w:t xml:space="preserve"> número de urgência (e.g. 112) e desencadear de forma coordenada os processos e os meios </w:t>
+      </w:r>
+      <w:r>
+        <w:rPr>
+          <w:color w:val="FF0000"/>
+        </w:rPr>
+        <w:t>adequado</w:t>
+      </w:r>
+      <w:r>
+        <w:rPr>
+          <w:color w:val="FF0000"/>
+        </w:rPr>
+        <w:t>s ao</w:t>
+      </w:r>
+      <w:r>
+        <w:rPr>
+          <w:color w:val="FF0000"/>
+        </w:rPr>
+        <w:t xml:space="preserve"> tratamento da situação </w:t>
+      </w:r>
+      <w:r>
+        <w:rPr>
+          <w:color w:val="FF0000"/>
+        </w:rPr>
+        <w:t xml:space="preserve">de emergência que está na origem da </w:t>
+      </w:r>
+      <w:r>
+        <w:t>chamada.</w:t>
+      </w:r>
+    </w:p>
+    <w:p>
+      <w:pPr>
+        <w:spacing w:after="0"/>
         <w:ind w:left="426" w:firstLine="425"/>
         <w:jc w:val="both"/>
       </w:pPr>
       <w:r>
-        <w:t>Para uma maior eficiência de resposta aos diversos tipos de emergência é necessário que seja enviado ao local da chamada quer o veículo que se encontre mais próximo</w:t>
+        <w:t>Para uma maior eficiência de resposta aos diversos tipos de emergência</w:t>
       </w:r>
       <w:r>
         <w:t>,</w:t>
       </w:r>
       <w:r>
-        <w:t xml:space="preserve"> quer a(s) entidade(s) consoante a gravidade da situação.</w:t>
-      </w:r>
-    </w:p>
-    <w:p>
-      <w:pPr>
+        <w:t xml:space="preserve"> é necessário que seja enviado ao local da </w:t>
+      </w:r>
+      <w:r>
+        <w:rPr>
+          <w:color w:val="FF0000"/>
+        </w:rPr>
+        <w:t xml:space="preserve">ocorrência (normalmente coincidente com o local da </w:t>
+      </w:r>
+      <w:r>
+        <w:rPr>
+          <w:color w:val="FF0000"/>
+        </w:rPr>
+        <w:t>chamada</w:t>
+      </w:r>
+      <w:r>
+        <w:rPr>
+          <w:color w:val="FF0000"/>
+        </w:rPr>
+        <w:t>)</w:t>
+      </w:r>
+      <w:r>
+        <w:t xml:space="preserve"> quer o veículo que se encontre mais próximo</w:t>
+      </w:r>
+      <w:r>
+        <w:t>,</w:t>
+      </w:r>
+      <w:r>
+        <w:t xml:space="preserve"> quer a(s) entidade(s) </w:t>
+      </w:r>
+      <w:r>
+        <w:rPr>
+          <w:color w:val="FF0000"/>
+        </w:rPr>
+        <w:t>mais adequada(s)</w:t>
+      </w:r>
+      <w:r>
+        <w:rPr>
+          <w:color w:val="FF0000"/>
+        </w:rPr>
+        <w:t>,</w:t>
+      </w:r>
+      <w:r>
+        <w:rPr>
+          <w:color w:val="FF0000"/>
+        </w:rPr>
+        <w:t xml:space="preserve"> </w:t>
+      </w:r>
+      <w:r>
+        <w:t xml:space="preserve">consoante </w:t>
+      </w:r>
+      <w:r>
+        <w:rPr>
+          <w:color w:val="FF0000"/>
+        </w:rPr>
+        <w:t xml:space="preserve">o tipo e </w:t>
+      </w:r>
+      <w:r>
+        <w:t>a gravidade da situação.</w:t>
+      </w:r>
+    </w:p>
+    <w:p>
+      <w:pPr>
+        <w:spacing w:after="0"/>
         <w:ind w:left="426" w:firstLine="425"/>
         <w:jc w:val="both"/>
       </w:pPr>
       <w:r>
-        <w:t>Dado este problema, procuramos desenvolver um</w:t>
-      </w:r>
-      <w:r>
-        <w:t>a interface que</w:t>
-      </w:r>
-      <w:r>
-        <w:t xml:space="preserve"> </w:t>
-      </w:r>
-      <w:r>
-        <w:t>permitia</w:t>
-      </w:r>
-      <w:r>
-        <w:t xml:space="preserve"> ao utilizador localizar a sua chamada num mapa, bem como o tipo de emerg</w:t>
-      </w:r>
-      <w:r>
-        <w:t>ência e que lhe mostre</w:t>
-      </w:r>
-      <w:r>
-        <w:t xml:space="preserve"> o itinerário mais curto desde o(s) veículo(s)</w:t>
-      </w:r>
-      <w:r>
-        <w:t xml:space="preserve"> de emergência</w:t>
-      </w:r>
-      <w:r>
-        <w:t xml:space="preserve"> até ao local da chamada.</w:t>
-      </w:r>
-    </w:p>
-    <w:p>
-      <w:pPr>
+        <w:t xml:space="preserve">Dado este problema, procuramos desenvolver uma interface que </w:t>
+      </w:r>
+      <w:r>
+        <w:rPr>
+          <w:color w:val="FF0000"/>
+        </w:rPr>
+        <w:t>permita</w:t>
+      </w:r>
+      <w:r>
+        <w:rPr>
+          <w:color w:val="FF0000"/>
+        </w:rPr>
+        <w:t xml:space="preserve"> mostrar ao utilizador</w:t>
+      </w:r>
+      <w:r>
+        <w:rPr>
+          <w:color w:val="FF0000"/>
+        </w:rPr>
+        <w:t xml:space="preserve">, </w:t>
+      </w:r>
+      <w:r>
+        <w:rPr>
+          <w:color w:val="FF0000"/>
+        </w:rPr>
+        <w:t>mediante a</w:t>
+      </w:r>
+      <w:r>
+        <w:rPr>
+          <w:color w:val="FF0000"/>
+        </w:rPr>
+        <w:t xml:space="preserve"> localização da </w:t>
+      </w:r>
+      <w:r>
+        <w:rPr>
+          <w:color w:val="FF0000"/>
+        </w:rPr>
+        <w:t>ocorrência</w:t>
+      </w:r>
+      <w:r>
+        <w:t xml:space="preserve"> num mapa </w:t>
+      </w:r>
+      <w:r>
+        <w:rPr>
+          <w:color w:val="FF0000"/>
+        </w:rPr>
+        <w:t xml:space="preserve">e </w:t>
+      </w:r>
+      <w:r>
+        <w:rPr>
+          <w:color w:val="FF0000"/>
+        </w:rPr>
+        <w:t xml:space="preserve">a seleção do </w:t>
+      </w:r>
+      <w:r>
+        <w:t>tipo de emergência</w:t>
+      </w:r>
+      <w:r>
+        <w:t xml:space="preserve">, </w:t>
+      </w:r>
+      <w:r>
+        <w:t xml:space="preserve">o itinerário mais curto desde o(s) veículo(s) de emergência até ao local da </w:t>
+      </w:r>
+      <w:r>
+        <w:rPr>
+          <w:color w:val="FF0000"/>
+        </w:rPr>
+        <w:t>ocorrência</w:t>
+      </w:r>
+      <w:r>
+        <w:t>.</w:t>
+      </w:r>
+    </w:p>
+    <w:p>
+      <w:pPr>
+        <w:spacing w:after="0"/>
         <w:ind w:left="426" w:firstLine="425"/>
         <w:jc w:val="both"/>
       </w:pPr>
       <w:r>
-        <w:t>O caminho mais curto consiste na distância mais reduzida desde o local de um veículo até ao local da emergência.</w:t>
-      </w:r>
-    </w:p>
-    <w:p>
+        <w:t xml:space="preserve">O caminho mais curto consiste na distância mais reduzida desde o local </w:t>
+      </w:r>
+      <w:r>
+        <w:t xml:space="preserve">de </w:t>
+      </w:r>
+      <w:r>
+        <w:t xml:space="preserve">um veículo </w:t>
+      </w:r>
+      <w:r>
+        <w:t>até ao local da emergência.</w:t>
+      </w:r>
+    </w:p>
+    <w:p>
+      <w:pPr>
+        <w:spacing w:after="0"/>
+      </w:pPr>
       <w:r>
         <w:br w:type="page"/>
       </w:r>
@@ -947,16 +1135,23 @@
     <w:p>
       <w:pPr>
         <w:pStyle w:val="Indice"/>
+        <w:spacing w:before="0"/>
       </w:pPr>
       <w:bookmarkStart w:id="2" w:name="_Toc478910299"/>
       <w:r>
+        <w:lastRenderedPageBreak/>
         <w:t>Descrição do Problema</w:t>
       </w:r>
       <w:bookmarkEnd w:id="2"/>
     </w:p>
-    <w:p/>
-    <w:p>
-      <w:pPr>
+    <w:p>
+      <w:pPr>
+        <w:spacing w:after="0"/>
+      </w:pPr>
+    </w:p>
+    <w:p>
+      <w:pPr>
+        <w:spacing w:after="0"/>
         <w:ind w:left="426" w:firstLine="425"/>
         <w:jc w:val="both"/>
       </w:pPr>
@@ -967,12 +1162,22 @@
         <w:t>, de entre os disponíveis,</w:t>
       </w:r>
       <w:r>
-        <w:t xml:space="preserve"> que se encontra(m) mais perto do local da chamada (dado pelo utilizador) e de acordo com o tipo de emergência (dado pelo utilizador), mostrando de seguida o itinerário mais curto do(s) veículo(s).</w:t>
+        <w:t xml:space="preserve"> que se encontra(m) mais perto do local da </w:t>
+      </w:r>
+      <w:r>
+        <w:rPr>
+          <w:color w:val="FF0000"/>
+        </w:rPr>
+        <w:t>ocorrência</w:t>
+      </w:r>
+      <w:r>
+        <w:t xml:space="preserve"> (dado pelo utilizador) e de acordo com o tipo de emergência (dado pelo utilizador), mostrando de seguida o itinerário mais curto do(s) veículo(s).</w:t>
       </w:r>
     </w:p>
     <w:p>
       <w:pPr>
         <w:pStyle w:val="estilo2"/>
+        <w:spacing w:line="360" w:lineRule="auto"/>
         <w:ind w:firstLine="0"/>
         <w:jc w:val="both"/>
       </w:pPr>
@@ -985,12 +1190,14 @@
     <w:p>
       <w:pPr>
         <w:pStyle w:val="estilo2"/>
+        <w:spacing w:line="360" w:lineRule="auto"/>
         <w:ind w:firstLine="0"/>
         <w:jc w:val="both"/>
       </w:pPr>
     </w:p>
     <w:p>
       <w:pPr>
+        <w:spacing w:after="0"/>
         <w:ind w:firstLine="851"/>
         <w:jc w:val="both"/>
       </w:pPr>
@@ -1006,11 +1213,12 @@
     </w:p>
     <w:p>
       <w:pPr>
-        <w:pStyle w:val="ListParagraph"/>
+        <w:pStyle w:val="PargrafodaLista"/>
         <w:numPr>
           <w:ilvl w:val="0"/>
           <w:numId w:val="1"/>
         </w:numPr>
+        <w:spacing w:after="0"/>
         <w:jc w:val="both"/>
       </w:pPr>
       <w:r>
@@ -1019,11 +1227,12 @@
     </w:p>
     <w:p>
       <w:pPr>
-        <w:pStyle w:val="ListParagraph"/>
+        <w:pStyle w:val="PargrafodaLista"/>
         <w:numPr>
           <w:ilvl w:val="0"/>
           <w:numId w:val="1"/>
         </w:numPr>
+        <w:spacing w:after="0"/>
         <w:jc w:val="both"/>
       </w:pPr>
       <w:r>
@@ -1041,27 +1250,38 @@
     </w:p>
     <w:p>
       <w:pPr>
-        <w:pStyle w:val="ListParagraph"/>
+        <w:pStyle w:val="PargrafodaLista"/>
         <w:numPr>
           <w:ilvl w:val="0"/>
           <w:numId w:val="1"/>
         </w:numPr>
+        <w:spacing w:after="0"/>
         <w:jc w:val="both"/>
       </w:pPr>
       <w:r>
         <w:t>Nó qu</w:t>
       </w:r>
       <w:r>
-        <w:t>e representa o local da chamada;</w:t>
-      </w:r>
-    </w:p>
-    <w:p>
-      <w:pPr>
-        <w:pStyle w:val="ListParagraph"/>
+        <w:t xml:space="preserve">e representa o local da </w:t>
+      </w:r>
+      <w:r>
+        <w:rPr>
+          <w:color w:val="FF0000"/>
+        </w:rPr>
+        <w:t>ocorrência</w:t>
+      </w:r>
+      <w:r>
+        <w:t>;</w:t>
+      </w:r>
+    </w:p>
+    <w:p>
+      <w:pPr>
+        <w:pStyle w:val="PargrafodaLista"/>
         <w:numPr>
           <w:ilvl w:val="0"/>
           <w:numId w:val="1"/>
         </w:numPr>
+        <w:spacing w:after="0"/>
         <w:jc w:val="both"/>
       </w:pPr>
       <w:r>
@@ -1071,6 +1291,7 @@
     <w:p>
       <w:pPr>
         <w:pStyle w:val="estilo2"/>
+        <w:spacing w:line="360" w:lineRule="auto"/>
         <w:ind w:firstLine="0"/>
         <w:jc w:val="both"/>
       </w:pPr>
@@ -1080,11 +1301,13 @@
     </w:p>
     <w:p>
       <w:pPr>
-        <w:jc w:val="both"/>
-      </w:pPr>
-    </w:p>
-    <w:p>
-      <w:pPr>
+        <w:spacing w:after="0"/>
+        <w:jc w:val="both"/>
+      </w:pPr>
+    </w:p>
+    <w:p>
+      <w:pPr>
+        <w:spacing w:after="0"/>
         <w:ind w:left="426" w:firstLine="425"/>
         <w:jc w:val="both"/>
       </w:pPr>
@@ -1092,20 +1315,43 @@
         <w:t>Nós (cruzamentos) pel</w:t>
       </w:r>
       <w:r>
-        <w:t>os quais o(s) veículo(s) passaram</w:t>
-      </w:r>
-      <w:r>
-        <w:t xml:space="preserve"> desde o local onde se encontrava(m) até ao local da emergência, pertencentes ao caminho mais curto/otimizado.</w:t>
-      </w:r>
-    </w:p>
-    <w:p>
-      <w:pPr>
+        <w:t xml:space="preserve">os quais o(s) veículo(s) </w:t>
+      </w:r>
+      <w:r>
+        <w:rPr>
+          <w:color w:val="FF0000"/>
+        </w:rPr>
+        <w:t>passa</w:t>
+      </w:r>
+      <w:r>
+        <w:rPr>
+          <w:color w:val="FF0000"/>
+        </w:rPr>
+        <w:t>m</w:t>
+      </w:r>
+      <w:r>
+        <w:t xml:space="preserve"> desde o local onde se </w:t>
+      </w:r>
+      <w:r>
+        <w:rPr>
+          <w:color w:val="FF0000"/>
+        </w:rPr>
+        <w:t>encontra(m)</w:t>
+      </w:r>
+      <w:r>
+        <w:t xml:space="preserve"> até ao local da emergência, pertencentes ao caminho mais curto/otimizado.</w:t>
+      </w:r>
+    </w:p>
+    <w:p>
+      <w:pPr>
+        <w:spacing w:after="0"/>
         <w:jc w:val="both"/>
       </w:pPr>
     </w:p>
     <w:p>
       <w:pPr>
         <w:pStyle w:val="estilo2"/>
+        <w:spacing w:line="360" w:lineRule="auto"/>
         <w:ind w:firstLine="0"/>
         <w:jc w:val="both"/>
       </w:pPr>
@@ -1114,6 +1360,7 @@
     <w:p>
       <w:pPr>
         <w:pStyle w:val="estilo2"/>
+        <w:spacing w:line="360" w:lineRule="auto"/>
         <w:ind w:firstLine="0"/>
         <w:jc w:val="both"/>
       </w:pPr>
@@ -1121,6 +1368,7 @@
     <w:p>
       <w:pPr>
         <w:pStyle w:val="estilo2"/>
+        <w:spacing w:line="360" w:lineRule="auto"/>
         <w:ind w:firstLine="0"/>
         <w:jc w:val="both"/>
       </w:pPr>
@@ -1128,6 +1376,7 @@
     <w:p>
       <w:pPr>
         <w:pStyle w:val="estilo2"/>
+        <w:spacing w:line="360" w:lineRule="auto"/>
         <w:ind w:firstLine="0"/>
         <w:jc w:val="both"/>
       </w:pPr>
@@ -1135,6 +1384,7 @@
     <w:p>
       <w:pPr>
         <w:pStyle w:val="estilo2"/>
+        <w:spacing w:line="360" w:lineRule="auto"/>
         <w:ind w:firstLine="0"/>
         <w:jc w:val="both"/>
       </w:pPr>
@@ -1142,6 +1392,7 @@
     <w:p>
       <w:pPr>
         <w:pStyle w:val="estilo2"/>
+        <w:spacing w:line="360" w:lineRule="auto"/>
         <w:ind w:firstLine="0"/>
         <w:jc w:val="both"/>
       </w:pPr>
@@ -1149,6 +1400,7 @@
     <w:p>
       <w:pPr>
         <w:pStyle w:val="estilo2"/>
+        <w:spacing w:line="360" w:lineRule="auto"/>
         <w:ind w:firstLine="0"/>
         <w:jc w:val="both"/>
       </w:pPr>
@@ -1156,6 +1408,7 @@
     <w:p>
       <w:pPr>
         <w:pStyle w:val="estilo2"/>
+        <w:spacing w:line="360" w:lineRule="auto"/>
         <w:ind w:firstLine="0"/>
         <w:jc w:val="both"/>
       </w:pPr>
@@ -1163,6 +1416,7 @@
     <w:p>
       <w:pPr>
         <w:pStyle w:val="estilo2"/>
+        <w:spacing w:line="360" w:lineRule="auto"/>
         <w:ind w:firstLine="0"/>
         <w:jc w:val="both"/>
       </w:pPr>
@@ -1170,6 +1424,7 @@
     <w:p>
       <w:pPr>
         <w:pStyle w:val="estilo2"/>
+        <w:spacing w:line="360" w:lineRule="auto"/>
         <w:ind w:firstLine="0"/>
         <w:jc w:val="both"/>
       </w:pPr>
@@ -1177,47 +1432,24 @@
     <w:p>
       <w:pPr>
         <w:pStyle w:val="estilo2"/>
+        <w:spacing w:line="360" w:lineRule="auto"/>
         <w:ind w:firstLine="0"/>
         <w:jc w:val="both"/>
       </w:pPr>
-    </w:p>
-    <w:p>
-      <w:pPr>
-        <w:pStyle w:val="estilo2"/>
-        <w:ind w:firstLine="0"/>
-        <w:jc w:val="both"/>
-      </w:pPr>
-    </w:p>
-    <w:p>
-      <w:pPr>
-        <w:pStyle w:val="estilo2"/>
-        <w:ind w:firstLine="0"/>
-        <w:jc w:val="both"/>
-      </w:pPr>
-    </w:p>
-    <w:p>
-      <w:pPr>
-        <w:pStyle w:val="estilo2"/>
-        <w:ind w:firstLine="0"/>
-        <w:jc w:val="both"/>
-      </w:pPr>
-      <w:r>
+      <w:r>
+        <w:lastRenderedPageBreak/>
         <w:t>Dados de entrada</w:t>
       </w:r>
       <w:bookmarkEnd w:id="4"/>
     </w:p>
     <w:p>
       <w:pPr>
-        <w:jc w:val="both"/>
-      </w:pPr>
-    </w:p>
-    <w:p>
-      <w:pPr>
-        <w:pStyle w:val="ListParagraph"/>
+        <w:pStyle w:val="PargrafodaLista"/>
         <w:numPr>
           <w:ilvl w:val="0"/>
           <w:numId w:val="4"/>
         </w:numPr>
+        <w:spacing w:after="0"/>
         <w:ind w:left="426" w:firstLine="283"/>
         <w:jc w:val="both"/>
       </w:pPr>
@@ -1230,11 +1462,12 @@
     </w:p>
     <w:p>
       <w:pPr>
-        <w:pStyle w:val="ListParagraph"/>
+        <w:pStyle w:val="PargrafodaLista"/>
         <w:numPr>
           <w:ilvl w:val="0"/>
           <w:numId w:val="2"/>
         </w:numPr>
+        <w:spacing w:after="0"/>
         <w:jc w:val="both"/>
       </w:pPr>
       <w:r>
@@ -1243,11 +1476,12 @@
     </w:p>
     <w:p>
       <w:pPr>
-        <w:pStyle w:val="ListParagraph"/>
+        <w:pStyle w:val="PargrafodaLista"/>
         <w:numPr>
           <w:ilvl w:val="0"/>
           <w:numId w:val="2"/>
         </w:numPr>
+        <w:spacing w:after="0"/>
         <w:jc w:val="both"/>
       </w:pPr>
       <w:r>
@@ -1256,11 +1490,12 @@
     </w:p>
     <w:p>
       <w:pPr>
-        <w:pStyle w:val="ListParagraph"/>
+        <w:pStyle w:val="PargrafodaLista"/>
         <w:numPr>
           <w:ilvl w:val="0"/>
           <w:numId w:val="2"/>
         </w:numPr>
+        <w:spacing w:after="0"/>
         <w:jc w:val="both"/>
       </w:pPr>
       <w:r>
@@ -1269,11 +1504,12 @@
     </w:p>
     <w:p>
       <w:pPr>
-        <w:pStyle w:val="ListParagraph"/>
+        <w:pStyle w:val="PargrafodaLista"/>
         <w:numPr>
           <w:ilvl w:val="0"/>
           <w:numId w:val="2"/>
         </w:numPr>
+        <w:spacing w:after="0"/>
         <w:jc w:val="both"/>
       </w:pPr>
       <w:r>
@@ -1282,11 +1518,12 @@
     </w:p>
     <w:p>
       <w:pPr>
-        <w:pStyle w:val="ListParagraph"/>
+        <w:pStyle w:val="PargrafodaLista"/>
         <w:numPr>
           <w:ilvl w:val="0"/>
           <w:numId w:val="2"/>
         </w:numPr>
+        <w:spacing w:after="0"/>
         <w:jc w:val="both"/>
       </w:pPr>
       <w:r>
@@ -1295,11 +1532,12 @@
     </w:p>
     <w:p>
       <w:pPr>
-        <w:pStyle w:val="ListParagraph"/>
+        <w:pStyle w:val="PargrafodaLista"/>
         <w:numPr>
           <w:ilvl w:val="0"/>
           <w:numId w:val="4"/>
         </w:numPr>
+        <w:spacing w:after="0"/>
         <w:ind w:left="426" w:firstLine="283"/>
         <w:jc w:val="both"/>
       </w:pPr>
@@ -1312,21 +1550,23 @@
     </w:p>
     <w:p>
       <w:pPr>
-        <w:pStyle w:val="ListParagraph"/>
+        <w:pStyle w:val="PargrafodaLista"/>
         <w:numPr>
           <w:ilvl w:val="0"/>
           <w:numId w:val="4"/>
         </w:numPr>
+        <w:spacing w:after="0"/>
         <w:ind w:left="426" w:firstLine="283"/>
         <w:jc w:val="both"/>
       </w:pPr>
       <w:r>
-        <w:t>Um ficheiro que contém as ruas, ou seja, conjuntos de arestas que podem ser unidirecionais ou bidirecionais, com os ids e o nome das mesmas, a indicação sobre a se são ou não bidirecionais e ainda os ids dos nós que as compõem.</w:t>
+        <w:t>Um ficheiro que contém as ruas, ou seja, conjuntos de arestas que podem ser unidirecionais ou bidirecionais, com os ids e o nome das mesmas, a indicação sobre se são ou não bidirecionais e ainda os ids dos nós que as compõem.</w:t>
       </w:r>
     </w:p>
     <w:p>
       <w:pPr>
         <w:pStyle w:val="estilo2"/>
+        <w:spacing w:line="360" w:lineRule="auto"/>
         <w:ind w:firstLine="0"/>
         <w:jc w:val="both"/>
       </w:pPr>
@@ -1334,6 +1574,7 @@
     <w:p>
       <w:pPr>
         <w:pStyle w:val="estilo2"/>
+        <w:spacing w:line="360" w:lineRule="auto"/>
         <w:ind w:firstLine="0"/>
         <w:jc w:val="both"/>
       </w:pPr>
@@ -1343,21 +1584,24 @@
     </w:p>
     <w:p>
       <w:pPr>
-        <w:jc w:val="both"/>
-      </w:pPr>
-    </w:p>
-    <w:p>
-      <w:pPr>
+        <w:spacing w:after="0"/>
         <w:ind w:left="426" w:firstLine="425"/>
         <w:jc w:val="both"/>
       </w:pPr>
       <w:r>
-        <w:t>Para que o resultado obtido seja o melhor, é necessário que o grafo, representativo do mapa, seja fortemente conexo entre pontos em que existem os veículos disponíveis (policias, bombeiros, INEM e hospitais) e o ponto em que a ocorrência acontece.</w:t>
+        <w:t>Para que o resultado obtido seja o melhor, é necessário que o grafo, representativo do mapa, seja fortemente conexo entre pontos em que existem os veículos disponíveis (pol</w:t>
+      </w:r>
+      <w:r>
+        <w:t>í</w:t>
+      </w:r>
+      <w:r>
+        <w:t>cias, bombeiros, INEM e hospitais) e o ponto em que a ocorrência acontece.</w:t>
       </w:r>
     </w:p>
     <w:p>
       <w:pPr>
         <w:pStyle w:val="estilo2"/>
+        <w:spacing w:line="360" w:lineRule="auto"/>
         <w:ind w:firstLine="0"/>
         <w:jc w:val="both"/>
       </w:pPr>
@@ -1365,6 +1609,7 @@
     <w:p>
       <w:pPr>
         <w:pStyle w:val="estilo2"/>
+        <w:spacing w:line="360" w:lineRule="auto"/>
         <w:ind w:firstLine="0"/>
         <w:jc w:val="both"/>
       </w:pPr>
@@ -1374,11 +1619,7 @@
     </w:p>
     <w:p>
       <w:pPr>
-        <w:jc w:val="both"/>
-      </w:pPr>
-    </w:p>
-    <w:p>
-      <w:pPr>
+        <w:spacing w:after="0"/>
         <w:ind w:left="426" w:firstLine="425"/>
         <w:jc w:val="both"/>
       </w:pPr>
@@ -1386,29 +1627,58 @@
         <w:t xml:space="preserve">Providenciar ao utilizador </w:t>
       </w:r>
       <w:r>
-        <w:t>quais os veículos de emergência mais perto, de acordo com o solicitado, e o respetivo até ao local da chamada.</w:t>
+        <w:t xml:space="preserve">quais os veículos de emergência mais </w:t>
+      </w:r>
+      <w:r>
+        <w:rPr>
+          <w:color w:val="FF0000"/>
+        </w:rPr>
+        <w:t>p</w:t>
+      </w:r>
+      <w:r>
+        <w:rPr>
+          <w:color w:val="FF0000"/>
+        </w:rPr>
+        <w:t>róximos</w:t>
+      </w:r>
+      <w:r>
+        <w:t xml:space="preserve">, de acordo com o solicitado, e o respetivo </w:t>
+      </w:r>
+      <w:r>
+        <w:t xml:space="preserve">percurso </w:t>
+      </w:r>
+      <w:r>
+        <w:t>até ao local da chamada.</w:t>
       </w:r>
     </w:p>
     <w:p>
       <w:pPr>
         <w:pStyle w:val="Indice"/>
-      </w:pPr>
-      <w:r>
+        <w:spacing w:before="0"/>
+      </w:pPr>
+      <w:r>
+        <w:lastRenderedPageBreak/>
         <w:t>Formalização do Problema</w:t>
       </w:r>
     </w:p>
     <w:p>
       <w:pPr>
         <w:pStyle w:val="estilo2"/>
+        <w:spacing w:line="360" w:lineRule="auto"/>
         <w:ind w:firstLine="0"/>
       </w:pPr>
       <w:r>
         <w:t>Input</w:t>
       </w:r>
     </w:p>
-    <w:p/>
-    <w:p>
-      <w:pPr>
+    <w:p>
+      <w:pPr>
+        <w:spacing w:after="0"/>
+      </w:pPr>
+    </w:p>
+    <w:p>
+      <w:pPr>
+        <w:spacing w:after="0"/>
         <w:ind w:left="851"/>
         <w:rPr>
           <w:rFonts w:eastAsiaTheme="minorEastAsia"/>
@@ -1454,6 +1724,7 @@
     </w:p>
     <w:p>
       <w:pPr>
+        <w:spacing w:after="0"/>
         <w:ind w:left="851"/>
         <w:rPr>
           <w:rFonts w:eastAsiaTheme="minorEastAsia"/>
@@ -1475,6 +1746,7 @@
     </w:p>
     <w:p>
       <w:pPr>
+        <w:spacing w:after="0"/>
         <w:ind w:left="851"/>
       </w:pPr>
       <m:oMathPara>
@@ -1493,6 +1765,7 @@
     </w:p>
     <w:p>
       <w:pPr>
+        <w:spacing w:after="0"/>
         <w:ind w:left="851"/>
       </w:pPr>
       <m:oMath>
@@ -1509,7 +1782,11 @@
     </w:p>
     <w:p>
       <w:pPr>
+        <w:spacing w:after="0"/>
         <w:ind w:left="851"/>
+        <w:rPr>
+          <w:rFonts w:eastAsiaTheme="minorEastAsia"/>
+        </w:rPr>
       </w:pPr>
       <m:oMathPara>
         <m:oMathParaPr>
@@ -1527,16 +1804,28 @@
     </w:p>
     <w:p>
       <w:pPr>
+        <w:spacing w:after="0"/>
+        <w:ind w:left="851"/>
+      </w:pPr>
+    </w:p>
+    <w:p>
+      <w:pPr>
         <w:pStyle w:val="estilo2"/>
+        <w:spacing w:line="360" w:lineRule="auto"/>
         <w:ind w:firstLine="0"/>
       </w:pPr>
       <w:r>
         <w:t>Output</w:t>
       </w:r>
     </w:p>
-    <w:p/>
-    <w:p>
-      <w:pPr>
+    <w:p>
+      <w:pPr>
+        <w:spacing w:after="0"/>
+      </w:pPr>
+    </w:p>
+    <w:p>
+      <w:pPr>
+        <w:spacing w:after="0"/>
         <w:ind w:left="851"/>
       </w:pPr>
       <m:oMathPara>
@@ -1601,6 +1890,7 @@
     </w:p>
     <w:p>
       <w:pPr>
+        <w:spacing w:after="0"/>
         <w:ind w:left="851"/>
       </w:pPr>
       <m:oMathPara>
@@ -1620,16 +1910,28 @@
     <w:p>
       <w:pPr>
         <w:pStyle w:val="estilo2"/>
+        <w:spacing w:line="360" w:lineRule="auto"/>
         <w:ind w:firstLine="0"/>
       </w:pPr>
+    </w:p>
+    <w:p>
+      <w:pPr>
+        <w:pStyle w:val="estilo2"/>
+        <w:spacing w:line="360" w:lineRule="auto"/>
+        <w:ind w:firstLine="0"/>
+      </w:pPr>
       <w:r>
         <w:t>Objetivo</w:t>
       </w:r>
     </w:p>
-    <w:p/>
-    <w:p>
-      <w:pPr>
-        <w:spacing w:line="240" w:lineRule="auto"/>
+    <w:p>
+      <w:pPr>
+        <w:spacing w:after="0"/>
+      </w:pPr>
+    </w:p>
+    <w:p>
+      <w:pPr>
+        <w:spacing w:after="0"/>
         <w:ind w:left="851"/>
       </w:pPr>
       <m:oMathPara>
@@ -1672,7 +1974,7 @@
     </w:p>
     <w:p>
       <w:pPr>
-        <w:spacing w:line="240" w:lineRule="auto"/>
+        <w:spacing w:after="0"/>
         <w:ind w:left="851"/>
         <w:rPr>
           <w:rFonts w:eastAsiaTheme="minorEastAsia"/>
@@ -1774,15 +2076,28 @@
     <w:p>
       <w:pPr>
         <w:pStyle w:val="estilo2"/>
+        <w:spacing w:line="360" w:lineRule="auto"/>
         <w:ind w:firstLine="0"/>
       </w:pPr>
+    </w:p>
+    <w:p>
+      <w:pPr>
+        <w:pStyle w:val="estilo2"/>
+        <w:spacing w:line="360" w:lineRule="auto"/>
+        <w:ind w:firstLine="0"/>
+      </w:pPr>
       <w:r>
         <w:t>Restrição</w:t>
       </w:r>
     </w:p>
-    <w:p/>
-    <w:p>
-      <w:pPr>
+    <w:p>
+      <w:pPr>
+        <w:spacing w:after="0"/>
+      </w:pPr>
+    </w:p>
+    <w:p>
+      <w:pPr>
+        <w:spacing w:after="0"/>
         <w:ind w:left="851"/>
       </w:pPr>
       <m:oMathPara>
@@ -1879,6 +2194,7 @@
     </w:p>
     <w:p>
       <w:pPr>
+        <w:spacing w:after="0"/>
         <w:ind w:left="851"/>
       </w:pPr>
       <m:oMathPara>
@@ -1993,7 +2309,7 @@
     </w:p>
     <w:p>
       <w:pPr>
-        <w:spacing w:line="259" w:lineRule="auto"/>
+        <w:spacing w:after="0"/>
       </w:pPr>
       <w:r>
         <w:br w:type="page"/>
@@ -2002,48 +2318,41 @@
     <w:p>
       <w:pPr>
         <w:pStyle w:val="Indice"/>
-      </w:pPr>
-      <w:r>
+        <w:spacing w:before="0"/>
+      </w:pPr>
+      <w:r>
+        <w:lastRenderedPageBreak/>
         <w:t>Solução</w:t>
       </w:r>
     </w:p>
     <w:p>
       <w:pPr>
         <w:pStyle w:val="estilo2"/>
+        <w:spacing w:line="360" w:lineRule="auto"/>
         <w:ind w:firstLine="0"/>
       </w:pPr>
       <w:r>
         <w:t>Algoritmos</w:t>
       </w:r>
     </w:p>
-    <w:p/>
-    <w:p>
-      <w:pPr>
+    <w:p>
+      <w:pPr>
+        <w:spacing w:after="0"/>
+      </w:pPr>
+    </w:p>
+    <w:p>
+      <w:pPr>
+        <w:spacing w:after="0"/>
         <w:ind w:left="426" w:firstLine="425"/>
         <w:jc w:val="both"/>
       </w:pPr>
       <w:r>
-        <w:t xml:space="preserve">Optamos por implementar dois algoritmos, o de </w:t>
-      </w:r>
-      <w:proofErr w:type="spellStart"/>
-      <w:r>
-        <w:t>Dijkstra</w:t>
-      </w:r>
-      <w:proofErr w:type="spellEnd"/>
-      <w:r>
-        <w:t xml:space="preserve"> e o de </w:t>
-      </w:r>
-      <w:proofErr w:type="spellStart"/>
-      <w:r>
-        <w:t>Floyd-Warshall</w:t>
-      </w:r>
-      <w:proofErr w:type="spellEnd"/>
-      <w:r>
-        <w:t>.</w:t>
-      </w:r>
-    </w:p>
-    <w:p>
-      <w:pPr>
+        <w:t>Optamos por implementar dois algoritmos, o de Dijkstra e o de Floyd-Warshall.</w:t>
+      </w:r>
+    </w:p>
+    <w:p>
+      <w:pPr>
+        <w:spacing w:after="0"/>
         <w:ind w:left="426" w:firstLine="425"/>
         <w:jc w:val="both"/>
       </w:pPr>
@@ -2051,15 +2360,7 @@
         <w:t>O</w:t>
       </w:r>
       <w:r>
-        <w:t xml:space="preserve"> algoritmo de </w:t>
-      </w:r>
-      <w:proofErr w:type="spellStart"/>
-      <w:r>
-        <w:t>Dijkstra</w:t>
-      </w:r>
-      <w:proofErr w:type="spellEnd"/>
-      <w:r>
-        <w:t xml:space="preserve">, </w:t>
+        <w:t xml:space="preserve"> algoritmo de Dijkstra, </w:t>
       </w:r>
       <w:r>
         <w:t>que</w:t>
@@ -2080,19 +2381,39 @@
         <w:t>m grafo dirigido ou não dirigido</w:t>
       </w:r>
       <w:r>
-        <w:t>. Tem a restrição de só poder ser usado em grafos com pesos positivos, que p</w:t>
-      </w:r>
-      <w:proofErr w:type="spellStart"/>
-      <w:r>
-        <w:t>or</w:t>
-      </w:r>
-      <w:proofErr w:type="spellEnd"/>
-      <w:r>
-        <w:t xml:space="preserve"> sua vez se verifica no tema do trabalho.</w:t>
-      </w:r>
-    </w:p>
-    <w:p>
-      <w:pPr>
+        <w:t xml:space="preserve">, </w:t>
+      </w:r>
+      <w:r>
+        <w:rPr>
+          <w:color w:val="FF0000"/>
+        </w:rPr>
+        <w:t>t</w:t>
+      </w:r>
+      <w:r>
+        <w:rPr>
+          <w:color w:val="FF0000"/>
+        </w:rPr>
+        <w:t>em</w:t>
+      </w:r>
+      <w:r>
+        <w:t xml:space="preserve"> a restrição de só poder ser usado em grafos com pesos positivos, </w:t>
+      </w:r>
+      <w:r>
+        <w:rPr>
+          <w:color w:val="FF0000"/>
+        </w:rPr>
+        <w:t>situação</w:t>
+      </w:r>
+      <w:r>
+        <w:t xml:space="preserve"> </w:t>
+      </w:r>
+      <w:r>
+        <w:t>que se verifica no tema do trabalho.</w:t>
+      </w:r>
+    </w:p>
+    <w:p>
+      <w:pPr>
+        <w:spacing w:after="0"/>
         <w:ind w:left="426" w:firstLine="425"/>
         <w:jc w:val="both"/>
         <w:rPr>
@@ -2162,6 +2483,7 @@
     </w:p>
     <w:p>
       <w:pPr>
+        <w:spacing w:after="0"/>
         <w:ind w:left="426" w:firstLine="425"/>
         <w:jc w:val="both"/>
         <w:rPr>
@@ -2172,21 +2494,31 @@
         <w:rPr>
           <w:shd w:val="clear" w:color="auto" w:fill="FFFFFF"/>
         </w:rPr>
-        <w:t xml:space="preserve">Assim, o algoritmo de </w:t>
-      </w:r>
-      <w:proofErr w:type="spellStart"/>
-      <w:r>
-        <w:rPr>
-          <w:shd w:val="clear" w:color="auto" w:fill="FFFFFF"/>
-        </w:rPr>
-        <w:t>Dijkstra</w:t>
-      </w:r>
-      <w:proofErr w:type="spellEnd"/>
-      <w:r>
-        <w:rPr>
-          <w:shd w:val="clear" w:color="auto" w:fill="FFFFFF"/>
-        </w:rPr>
-        <w:t xml:space="preserve"> partindo de um vértice itera o grafo e calcula qual a menor distância e respetivo caminho desse mesmo vértice a todos os outros. Como referid</w:t>
+        <w:t>Assim, o algoritmo de Dijkstra</w:t>
+      </w:r>
+      <w:r>
+        <w:rPr>
+          <w:shd w:val="clear" w:color="auto" w:fill="FFFFFF"/>
+        </w:rPr>
+        <w:t>,</w:t>
+      </w:r>
+      <w:r>
+        <w:rPr>
+          <w:shd w:val="clear" w:color="auto" w:fill="FFFFFF"/>
+        </w:rPr>
+        <w:t xml:space="preserve"> partindo de um vértice</w:t>
+      </w:r>
+      <w:r>
+        <w:rPr>
+          <w:shd w:val="clear" w:color="auto" w:fill="FFFFFF"/>
+        </w:rPr>
+        <w:t>,</w:t>
+      </w:r>
+      <w:r>
+        <w:rPr>
+          <w:shd w:val="clear" w:color="auto" w:fill="FFFFFF"/>
+        </w:rPr>
+        <w:t xml:space="preserve"> itera o grafo e calcula qual a menor distância e respetivo caminho desse mesmo vértice a todos os outros. Como referid</w:t>
       </w:r>
       <w:r>
         <w:rPr>
@@ -2204,7 +2536,19 @@
         <w:rPr>
           <w:shd w:val="clear" w:color="auto" w:fill="FFFFFF"/>
         </w:rPr>
-        <w:t>ncioso, e como tal, durante o cá</w:t>
+        <w:t xml:space="preserve">ncioso, </w:t>
+      </w:r>
+      <w:r>
+        <w:rPr>
+          <w:shd w:val="clear" w:color="auto" w:fill="FFFFFF"/>
+        </w:rPr>
+        <w:t>e como tal</w:t>
+      </w:r>
+      <w:r>
+        <w:rPr>
+          <w:shd w:val="clear" w:color="auto" w:fill="FFFFFF"/>
+        </w:rPr>
+        <w:t>, durante o cá</w:t>
       </w:r>
       <w:r>
         <w:rPr>
@@ -2216,11 +2560,47 @@
         <w:rPr>
           <w:shd w:val="clear" w:color="auto" w:fill="FFFFFF"/>
         </w:rPr>
-        <w:t>escolhe, de entre os que lhe estão adjacentes, aquele que se encontra a uma menor distância. Para tal, recorre-se a uma fila de prioridade para manter sempre os vértices ordenados pela menor distância.</w:t>
-      </w:r>
-    </w:p>
-    <w:p>
-      <w:pPr>
+        <w:t xml:space="preserve">escolhe, de entre os que lhe estão adjacentes, aquele que se encontra a uma menor distância. </w:t>
+      </w:r>
+      <w:r>
+        <w:rPr>
+          <w:color w:val="FF0000"/>
+          <w:shd w:val="clear" w:color="auto" w:fill="FFFFFF"/>
+        </w:rPr>
+        <w:t>P</w:t>
+      </w:r>
+      <w:r>
+        <w:rPr>
+          <w:color w:val="FF0000"/>
+          <w:shd w:val="clear" w:color="auto" w:fill="FFFFFF"/>
+        </w:rPr>
+        <w:t>ara manter sempre os vértices ordenados pela menor distância</w:t>
+      </w:r>
+      <w:r>
+        <w:rPr>
+          <w:color w:val="FF0000"/>
+          <w:shd w:val="clear" w:color="auto" w:fill="FFFFFF"/>
+        </w:rPr>
+        <w:t>, r</w:t>
+      </w:r>
+      <w:r>
+        <w:rPr>
+          <w:color w:val="FF0000"/>
+          <w:shd w:val="clear" w:color="auto" w:fill="FFFFFF"/>
+        </w:rPr>
+        <w:t>ecorre-se a uma fila de prioridade</w:t>
+      </w:r>
+      <w:r>
+        <w:rPr>
+          <w:color w:val="FF0000"/>
+          <w:shd w:val="clear" w:color="auto" w:fill="FFFFFF"/>
+        </w:rPr>
+        <w:t>.</w:t>
+      </w:r>
+    </w:p>
+    <w:p>
+      <w:pPr>
+        <w:spacing w:after="0"/>
         <w:ind w:left="426" w:firstLine="425"/>
         <w:jc w:val="both"/>
         <w:rPr>
@@ -2307,6 +2687,7 @@
     </w:p>
     <w:p>
       <w:pPr>
+        <w:spacing w:after="0"/>
         <w:ind w:left="426" w:firstLine="425"/>
         <w:jc w:val="both"/>
         <w:rPr>
@@ -2316,6 +2697,7 @@
     </w:p>
     <w:p>
       <w:pPr>
+        <w:spacing w:after="0"/>
         <w:ind w:left="426" w:firstLine="425"/>
         <w:jc w:val="both"/>
         <w:rPr>
@@ -2325,6 +2707,7 @@
     </w:p>
     <w:p>
       <w:pPr>
+        <w:spacing w:after="0"/>
         <w:ind w:left="426" w:firstLine="425"/>
         <w:jc w:val="both"/>
         <w:rPr>
@@ -2334,6 +2717,7 @@
     </w:p>
     <w:p>
       <w:pPr>
+        <w:spacing w:after="0"/>
         <w:ind w:left="426" w:firstLine="425"/>
         <w:jc w:val="both"/>
         <w:rPr>
@@ -2343,6 +2727,7 @@
     </w:p>
     <w:p>
       <w:pPr>
+        <w:spacing w:after="0"/>
         <w:ind w:left="426" w:firstLine="425"/>
         <w:jc w:val="both"/>
         <w:rPr>
@@ -2352,6 +2737,7 @@
     </w:p>
     <w:p>
       <w:pPr>
+        <w:spacing w:after="0"/>
         <w:ind w:left="426" w:firstLine="425"/>
         <w:jc w:val="both"/>
         <w:rPr>
@@ -2361,6 +2747,7 @@
     </w:p>
     <w:p>
       <w:pPr>
+        <w:spacing w:after="0"/>
         <w:ind w:left="426" w:firstLine="425"/>
         <w:jc w:val="both"/>
         <w:rPr>
@@ -2370,31 +2757,38 @@
     </w:p>
     <w:p>
       <w:pPr>
+        <w:spacing w:after="0"/>
         <w:ind w:left="426" w:firstLine="425"/>
         <w:jc w:val="both"/>
         <w:rPr>
           <w:shd w:val="clear" w:color="auto" w:fill="FFFFFF"/>
         </w:rPr>
       </w:pPr>
-      <w:r>
-        <w:rPr>
-          <w:shd w:val="clear" w:color="auto" w:fill="FFFFFF"/>
-        </w:rPr>
-        <w:t xml:space="preserve">O algoritmo de </w:t>
-      </w:r>
-      <w:proofErr w:type="spellStart"/>
-      <w:r>
-        <w:rPr>
-          <w:shd w:val="clear" w:color="auto" w:fill="FFFFFF"/>
-        </w:rPr>
-        <w:t>Floyd-Warshall</w:t>
-      </w:r>
-      <w:proofErr w:type="spellEnd"/>
-      <w:r>
-        <w:rPr>
-          <w:shd w:val="clear" w:color="auto" w:fill="FFFFFF"/>
-        </w:rPr>
-        <w:t>, que encontra o caminh</w:t>
+    </w:p>
+    <w:p>
+      <w:pPr>
+        <w:spacing w:after="0"/>
+        <w:ind w:left="426" w:firstLine="425"/>
+        <w:jc w:val="both"/>
+        <w:rPr>
+          <w:shd w:val="clear" w:color="auto" w:fill="FFFFFF"/>
+        </w:rPr>
+      </w:pPr>
+    </w:p>
+    <w:p>
+      <w:pPr>
+        <w:spacing w:after="0"/>
+        <w:ind w:left="426" w:firstLine="425"/>
+        <w:jc w:val="both"/>
+        <w:rPr>
+          <w:shd w:val="clear" w:color="auto" w:fill="FFFFFF"/>
+        </w:rPr>
+      </w:pPr>
+      <w:r>
+        <w:rPr>
+          <w:shd w:val="clear" w:color="auto" w:fill="FFFFFF"/>
+        </w:rPr>
+        <w:t>O algoritmo de Floyd-Warshall, que encontra o caminh</w:t>
       </w:r>
       <w:r>
         <w:rPr>
@@ -2404,29 +2798,44 @@
       </w:r>
       <w:r>
         <w:rPr>
+          <w:strike/>
+          <w:color w:val="FF0000"/>
           <w:shd w:val="clear" w:color="auto" w:fill="FFFFFF"/>
         </w:rPr>
         <w:t>s</w:t>
       </w:r>
-      <w:bookmarkStart w:id="5" w:name="_GoBack"/>
-      <w:bookmarkEnd w:id="5"/>
       <w:r>
         <w:rPr>
           <w:rFonts w:eastAsiaTheme="minorEastAsia"/>
-        </w:rPr>
-        <w:t>e é mais aconselhado para grafos densos. Pode ser usado em grafos com pesos positivos</w:t>
+          <w:strike/>
+          <w:color w:val="FF0000"/>
+        </w:rPr>
+        <w:t>e</w:t>
       </w:r>
       <w:r>
         <w:rPr>
           <w:rFonts w:eastAsiaTheme="minorEastAsia"/>
         </w:rPr>
+        <w:t xml:space="preserve"> é mais aconselhado para grafos densos. Pode ser usado em grafos com pesos positivos</w:t>
+      </w:r>
+      <w:r>
+        <w:rPr>
+          <w:rFonts w:eastAsiaTheme="minorEastAsia"/>
+        </w:rPr>
         <w:t>, bem como com pesos negativos. O</w:t>
       </w:r>
       <w:r>
         <w:rPr>
           <w:shd w:val="clear" w:color="auto" w:fill="FFFFFF"/>
         </w:rPr>
-        <w:t xml:space="preserve"> peso de cada ar</w:t>
+        <w:t xml:space="preserve"> peso de </w:t>
+      </w:r>
+      <w:r>
+        <w:rPr>
+          <w:shd w:val="clear" w:color="auto" w:fill="FFFFFF"/>
+        </w:rPr>
+        <w:lastRenderedPageBreak/>
+        <w:t>cada ar</w:t>
       </w:r>
       <w:r>
         <w:rPr>
@@ -2443,6 +2852,7 @@
     </w:p>
     <w:p>
       <w:pPr>
+        <w:spacing w:after="0"/>
         <w:ind w:left="426" w:firstLine="425"/>
         <w:jc w:val="both"/>
         <w:rPr>
@@ -2452,6 +2862,7 @@
     </w:p>
     <w:p>
       <w:pPr>
+        <w:spacing w:after="0"/>
         <w:ind w:left="426" w:firstLine="425"/>
         <w:jc w:val="both"/>
         <w:rPr>
@@ -2462,7 +2873,19 @@
         <w:rPr>
           <w:shd w:val="clear" w:color="auto" w:fill="FFFFFF"/>
         </w:rPr>
-        <w:t xml:space="preserve">Este algoritmo dispensa grande parte do seu calculo em </w:t>
+        <w:t>Este algoritmo dispensa grande parte do seu c</w:t>
+      </w:r>
+      <w:r>
+        <w:rPr>
+          <w:shd w:val="clear" w:color="auto" w:fill="FFFFFF"/>
+        </w:rPr>
+        <w:t>á</w:t>
+      </w:r>
+      <w:r>
+        <w:rPr>
+          <w:shd w:val="clear" w:color="auto" w:fill="FFFFFF"/>
+        </w:rPr>
+        <w:t xml:space="preserve">lculo em </w:t>
       </w:r>
       <w:r>
         <w:rPr>
@@ -2474,31 +2897,208 @@
         <w:rPr>
           <w:shd w:val="clear" w:color="auto" w:fill="FFFFFF"/>
         </w:rPr>
-        <w:t xml:space="preserve">o através do calculo da distância entre todos os vértices. Estes cálculos servem para preencher duas matrizes(uma relativa </w:t>
+        <w:t>o através do c</w:t>
+      </w:r>
+      <w:r>
+        <w:rPr>
+          <w:shd w:val="clear" w:color="auto" w:fill="FFFFFF"/>
+        </w:rPr>
+        <w:t>á</w:t>
+      </w:r>
+      <w:r>
+        <w:rPr>
+          <w:shd w:val="clear" w:color="auto" w:fill="FFFFFF"/>
+        </w:rPr>
+        <w:t>lculo da distância entre todos os vértices. Estes cálculos servem para preencher duas matrizes</w:t>
+      </w:r>
+      <w:r>
+        <w:rPr>
+          <w:shd w:val="clear" w:color="auto" w:fill="FFFFFF"/>
+        </w:rPr>
+        <w:t xml:space="preserve"> </w:t>
+      </w:r>
+      <w:r>
+        <w:rPr>
+          <w:shd w:val="clear" w:color="auto" w:fill="FFFFFF"/>
+        </w:rPr>
+        <w:t xml:space="preserve">(uma relativa </w:t>
       </w:r>
       <w:r>
         <w:rPr>
           <w:shd w:val="clear" w:color="auto" w:fill="FFFFFF"/>
         </w:rPr>
         <w:br/>
-        <w:t xml:space="preserve">à distância entre cada um dos nós, e outra relativa ao caminho para essa mesma distância), que posteriormente permitirão que com facilidade se obtenha os valores necessários </w:t>
-      </w:r>
-      <w:r>
-        <w:rPr>
-          <w:shd w:val="clear" w:color="auto" w:fill="FFFFFF"/>
-        </w:rPr>
-        <w:t>à execução do programa, como por exemplo recorrendo a primeira matriz sabe-se qual o veiculo que com mais facilidade chegará ao local da ocorrência, e à segunda matriz qual o caminho que este mesmo veículo terá que percorrer para satisfazer esse pedido.</w:t>
+        <w:t>à distância entre cada um dos nós, e outra relativa ao caminho para essa mesma distância)</w:t>
+      </w:r>
+      <w:r>
+        <w:rPr>
+          <w:shd w:val="clear" w:color="auto" w:fill="FFFFFF"/>
+        </w:rPr>
+        <w:t xml:space="preserve">, </w:t>
+      </w:r>
+      <w:r>
+        <w:rPr>
+          <w:color w:val="FF0000"/>
+          <w:shd w:val="clear" w:color="auto" w:fill="FFFFFF"/>
+        </w:rPr>
+        <w:t xml:space="preserve">as quais </w:t>
+      </w:r>
+      <w:r>
+        <w:rPr>
+          <w:shd w:val="clear" w:color="auto" w:fill="FFFFFF"/>
+        </w:rPr>
+        <w:t>permitirão que</w:t>
+      </w:r>
+      <w:r>
+        <w:rPr>
+          <w:shd w:val="clear" w:color="auto" w:fill="FFFFFF"/>
+        </w:rPr>
+        <w:t>,</w:t>
+      </w:r>
+      <w:r>
+        <w:rPr>
+          <w:shd w:val="clear" w:color="auto" w:fill="FFFFFF"/>
+        </w:rPr>
+        <w:t xml:space="preserve"> com facilidade</w:t>
+      </w:r>
+      <w:r>
+        <w:rPr>
+          <w:shd w:val="clear" w:color="auto" w:fill="FFFFFF"/>
+        </w:rPr>
+        <w:t>,</w:t>
+      </w:r>
+      <w:r>
+        <w:rPr>
+          <w:shd w:val="clear" w:color="auto" w:fill="FFFFFF"/>
+        </w:rPr>
+        <w:t xml:space="preserve"> se </w:t>
+      </w:r>
+      <w:r>
+        <w:rPr>
+          <w:color w:val="FF0000"/>
+          <w:shd w:val="clear" w:color="auto" w:fill="FFFFFF"/>
+        </w:rPr>
+        <w:t>obtenha</w:t>
+      </w:r>
+      <w:r>
+        <w:rPr>
+          <w:color w:val="FF0000"/>
+          <w:shd w:val="clear" w:color="auto" w:fill="FFFFFF"/>
+        </w:rPr>
+        <w:t>m</w:t>
+      </w:r>
+      <w:r>
+        <w:rPr>
+          <w:shd w:val="clear" w:color="auto" w:fill="FFFFFF"/>
+        </w:rPr>
+        <w:t xml:space="preserve"> os valores necessários </w:t>
+      </w:r>
+      <w:r>
+        <w:rPr>
+          <w:shd w:val="clear" w:color="auto" w:fill="FFFFFF"/>
+        </w:rPr>
+        <w:t>à execução do programa</w:t>
+      </w:r>
+      <w:r>
+        <w:rPr>
+          <w:shd w:val="clear" w:color="auto" w:fill="FFFFFF"/>
+        </w:rPr>
+        <w:t xml:space="preserve">. </w:t>
+      </w:r>
+      <w:r>
+        <w:rPr>
+          <w:color w:val="FF0000"/>
+          <w:shd w:val="clear" w:color="auto" w:fill="FFFFFF"/>
+        </w:rPr>
+        <w:t xml:space="preserve">Por </w:t>
+      </w:r>
+      <w:r>
+        <w:rPr>
+          <w:color w:val="FF0000"/>
+          <w:shd w:val="clear" w:color="auto" w:fill="FFFFFF"/>
+        </w:rPr>
+        <w:t>exemplo</w:t>
+      </w:r>
+      <w:r>
+        <w:rPr>
+          <w:shd w:val="clear" w:color="auto" w:fill="FFFFFF"/>
+        </w:rPr>
+        <w:t>,</w:t>
+      </w:r>
+      <w:r>
+        <w:rPr>
+          <w:shd w:val="clear" w:color="auto" w:fill="FFFFFF"/>
+        </w:rPr>
+        <w:t xml:space="preserve"> recorrendo </w:t>
+      </w:r>
+      <w:r>
+        <w:rPr>
+          <w:shd w:val="clear" w:color="auto" w:fill="FFFFFF"/>
+        </w:rPr>
+        <w:t>à</w:t>
+      </w:r>
+      <w:r>
+        <w:rPr>
+          <w:shd w:val="clear" w:color="auto" w:fill="FFFFFF"/>
+        </w:rPr>
+        <w:t xml:space="preserve"> primeira matriz sabe-se qual o ve</w:t>
+      </w:r>
+      <w:r>
+        <w:rPr>
+          <w:shd w:val="clear" w:color="auto" w:fill="FFFFFF"/>
+        </w:rPr>
+        <w:t>í</w:t>
+      </w:r>
+      <w:r>
+        <w:rPr>
+          <w:shd w:val="clear" w:color="auto" w:fill="FFFFFF"/>
+        </w:rPr>
+        <w:t xml:space="preserve">culo que com mais facilidade chegará ao local da ocorrência, </w:t>
+      </w:r>
+      <w:r>
+        <w:rPr>
+          <w:color w:val="FF0000"/>
+          <w:shd w:val="clear" w:color="auto" w:fill="FFFFFF"/>
+        </w:rPr>
+        <w:t>sendo que a</w:t>
+      </w:r>
+      <w:r>
+        <w:rPr>
+          <w:shd w:val="clear" w:color="auto" w:fill="FFFFFF"/>
+        </w:rPr>
+        <w:t xml:space="preserve"> segunda matriz </w:t>
+      </w:r>
+      <w:r>
+        <w:rPr>
+          <w:color w:val="FF0000"/>
+          <w:shd w:val="clear" w:color="auto" w:fill="FFFFFF"/>
+        </w:rPr>
+        <w:t>mostra</w:t>
+      </w:r>
+      <w:r>
+        <w:rPr>
+          <w:shd w:val="clear" w:color="auto" w:fill="FFFFFF"/>
+        </w:rPr>
+        <w:t xml:space="preserve"> </w:t>
+      </w:r>
+      <w:r>
+        <w:rPr>
+          <w:shd w:val="clear" w:color="auto" w:fill="FFFFFF"/>
+        </w:rPr>
+        <w:t>qual o caminho que este mesmo veículo terá que percorrer para satisfazer esse pedido.</w:t>
       </w:r>
     </w:p>
     <w:p>
       <w:pPr>
         <w:pStyle w:val="estilo2"/>
+        <w:spacing w:line="360" w:lineRule="auto"/>
         <w:ind w:firstLine="0"/>
       </w:pPr>
     </w:p>
     <w:p>
       <w:pPr>
         <w:pStyle w:val="estilo2"/>
+        <w:spacing w:line="360" w:lineRule="auto"/>
         <w:ind w:firstLine="0"/>
         <w:rPr>
           <w:color w:val="auto"/>
@@ -2572,29 +3172,34 @@
     <w:p>
       <w:pPr>
         <w:pStyle w:val="estilo2"/>
+        <w:spacing w:line="360" w:lineRule="auto"/>
         <w:ind w:firstLine="0"/>
       </w:pPr>
     </w:p>
     <w:p>
       <w:pPr>
         <w:pStyle w:val="estilo2"/>
+        <w:spacing w:line="360" w:lineRule="auto"/>
         <w:ind w:firstLine="0"/>
       </w:pPr>
     </w:p>
     <w:p>
       <w:pPr>
         <w:pStyle w:val="estilo2"/>
+        <w:spacing w:line="360" w:lineRule="auto"/>
         <w:ind w:firstLine="0"/>
       </w:pPr>
     </w:p>
     <w:p>
       <w:pPr>
         <w:pStyle w:val="estilo2"/>
+        <w:spacing w:line="360" w:lineRule="auto"/>
         <w:ind w:firstLine="0"/>
       </w:pPr>
     </w:p>
     <w:p>
       <w:pPr>
+        <w:spacing w:after="0"/>
         <w:ind w:left="426" w:firstLine="425"/>
         <w:jc w:val="both"/>
         <w:rPr>
@@ -2608,61 +3213,61 @@
         <w:t xml:space="preserve">No nosso trabalho o </w:t>
       </w:r>
       <w:r>
-        <w:t xml:space="preserve">algoritmo de </w:t>
-      </w:r>
-      <w:proofErr w:type="spellStart"/>
-      <w:r>
-        <w:t>Dijkstra</w:t>
-      </w:r>
-      <w:proofErr w:type="spellEnd"/>
-      <w:r>
-        <w:t xml:space="preserve"> é mais eficiente dado que temos um mapa com poucos nós (pouco denso). Se usássemos o algoritmo de </w:t>
-      </w:r>
-      <w:proofErr w:type="spellStart"/>
-      <w:r>
-        <w:t>Floyd</w:t>
-      </w:r>
-      <w:proofErr w:type="spellEnd"/>
-      <w:r>
-        <w:t>-Marshall perderíamos eficiência, dado que ele criaria uma matriz com o peso da ligação de cada dois nós, o que para um grafo pouco denso não seria o melhor.</w:t>
+        <w:t>algoritmo de Dijkstra é mais eficiente</w:t>
+      </w:r>
+      <w:r>
+        <w:t>,</w:t>
+      </w:r>
+      <w:r>
+        <w:t xml:space="preserve"> dado que temos um mapa com poucos nós (pouco denso). Se usássemos o algoritmo de Floyd-Marshall perderíamos eficiência, dado que ele criaria uma matriz com o peso da ligação de cada dois nós, o que para um grafo pouco denso não seria o melhor.</w:t>
       </w:r>
     </w:p>
     <w:p>
       <w:pPr>
         <w:pStyle w:val="estilo2"/>
+        <w:spacing w:line="360" w:lineRule="auto"/>
         <w:ind w:firstLine="0"/>
       </w:pPr>
     </w:p>
     <w:p>
       <w:pPr>
         <w:pStyle w:val="estilo2"/>
+        <w:spacing w:line="360" w:lineRule="auto"/>
         <w:ind w:firstLine="0"/>
       </w:pPr>
     </w:p>
     <w:p>
       <w:pPr>
         <w:pStyle w:val="estilo2"/>
+        <w:spacing w:line="360" w:lineRule="auto"/>
         <w:ind w:firstLine="0"/>
       </w:pPr>
     </w:p>
     <w:p>
       <w:pPr>
         <w:pStyle w:val="estilo2"/>
+        <w:spacing w:line="360" w:lineRule="auto"/>
         <w:ind w:firstLine="0"/>
       </w:pPr>
     </w:p>
     <w:p>
       <w:pPr>
         <w:pStyle w:val="estilo2"/>
+        <w:spacing w:line="360" w:lineRule="auto"/>
         <w:ind w:firstLine="0"/>
       </w:pPr>
       <w:r>
         <w:t>Funcionamento do programa</w:t>
       </w:r>
     </w:p>
-    <w:p/>
-    <w:p>
-      <w:pPr>
+    <w:p>
+      <w:pPr>
+        <w:spacing w:after="0"/>
+      </w:pPr>
+    </w:p>
+    <w:p>
+      <w:pPr>
+        <w:spacing w:after="0"/>
         <w:ind w:left="426" w:firstLine="425"/>
         <w:jc w:val="both"/>
         <w:rPr>
@@ -2690,6 +3295,7 @@
     </w:p>
     <w:p>
       <w:pPr>
+        <w:spacing w:after="0"/>
         <w:ind w:left="426" w:firstLine="425"/>
         <w:jc w:val="both"/>
         <w:rPr>
@@ -2700,11 +3306,49 @@
         <w:rPr>
           <w:shd w:val="clear" w:color="auto" w:fill="FFFFFF"/>
         </w:rPr>
-        <w:t>Assim ao iniciar o programa é questionado ao utilizador qual o algoritmo que pretende que seja utilizado para a determinação do caminho mais curto.</w:t>
-      </w:r>
-    </w:p>
-    <w:p>
-      <w:pPr>
+        <w:t>Assim</w:t>
+      </w:r>
+      <w:r>
+        <w:rPr>
+          <w:shd w:val="clear" w:color="auto" w:fill="FFFFFF"/>
+        </w:rPr>
+        <w:t>,</w:t>
+      </w:r>
+      <w:r>
+        <w:rPr>
+          <w:shd w:val="clear" w:color="auto" w:fill="FFFFFF"/>
+        </w:rPr>
+        <w:t xml:space="preserve"> ao iniciar o programa o utilizador </w:t>
+      </w:r>
+      <w:r>
+        <w:rPr>
+          <w:shd w:val="clear" w:color="auto" w:fill="FFFFFF"/>
+        </w:rPr>
+        <w:t xml:space="preserve">é </w:t>
+      </w:r>
+      <w:r>
+        <w:rPr>
+          <w:color w:val="FF0000"/>
+          <w:shd w:val="clear" w:color="auto" w:fill="FFFFFF"/>
+        </w:rPr>
+        <w:t>questionado sobre</w:t>
+      </w:r>
+      <w:r>
+        <w:rPr>
+          <w:shd w:val="clear" w:color="auto" w:fill="FFFFFF"/>
+        </w:rPr>
+        <w:t xml:space="preserve"> </w:t>
+      </w:r>
+      <w:r>
+        <w:rPr>
+          <w:shd w:val="clear" w:color="auto" w:fill="FFFFFF"/>
+        </w:rPr>
+        <w:t>qual o algoritmo que pretende que seja utilizado para a determinação do caminho mais curto.</w:t>
+      </w:r>
+    </w:p>
+    <w:p>
+      <w:pPr>
+        <w:spacing w:after="0"/>
         <w:ind w:left="426" w:firstLine="425"/>
         <w:jc w:val="both"/>
         <w:rPr>
@@ -2755,14 +3399,16 @@
     </w:p>
     <w:p>
       <w:pPr>
-        <w:jc w:val="both"/>
-        <w:rPr>
-          <w:shd w:val="clear" w:color="auto" w:fill="FFFFFF"/>
-        </w:rPr>
-      </w:pPr>
-    </w:p>
-    <w:p>
-      <w:pPr>
+        <w:spacing w:after="0"/>
+        <w:jc w:val="both"/>
+        <w:rPr>
+          <w:shd w:val="clear" w:color="auto" w:fill="FFFFFF"/>
+        </w:rPr>
+      </w:pPr>
+    </w:p>
+    <w:p>
+      <w:pPr>
+        <w:spacing w:after="0"/>
         <w:ind w:firstLine="426"/>
         <w:jc w:val="both"/>
         <w:rPr>
@@ -2773,13 +3419,37 @@
         <w:rPr>
           <w:shd w:val="clear" w:color="auto" w:fill="FFFFFF"/>
         </w:rPr>
-        <w:t>Posteriormente o utilizador terá que escolher um dos tipos de ocorrência pr</w:t>
-      </w:r>
-      <w:r>
-        <w:rPr>
-          <w:shd w:val="clear" w:color="auto" w:fill="FFFFFF"/>
-        </w:rPr>
-        <w:t>evistos (Acidente, Crime ou Incendio</w:t>
+        <w:t>Posteriormente</w:t>
+      </w:r>
+      <w:r>
+        <w:rPr>
+          <w:shd w:val="clear" w:color="auto" w:fill="FFFFFF"/>
+        </w:rPr>
+        <w:t>,</w:t>
+      </w:r>
+      <w:r>
+        <w:rPr>
+          <w:shd w:val="clear" w:color="auto" w:fill="FFFFFF"/>
+        </w:rPr>
+        <w:t xml:space="preserve"> o utilizador terá que escolher um dos tipos de ocorrência pr</w:t>
+      </w:r>
+      <w:r>
+        <w:rPr>
+          <w:shd w:val="clear" w:color="auto" w:fill="FFFFFF"/>
+        </w:rPr>
+        <w:t>evistos (Acidente, Crime ou Inc</w:t>
+      </w:r>
+      <w:r>
+        <w:rPr>
+          <w:shd w:val="clear" w:color="auto" w:fill="FFFFFF"/>
+        </w:rPr>
+        <w:t>ê</w:t>
+      </w:r>
+      <w:r>
+        <w:rPr>
+          <w:shd w:val="clear" w:color="auto" w:fill="FFFFFF"/>
+        </w:rPr>
+        <w:t>ndio</w:t>
       </w:r>
       <w:r>
         <w:rPr>
@@ -2802,6 +3472,7 @@
     </w:p>
     <w:p>
       <w:pPr>
+        <w:spacing w:after="0"/>
         <w:ind w:firstLine="426"/>
         <w:rPr>
           <w:shd w:val="clear" w:color="auto" w:fill="FFFFFF"/>
@@ -2886,6 +3557,7 @@
     </w:p>
     <w:p>
       <w:pPr>
+        <w:spacing w:after="0"/>
         <w:ind w:firstLine="426"/>
         <w:jc w:val="both"/>
         <w:rPr>
@@ -2936,6 +3608,7 @@
     </w:p>
     <w:p>
       <w:pPr>
+        <w:spacing w:after="0"/>
         <w:ind w:firstLine="426"/>
         <w:jc w:val="both"/>
         <w:rPr>
@@ -2945,6 +3618,7 @@
     </w:p>
     <w:p>
       <w:pPr>
+        <w:spacing w:after="0"/>
         <w:ind w:firstLine="426"/>
         <w:jc w:val="both"/>
         <w:rPr>
@@ -2954,6 +3628,7 @@
     </w:p>
     <w:p>
       <w:pPr>
+        <w:spacing w:after="0"/>
         <w:ind w:firstLine="426"/>
         <w:jc w:val="both"/>
         <w:rPr>
@@ -2965,23 +3640,24 @@
           <w:noProof/>
           <w:lang w:eastAsia="pt-PT"/>
         </w:rPr>
+        <w:lastRenderedPageBreak/>
         <w:drawing>
-          <wp:anchor distT="0" distB="0" distL="114300" distR="114300" simplePos="0" relativeHeight="251660288" behindDoc="1" locked="0" layoutInCell="1" allowOverlap="1" wp14:anchorId="217877C5" wp14:editId="0F773F86">
+          <wp:anchor distT="0" distB="0" distL="114300" distR="114300" simplePos="0" relativeHeight="251660288" behindDoc="1" locked="0" layoutInCell="1" allowOverlap="1" wp14:anchorId="217877C5" wp14:editId="798780C1">
             <wp:simplePos x="0" y="0"/>
             <wp:positionH relativeFrom="column">
               <wp:posOffset>1120140</wp:posOffset>
             </wp:positionH>
             <wp:positionV relativeFrom="paragraph">
-              <wp:posOffset>662305</wp:posOffset>
+              <wp:posOffset>659130</wp:posOffset>
             </wp:positionV>
-            <wp:extent cx="2847975" cy="2799080"/>
-            <wp:effectExtent l="0" t="0" r="9525" b="1270"/>
+            <wp:extent cx="2762250" cy="2714625"/>
+            <wp:effectExtent l="0" t="0" r="0" b="9525"/>
             <wp:wrapTight wrapText="bothSides">
               <wp:wrapPolygon edited="0">
                 <wp:start x="0" y="0"/>
-                <wp:lineTo x="0" y="21463"/>
-                <wp:lineTo x="21528" y="21463"/>
-                <wp:lineTo x="21528" y="0"/>
+                <wp:lineTo x="0" y="21524"/>
+                <wp:lineTo x="21451" y="21524"/>
+                <wp:lineTo x="21451" y="0"/>
                 <wp:lineTo x="0" y="0"/>
               </wp:wrapPolygon>
             </wp:wrapTight>
@@ -3011,7 +3687,7 @@
                   <pic:spPr>
                     <a:xfrm>
                       <a:off x="0" y="0"/>
-                      <a:ext cx="2847975" cy="2799080"/>
+                      <a:ext cx="2762250" cy="2714625"/>
                     </a:xfrm>
                     <a:prstGeom prst="rect">
                       <a:avLst/>
@@ -3045,7 +3721,38 @@
         <w:rPr>
           <w:shd w:val="clear" w:color="auto" w:fill="FFFFFF"/>
         </w:rPr>
-        <w:t xml:space="preserve"> rua em que se encontra. É posteriormente selecionado, de forma aleatória, um </w:t>
+        <w:t xml:space="preserve"> </w:t>
+      </w:r>
+      <w:r>
+        <w:rPr>
+          <w:color w:val="FF0000"/>
+          <w:shd w:val="clear" w:color="auto" w:fill="FFFFFF"/>
+        </w:rPr>
+        <w:t>respetiva</w:t>
+      </w:r>
+      <w:r>
+        <w:rPr>
+          <w:shd w:val="clear" w:color="auto" w:fill="FFFFFF"/>
+        </w:rPr>
+        <w:t xml:space="preserve"> </w:t>
+      </w:r>
+      <w:r>
+        <w:rPr>
+          <w:shd w:val="clear" w:color="auto" w:fill="FFFFFF"/>
+        </w:rPr>
+        <w:t>rua</w:t>
+      </w:r>
+      <w:r>
+        <w:rPr>
+          <w:shd w:val="clear" w:color="auto" w:fill="FFFFFF"/>
+        </w:rPr>
+        <w:t>.</w:t>
+      </w:r>
+      <w:r>
+        <w:rPr>
+          <w:shd w:val="clear" w:color="auto" w:fill="FFFFFF"/>
+        </w:rPr>
+        <w:t xml:space="preserve"> É posteriormente selecionado, de forma aleatória, um </w:t>
       </w:r>
       <w:r>
         <w:rPr>
@@ -3062,6 +3769,7 @@
     </w:p>
     <w:p>
       <w:pPr>
+        <w:spacing w:after="0"/>
         <w:ind w:firstLine="426"/>
         <w:jc w:val="both"/>
         <w:rPr>
@@ -3071,6 +3779,7 @@
     </w:p>
     <w:p>
       <w:pPr>
+        <w:spacing w:after="0"/>
         <w:ind w:firstLine="426"/>
         <w:jc w:val="both"/>
         <w:rPr>
@@ -3080,6 +3789,7 @@
     </w:p>
     <w:p>
       <w:pPr>
+        <w:spacing w:after="0"/>
         <w:ind w:firstLine="426"/>
         <w:jc w:val="both"/>
         <w:rPr>
@@ -3089,6 +3799,7 @@
     </w:p>
     <w:p>
       <w:pPr>
+        <w:spacing w:after="0"/>
         <w:ind w:firstLine="426"/>
         <w:jc w:val="both"/>
         <w:rPr>
@@ -3098,6 +3809,7 @@
     </w:p>
     <w:p>
       <w:pPr>
+        <w:spacing w:after="0"/>
         <w:ind w:firstLine="426"/>
         <w:jc w:val="both"/>
         <w:rPr>
@@ -3107,6 +3819,7 @@
     </w:p>
     <w:p>
       <w:pPr>
+        <w:spacing w:after="0"/>
         <w:ind w:firstLine="426"/>
         <w:jc w:val="both"/>
         <w:rPr>
@@ -3116,6 +3829,7 @@
     </w:p>
     <w:p>
       <w:pPr>
+        <w:spacing w:after="0"/>
         <w:ind w:firstLine="426"/>
         <w:jc w:val="both"/>
         <w:rPr>
@@ -3125,6 +3839,7 @@
     </w:p>
     <w:p>
       <w:pPr>
+        <w:spacing w:after="0"/>
         <w:ind w:firstLine="426"/>
         <w:jc w:val="both"/>
         <w:rPr>
@@ -3134,12 +3849,43 @@
     </w:p>
     <w:p>
       <w:pPr>
+        <w:spacing w:after="0"/>
         <w:ind w:firstLine="426"/>
         <w:jc w:val="both"/>
         <w:rPr>
           <w:shd w:val="clear" w:color="auto" w:fill="FFFFFF"/>
         </w:rPr>
       </w:pPr>
+    </w:p>
+    <w:p>
+      <w:pPr>
+        <w:spacing w:after="0"/>
+        <w:ind w:firstLine="426"/>
+        <w:jc w:val="both"/>
+        <w:rPr>
+          <w:shd w:val="clear" w:color="auto" w:fill="FFFFFF"/>
+        </w:rPr>
+      </w:pPr>
+    </w:p>
+    <w:p>
+      <w:pPr>
+        <w:spacing w:after="0"/>
+        <w:ind w:firstLine="426"/>
+        <w:jc w:val="both"/>
+        <w:rPr>
+          <w:shd w:val="clear" w:color="auto" w:fill="FFFFFF"/>
+        </w:rPr>
+      </w:pPr>
+    </w:p>
+    <w:p>
+      <w:pPr>
+        <w:spacing w:after="0"/>
+        <w:ind w:firstLine="426"/>
+        <w:jc w:val="both"/>
+        <w:rPr>
+          <w:shd w:val="clear" w:color="auto" w:fill="FFFFFF"/>
+        </w:rPr>
+      </w:pPr>
       <w:r>
         <w:rPr>
           <w:shd w:val="clear" w:color="auto" w:fill="FFFFFF"/>
@@ -3168,7 +3914,19 @@
         <w:rPr>
           <w:shd w:val="clear" w:color="auto" w:fill="FFFFFF"/>
         </w:rPr>
-        <w:t xml:space="preserve"> do melhor percurso e veiculo(s) a ser(e</w:t>
+        <w:t xml:space="preserve"> do melhor percurso e ve</w:t>
+      </w:r>
+      <w:r>
+        <w:rPr>
+          <w:shd w:val="clear" w:color="auto" w:fill="FFFFFF"/>
+        </w:rPr>
+        <w:t>í</w:t>
+      </w:r>
+      <w:r>
+        <w:rPr>
+          <w:shd w:val="clear" w:color="auto" w:fill="FFFFFF"/>
+        </w:rPr>
+        <w:t>culo(s) a ser(e</w:t>
       </w:r>
       <w:r>
         <w:rPr>
@@ -3196,19 +3954,99 @@
       </w:r>
       <w:r>
         <w:rPr>
-          <w:shd w:val="clear" w:color="auto" w:fill="FFFFFF"/>
-        </w:rPr>
-        <w:t>fora a ambulância que poderá</w:t>
-      </w:r>
-      <w:r>
-        <w:rPr>
-          <w:shd w:val="clear" w:color="auto" w:fill="FFFFFF"/>
-        </w:rPr>
-        <w:t xml:space="preserve"> terminar no hospital para onde levou o doente).  Estes mesmo veículos ficaram inativos durante 2 chamadas consecutivas, voltando a ficar disponíveis após isso.</w:t>
-      </w:r>
-    </w:p>
-    <w:p>
-      <w:pPr>
+          <w:color w:val="FF0000"/>
+          <w:shd w:val="clear" w:color="auto" w:fill="FFFFFF"/>
+        </w:rPr>
+        <w:t>exceto</w:t>
+      </w:r>
+      <w:r>
+        <w:rPr>
+          <w:shd w:val="clear" w:color="auto" w:fill="FFFFFF"/>
+        </w:rPr>
+        <w:t xml:space="preserve"> a ambulância</w:t>
+      </w:r>
+      <w:r>
+        <w:rPr>
+          <w:shd w:val="clear" w:color="auto" w:fill="FFFFFF"/>
+        </w:rPr>
+        <w:t>,</w:t>
+      </w:r>
+      <w:r>
+        <w:rPr>
+          <w:shd w:val="clear" w:color="auto" w:fill="FFFFFF"/>
+        </w:rPr>
+        <w:t xml:space="preserve"> que poderá</w:t>
+      </w:r>
+      <w:r>
+        <w:rPr>
+          <w:shd w:val="clear" w:color="auto" w:fill="FFFFFF"/>
+        </w:rPr>
+        <w:t xml:space="preserve"> terminar no hospital para onde levou o doente).  Estes </w:t>
+      </w:r>
+      <w:r>
+        <w:rPr>
+          <w:color w:val="FF0000"/>
+          <w:shd w:val="clear" w:color="auto" w:fill="FFFFFF"/>
+        </w:rPr>
+        <w:t>mesmo</w:t>
+      </w:r>
+      <w:r>
+        <w:rPr>
+          <w:color w:val="FF0000"/>
+          <w:shd w:val="clear" w:color="auto" w:fill="FFFFFF"/>
+        </w:rPr>
+        <w:t>s</w:t>
+      </w:r>
+      <w:r>
+        <w:rPr>
+          <w:color w:val="FF0000"/>
+          <w:shd w:val="clear" w:color="auto" w:fill="FFFFFF"/>
+        </w:rPr>
+        <w:t xml:space="preserve"> </w:t>
+      </w:r>
+      <w:r>
+        <w:rPr>
+          <w:shd w:val="clear" w:color="auto" w:fill="FFFFFF"/>
+        </w:rPr>
+        <w:t xml:space="preserve">veículos </w:t>
+      </w:r>
+      <w:r>
+        <w:rPr>
+          <w:color w:val="FF0000"/>
+          <w:shd w:val="clear" w:color="auto" w:fill="FFFFFF"/>
+        </w:rPr>
+        <w:t>fica</w:t>
+      </w:r>
+      <w:r>
+        <w:rPr>
+          <w:color w:val="FF0000"/>
+          <w:shd w:val="clear" w:color="auto" w:fill="FFFFFF"/>
+        </w:rPr>
+        <w:t>m</w:t>
+      </w:r>
+      <w:r>
+        <w:rPr>
+          <w:shd w:val="clear" w:color="auto" w:fill="FFFFFF"/>
+        </w:rPr>
+        <w:t xml:space="preserve"> inativos durante 2 chamadas consecutivas, voltando a ficar disponíveis após </w:t>
+      </w:r>
+      <w:r>
+        <w:rPr>
+          <w:color w:val="FF0000"/>
+          <w:shd w:val="clear" w:color="auto" w:fill="FFFFFF"/>
+        </w:rPr>
+        <w:t>esse período</w:t>
+      </w:r>
+      <w:r>
+        <w:rPr>
+          <w:shd w:val="clear" w:color="auto" w:fill="FFFFFF"/>
+        </w:rPr>
+        <w:t>.</w:t>
+      </w:r>
+    </w:p>
+    <w:p>
+      <w:pPr>
+        <w:spacing w:after="0"/>
         <w:ind w:left="426" w:firstLine="425"/>
         <w:jc w:val="both"/>
         <w:rPr>
@@ -3219,11 +4057,49 @@
         <w:rPr>
           <w:shd w:val="clear" w:color="auto" w:fill="FFFFFF"/>
         </w:rPr>
-        <w:t>É também possível dando um certo mapa verificar a conectividade do mesmo.</w:t>
-      </w:r>
-    </w:p>
-    <w:p>
-      <w:pPr>
+        <w:t>É também possível</w:t>
+      </w:r>
+      <w:r>
+        <w:rPr>
+          <w:shd w:val="clear" w:color="auto" w:fill="FFFFFF"/>
+        </w:rPr>
+        <w:t>,</w:t>
+      </w:r>
+      <w:r>
+        <w:rPr>
+          <w:shd w:val="clear" w:color="auto" w:fill="FFFFFF"/>
+        </w:rPr>
+        <w:t xml:space="preserve"> </w:t>
+      </w:r>
+      <w:r>
+        <w:rPr>
+          <w:color w:val="FF0000"/>
+          <w:shd w:val="clear" w:color="auto" w:fill="FFFFFF"/>
+        </w:rPr>
+        <w:t>mediante</w:t>
+      </w:r>
+      <w:r>
+        <w:rPr>
+          <w:shd w:val="clear" w:color="auto" w:fill="FFFFFF"/>
+        </w:rPr>
+        <w:t xml:space="preserve"> um certo mapa</w:t>
+      </w:r>
+      <w:r>
+        <w:rPr>
+          <w:shd w:val="clear" w:color="auto" w:fill="FFFFFF"/>
+        </w:rPr>
+        <w:t>,</w:t>
+      </w:r>
+      <w:r>
+        <w:rPr>
+          <w:shd w:val="clear" w:color="auto" w:fill="FFFFFF"/>
+        </w:rPr>
+        <w:t xml:space="preserve"> verificar a conectividade do mesmo.</w:t>
+      </w:r>
+    </w:p>
+    <w:p>
+      <w:pPr>
+        <w:spacing w:after="0"/>
         <w:ind w:left="426" w:firstLine="425"/>
         <w:jc w:val="both"/>
         <w:rPr>
@@ -3239,7 +4115,7 @@
     </w:p>
     <w:p>
       <w:pPr>
-        <w:spacing w:line="259" w:lineRule="auto"/>
+        <w:spacing w:after="0"/>
         <w:rPr>
           <w:color w:val="FF0000"/>
         </w:rPr>
@@ -3254,14 +4130,17 @@
     <w:p>
       <w:pPr>
         <w:pStyle w:val="Indice"/>
-      </w:pPr>
-      <w:r>
+        <w:spacing w:before="0"/>
+      </w:pPr>
+      <w:r>
+        <w:lastRenderedPageBreak/>
         <w:t>Análise da complexidade</w:t>
       </w:r>
     </w:p>
     <w:p>
       <w:pPr>
         <w:pStyle w:val="estilo2"/>
+        <w:spacing w:line="360" w:lineRule="auto"/>
         <w:ind w:firstLine="0"/>
         <w:jc w:val="both"/>
       </w:pPr>
@@ -3271,11 +4150,13 @@
     </w:p>
     <w:p>
       <w:pPr>
-        <w:jc w:val="both"/>
-      </w:pPr>
-    </w:p>
-    <w:p>
-      <w:pPr>
+        <w:spacing w:after="0"/>
+        <w:jc w:val="both"/>
+      </w:pPr>
+    </w:p>
+    <w:p>
+      <w:pPr>
+        <w:spacing w:after="0"/>
         <w:ind w:left="426" w:firstLine="425"/>
         <w:jc w:val="both"/>
         <w:rPr>
@@ -3286,15 +4167,7 @@
         <w:t xml:space="preserve">A </w:t>
       </w:r>
       <w:r>
-        <w:t xml:space="preserve">complexidade temporal do algoritmo de </w:t>
-      </w:r>
-      <w:proofErr w:type="spellStart"/>
-      <w:r>
-        <w:t>Dijkstra</w:t>
-      </w:r>
-      <w:proofErr w:type="spellEnd"/>
-      <w:r>
-        <w:t xml:space="preserve"> é </w:t>
+        <w:t xml:space="preserve">complexidade temporal do algoritmo de Dijkstra é </w:t>
       </w:r>
       <m:oMath>
         <m:r>
@@ -3412,12 +4285,31 @@
         <w:rPr>
           <w:rFonts w:eastAsiaTheme="minorEastAsia"/>
         </w:rPr>
-        <w:t xml:space="preserve">, sendo que </w:t>
+        <w:t>, sendo que</w:t>
       </w:r>
       <w:r>
         <w:rPr>
           <w:rFonts w:eastAsiaTheme="minorEastAsia"/>
         </w:rPr>
+        <w:t xml:space="preserve"> </w:t>
+      </w:r>
+      <w:r>
+        <w:rPr>
+          <w:rFonts w:eastAsiaTheme="minorEastAsia"/>
+          <w:color w:val="FF0000"/>
+        </w:rPr>
+        <w:t>o</w:t>
+      </w:r>
+      <w:r>
+        <w:rPr>
+          <w:rFonts w:eastAsiaTheme="minorEastAsia"/>
+        </w:rPr>
+        <w:t xml:space="preserve"> </w:t>
+      </w:r>
+      <w:r>
+        <w:rPr>
+          <w:rFonts w:eastAsiaTheme="minorEastAsia"/>
+        </w:rPr>
         <w:t xml:space="preserve">mesmo algoritmo será </w:t>
       </w:r>
       <w:r>
@@ -3460,17 +4352,30 @@
         <w:rPr>
           <w:rFonts w:eastAsiaTheme="minorEastAsia"/>
         </w:rPr>
-        <w:t>s 2 ambulâncias e 1 policia</w:t>
+        <w:t>s 2 ambulâncias e 1 pol</w:t>
       </w:r>
       <w:r>
         <w:rPr>
           <w:rFonts w:eastAsiaTheme="minorEastAsia"/>
         </w:rPr>
+        <w:t>í</w:t>
+      </w:r>
+      <w:r>
+        <w:rPr>
+          <w:rFonts w:eastAsiaTheme="minorEastAsia"/>
+        </w:rPr>
+        <w:t>cia</w:t>
+      </w:r>
+      <w:r>
+        <w:rPr>
+          <w:rFonts w:eastAsiaTheme="minorEastAsia"/>
+        </w:rPr>
         <w:t>.</w:t>
       </w:r>
     </w:p>
     <w:p>
       <w:pPr>
+        <w:spacing w:after="0"/>
         <w:ind w:left="426" w:firstLine="425"/>
         <w:jc w:val="both"/>
       </w:pPr>
@@ -3478,18 +4383,51 @@
         <w:rPr>
           <w:rFonts w:eastAsiaTheme="minorEastAsia"/>
         </w:rPr>
-        <w:t xml:space="preserve">Já para o algoritmo do </w:t>
-      </w:r>
-      <w:proofErr w:type="spellStart"/>
-      <w:r>
-        <w:t>Floyd</w:t>
-      </w:r>
-      <w:proofErr w:type="spellEnd"/>
-      <w:r>
-        <w:t>-Marshall o algoritmo é executado apenas uma vez no inicio do pro</w:t>
-      </w:r>
-      <w:r>
-        <w:t>grama preenchendo</w:t>
+        <w:t xml:space="preserve">Já </w:t>
+      </w:r>
+      <w:r>
+        <w:rPr>
+          <w:rFonts w:eastAsiaTheme="minorEastAsia"/>
+          <w:color w:val="FF0000"/>
+        </w:rPr>
+        <w:t>no caso d</w:t>
+      </w:r>
+      <w:r>
+        <w:rPr>
+          <w:rFonts w:eastAsiaTheme="minorEastAsia"/>
+          <w:color w:val="FF0000"/>
+        </w:rPr>
+        <w:t>o</w:t>
+      </w:r>
+      <w:r>
+        <w:rPr>
+          <w:rFonts w:eastAsiaTheme="minorEastAsia"/>
+        </w:rPr>
+        <w:t xml:space="preserve"> algoritmo do </w:t>
+      </w:r>
+      <w:r>
+        <w:t>Floyd-Marshall</w:t>
+      </w:r>
+      <w:r>
+        <w:t>,</w:t>
+      </w:r>
+      <w:r>
+        <w:t xml:space="preserve"> o algoritmo é executado apenas uma vez no in</w:t>
+      </w:r>
+      <w:r>
+        <w:t>í</w:t>
+      </w:r>
+      <w:r>
+        <w:t>cio do pro</w:t>
+      </w:r>
+      <w:r>
+        <w:t>grama</w:t>
+      </w:r>
+      <w:r>
+        <w:t>,</w:t>
+      </w:r>
+      <w:r>
+        <w:t xml:space="preserve"> preenchendo</w:t>
       </w:r>
       <w:r>
         <w:t xml:space="preserve"> 2 matrizes, uma com </w:t>
@@ -3501,7 +4439,25 @@
         <w:t xml:space="preserve">os vértices intermédios entre cada 2 pontos, para que seja possível </w:t>
       </w:r>
       <w:r>
-        <w:t>obter os nos perte</w:t>
+        <w:t xml:space="preserve">obter </w:t>
+      </w:r>
+      <w:r>
+        <w:rPr>
+          <w:color w:val="FF0000"/>
+        </w:rPr>
+        <w:t>todos</w:t>
+      </w:r>
+      <w:r>
+        <w:t xml:space="preserve"> </w:t>
+      </w:r>
+      <w:r>
+        <w:t>os n</w:t>
+      </w:r>
+      <w:r>
+        <w:t>ó</w:t>
+      </w:r>
+      <w:r>
+        <w:t>s perte</w:t>
       </w:r>
       <w:r>
         <w:t>ncentes ao caminho entre os 2 nó</w:t>
@@ -3510,7 +4466,19 @@
         <w:t>s que se pretende.</w:t>
       </w:r>
       <w:r>
-        <w:t xml:space="preserve"> Deste modo este algoritmo têm uma complexidade temporal </w:t>
+        <w:t xml:space="preserve"> Deste modo</w:t>
+      </w:r>
+      <w:r>
+        <w:t>,</w:t>
+      </w:r>
+      <w:r>
+        <w:t xml:space="preserve"> este algoritmo t</w:t>
+      </w:r>
+      <w:r>
+        <w:t>e</w:t>
+      </w:r>
+      <w:r>
+        <w:t xml:space="preserve">m uma complexidade temporal </w:t>
       </w:r>
       <m:oMath>
         <m:r>
@@ -3575,6 +4543,7 @@
     </w:p>
     <w:p>
       <w:pPr>
+        <w:spacing w:after="0"/>
         <w:ind w:left="426" w:firstLine="425"/>
         <w:jc w:val="both"/>
       </w:pPr>
@@ -3582,6 +4551,7 @@
     <w:p>
       <w:pPr>
         <w:pStyle w:val="estilo2"/>
+        <w:spacing w:line="360" w:lineRule="auto"/>
         <w:ind w:firstLine="0"/>
         <w:jc w:val="both"/>
       </w:pPr>
@@ -3591,26 +4561,20 @@
     </w:p>
     <w:p>
       <w:pPr>
-        <w:jc w:val="both"/>
-      </w:pPr>
-    </w:p>
-    <w:p>
-      <w:pPr>
+        <w:spacing w:after="0"/>
+        <w:jc w:val="both"/>
+      </w:pPr>
+    </w:p>
+    <w:p>
+      <w:pPr>
+        <w:spacing w:after="0"/>
         <w:jc w:val="both"/>
         <w:rPr>
           <w:rFonts w:eastAsiaTheme="minorEastAsia"/>
         </w:rPr>
       </w:pPr>
       <w:r>
-        <w:t xml:space="preserve">O algoritmo </w:t>
-      </w:r>
-      <w:proofErr w:type="spellStart"/>
-      <w:r>
-        <w:t>Dijkstra</w:t>
-      </w:r>
-      <w:proofErr w:type="spellEnd"/>
-      <w:r>
-        <w:t xml:space="preserve"> tem uma complexidade espacial de </w:t>
+        <w:t xml:space="preserve">O algoritmo Dijkstra tem uma complexidade espacial de </w:t>
       </w:r>
       <m:oMath>
         <m:r>
@@ -3676,29 +4640,44 @@
     </w:p>
     <w:p>
       <w:pPr>
-        <w:jc w:val="both"/>
-      </w:pPr>
-    </w:p>
-    <w:p>
-      <w:pPr>
-        <w:jc w:val="both"/>
-      </w:pPr>
-      <w:r>
+        <w:spacing w:after="0"/>
+        <w:jc w:val="both"/>
+      </w:pPr>
+    </w:p>
+    <w:p>
+      <w:pPr>
+        <w:spacing w:after="0"/>
+        <w:jc w:val="both"/>
+      </w:pPr>
+      <w:r>
+        <w:rPr>
+          <w:highlight w:val="yellow"/>
+        </w:rPr>
         <w:t>??</w:t>
       </w:r>
       <w:r>
-        <w:t xml:space="preserve">O algoritmo </w:t>
-      </w:r>
-      <w:proofErr w:type="spellStart"/>
-      <w:r>
-        <w:t>Floyd-Warshall</w:t>
-      </w:r>
-      <w:proofErr w:type="spellEnd"/>
-      <w:r>
-        <w:t xml:space="preserve">, na sua execução do caminho entre todos os nos tem uma complexidade espacial de </w:t>
-      </w:r>
-      <w:r>
-        <w:t xml:space="preserve">O(n) já que utiliza os caminhos já </w:t>
+        <w:t>O algoritmo Floyd-Warshall, na sua execução do caminho entre todos os n</w:t>
+      </w:r>
+      <w:r>
+        <w:t>ó</w:t>
+      </w:r>
+      <w:r>
+        <w:t>s</w:t>
+      </w:r>
+      <w:r>
+        <w:t>,</w:t>
+      </w:r>
+      <w:r>
+        <w:t xml:space="preserve"> tem uma complexidade espacial de </w:t>
+      </w:r>
+      <w:r>
+        <w:t>O(n)</w:t>
+      </w:r>
+      <w:r>
+        <w:t>,</w:t>
+      </w:r>
+      <w:r>
+        <w:t xml:space="preserve"> já que utiliza os caminhos já </w:t>
       </w:r>
       <w:r>
         <w:t>cal</w:t>
@@ -3710,6 +4689,7 @@
     <w:p>
       <w:pPr>
         <w:pStyle w:val="estilo2"/>
+        <w:spacing w:line="360" w:lineRule="auto"/>
         <w:ind w:firstLine="0"/>
         <w:jc w:val="both"/>
       </w:pPr>
@@ -3717,6 +4697,7 @@
     <w:p>
       <w:pPr>
         <w:pStyle w:val="estilo2"/>
+        <w:spacing w:line="360" w:lineRule="auto"/>
         <w:ind w:firstLine="0"/>
         <w:jc w:val="both"/>
       </w:pPr>
@@ -3724,6 +4705,7 @@
     <w:p>
       <w:pPr>
         <w:pStyle w:val="estilo2"/>
+        <w:spacing w:line="360" w:lineRule="auto"/>
         <w:ind w:firstLine="0"/>
         <w:jc w:val="both"/>
       </w:pPr>
@@ -3731,6 +4713,7 @@
     <w:p>
       <w:pPr>
         <w:pStyle w:val="estilo2"/>
+        <w:spacing w:line="360" w:lineRule="auto"/>
         <w:ind w:firstLine="0"/>
         <w:jc w:val="both"/>
       </w:pPr>
@@ -3738,6 +4721,7 @@
     <w:p>
       <w:pPr>
         <w:pStyle w:val="estilo2"/>
+        <w:spacing w:line="360" w:lineRule="auto"/>
         <w:ind w:firstLine="0"/>
         <w:jc w:val="both"/>
       </w:pPr>
@@ -3745,6 +4729,7 @@
     <w:p>
       <w:pPr>
         <w:pStyle w:val="estilo2"/>
+        <w:spacing w:line="360" w:lineRule="auto"/>
         <w:ind w:firstLine="0"/>
         <w:jc w:val="both"/>
       </w:pPr>
@@ -3752,6 +4737,7 @@
     <w:p>
       <w:pPr>
         <w:pStyle w:val="estilo2"/>
+        <w:spacing w:line="360" w:lineRule="auto"/>
         <w:ind w:firstLine="0"/>
         <w:jc w:val="both"/>
       </w:pPr>
@@ -3759,6 +4745,7 @@
     <w:p>
       <w:pPr>
         <w:pStyle w:val="estilo2"/>
+        <w:spacing w:line="360" w:lineRule="auto"/>
         <w:ind w:firstLine="0"/>
         <w:jc w:val="both"/>
       </w:pPr>
@@ -3766,6 +4753,7 @@
     <w:p>
       <w:pPr>
         <w:pStyle w:val="estilo2"/>
+        <w:spacing w:line="360" w:lineRule="auto"/>
         <w:ind w:firstLine="0"/>
         <w:jc w:val="both"/>
       </w:pPr>
@@ -3773,6 +4761,7 @@
     <w:p>
       <w:pPr>
         <w:pStyle w:val="estilo2"/>
+        <w:spacing w:line="360" w:lineRule="auto"/>
         <w:ind w:firstLine="0"/>
         <w:jc w:val="both"/>
       </w:pPr>
@@ -3780,6 +4769,7 @@
     <w:p>
       <w:pPr>
         <w:pStyle w:val="estilo2"/>
+        <w:spacing w:line="360" w:lineRule="auto"/>
         <w:ind w:firstLine="0"/>
         <w:jc w:val="both"/>
       </w:pPr>
@@ -3789,16 +4779,30 @@
     </w:p>
     <w:p>
       <w:pPr>
-        <w:jc w:val="both"/>
-      </w:pPr>
-    </w:p>
-    <w:p>
-      <w:pPr>
+        <w:spacing w:after="0"/>
+        <w:jc w:val="both"/>
+      </w:pPr>
+    </w:p>
+    <w:p>
+      <w:pPr>
+        <w:spacing w:after="0"/>
         <w:ind w:left="426" w:firstLine="425"/>
         <w:jc w:val="both"/>
       </w:pPr>
       <w:r>
-        <w:t>Para analisar a complexidade temporal medimos os tempos de execução do programa usando diferentes dados de entrada (diferentes números de vértices, arestas e mudando os locais onde se encontravam os veículos</w:t>
+        <w:t>Para analisar a complexidade temporal</w:t>
+      </w:r>
+      <w:r>
+        <w:t>,</w:t>
+      </w:r>
+      <w:r>
+        <w:t xml:space="preserve"> medimos os tempos de execução do programa</w:t>
+      </w:r>
+      <w:r>
+        <w:t>,</w:t>
+      </w:r>
+      <w:r>
+        <w:t xml:space="preserve"> usando diferentes dados de entrada (diferentes números de vértices, arestas e mudando os locais onde se encontravam os veículos</w:t>
       </w:r>
       <w:r>
         <w:t xml:space="preserve"> (e a respetiva</w:t>
@@ -3818,108 +4822,126 @@
     </w:p>
     <w:p>
       <w:pPr>
+        <w:spacing w:after="0"/>
         <w:ind w:left="426" w:firstLine="425"/>
         <w:jc w:val="both"/>
       </w:pPr>
     </w:p>
     <w:p>
       <w:pPr>
+        <w:spacing w:after="0"/>
         <w:ind w:left="426" w:firstLine="425"/>
         <w:jc w:val="both"/>
       </w:pPr>
     </w:p>
     <w:p>
       <w:pPr>
+        <w:spacing w:after="0"/>
         <w:ind w:left="426" w:firstLine="425"/>
         <w:jc w:val="both"/>
       </w:pPr>
     </w:p>
     <w:p>
       <w:pPr>
+        <w:spacing w:after="0"/>
         <w:ind w:left="426" w:firstLine="425"/>
         <w:jc w:val="both"/>
       </w:pPr>
     </w:p>
     <w:p>
       <w:pPr>
+        <w:spacing w:after="0"/>
         <w:ind w:left="426" w:firstLine="425"/>
         <w:jc w:val="both"/>
       </w:pPr>
     </w:p>
     <w:p>
       <w:pPr>
+        <w:spacing w:after="0"/>
         <w:ind w:left="426" w:firstLine="425"/>
         <w:jc w:val="both"/>
       </w:pPr>
     </w:p>
     <w:p>
       <w:pPr>
+        <w:spacing w:after="0"/>
         <w:ind w:left="426" w:firstLine="425"/>
         <w:jc w:val="both"/>
       </w:pPr>
     </w:p>
     <w:p>
       <w:pPr>
+        <w:spacing w:after="0"/>
         <w:ind w:left="426" w:firstLine="425"/>
         <w:jc w:val="both"/>
       </w:pPr>
     </w:p>
     <w:p>
       <w:pPr>
+        <w:spacing w:after="0"/>
         <w:ind w:left="426" w:firstLine="425"/>
         <w:jc w:val="both"/>
       </w:pPr>
     </w:p>
     <w:p>
       <w:pPr>
+        <w:spacing w:after="0"/>
         <w:ind w:left="426" w:firstLine="425"/>
         <w:jc w:val="both"/>
       </w:pPr>
     </w:p>
     <w:p>
       <w:pPr>
+        <w:spacing w:after="0"/>
         <w:ind w:left="426" w:firstLine="425"/>
         <w:jc w:val="both"/>
       </w:pPr>
     </w:p>
     <w:p>
       <w:pPr>
+        <w:spacing w:after="0"/>
         <w:ind w:left="426" w:firstLine="425"/>
         <w:jc w:val="both"/>
       </w:pPr>
     </w:p>
     <w:p>
       <w:pPr>
+        <w:spacing w:after="0"/>
         <w:ind w:left="426" w:firstLine="425"/>
         <w:jc w:val="both"/>
       </w:pPr>
     </w:p>
     <w:p>
       <w:pPr>
+        <w:spacing w:after="0"/>
         <w:ind w:left="426" w:firstLine="425"/>
         <w:jc w:val="both"/>
       </w:pPr>
     </w:p>
     <w:p>
       <w:pPr>
+        <w:spacing w:after="0"/>
         <w:ind w:left="426" w:firstLine="425"/>
         <w:jc w:val="both"/>
       </w:pPr>
     </w:p>
     <w:p>
       <w:pPr>
+        <w:spacing w:after="0"/>
         <w:ind w:left="426" w:firstLine="425"/>
         <w:jc w:val="both"/>
       </w:pPr>
     </w:p>
     <w:p>
       <w:pPr>
+        <w:spacing w:after="0"/>
         <w:ind w:left="426" w:firstLine="425"/>
         <w:jc w:val="both"/>
       </w:pPr>
     </w:p>
     <w:p>
       <w:pPr>
+        <w:spacing w:after="0"/>
         <w:ind w:left="426" w:firstLine="425"/>
         <w:jc w:val="both"/>
       </w:pPr>
@@ -3927,25 +4949,53 @@
     <w:p>
       <w:pPr>
         <w:pStyle w:val="Indice"/>
-        <w:jc w:val="both"/>
-      </w:pPr>
-      <w:r>
+        <w:spacing w:before="0"/>
+        <w:jc w:val="both"/>
+      </w:pPr>
+    </w:p>
+    <w:p>
+      <w:pPr>
+        <w:pStyle w:val="Indice"/>
+        <w:spacing w:before="0"/>
+        <w:jc w:val="both"/>
+        <w:rPr>
+          <w:rFonts w:eastAsiaTheme="minorHAnsi" w:cstheme="minorBidi"/>
+          <w:b w:val="0"/>
+          <w:color w:val="auto"/>
+          <w:sz w:val="24"/>
+          <w:szCs w:val="22"/>
+        </w:rPr>
+      </w:pPr>
+    </w:p>
+    <w:p/>
+    <w:p/>
+    <w:p/>
+    <w:p>
+      <w:pPr>
+        <w:pStyle w:val="Indice"/>
+        <w:spacing w:before="0"/>
+        <w:jc w:val="both"/>
+      </w:pPr>
+      <w:r>
+        <w:lastRenderedPageBreak/>
         <w:t>Lista de casos de utilização</w:t>
       </w:r>
     </w:p>
     <w:p>
       <w:pPr>
+        <w:spacing w:after="0"/>
         <w:ind w:left="426" w:firstLine="425"/>
         <w:jc w:val="both"/>
       </w:pPr>
     </w:p>
     <w:p>
       <w:pPr>
-        <w:pStyle w:val="ListParagraph"/>
+        <w:pStyle w:val="PargrafodaLista"/>
         <w:numPr>
           <w:ilvl w:val="0"/>
           <w:numId w:val="6"/>
         </w:numPr>
+        <w:spacing w:after="0"/>
         <w:jc w:val="both"/>
       </w:pPr>
       <w:r>
@@ -3954,11 +5004,12 @@
     </w:p>
     <w:p>
       <w:pPr>
-        <w:pStyle w:val="ListParagraph"/>
+        <w:pStyle w:val="PargrafodaLista"/>
         <w:numPr>
           <w:ilvl w:val="0"/>
           <w:numId w:val="6"/>
         </w:numPr>
+        <w:spacing w:after="0"/>
         <w:jc w:val="both"/>
       </w:pPr>
       <w:r>
@@ -3973,11 +5024,12 @@
     </w:p>
     <w:p>
       <w:pPr>
-        <w:pStyle w:val="ListParagraph"/>
+        <w:pStyle w:val="PargrafodaLista"/>
         <w:numPr>
           <w:ilvl w:val="0"/>
           <w:numId w:val="6"/>
         </w:numPr>
+        <w:spacing w:after="0"/>
         <w:jc w:val="both"/>
       </w:pPr>
       <w:r>
@@ -3996,6 +5048,9 @@
         <w:t>até ao local da chamada</w:t>
       </w:r>
       <w:r>
+        <w:t>,</w:t>
+      </w:r>
+      <w:r>
         <w:t xml:space="preserve"> através da utilização </w:t>
       </w:r>
       <w:r>
@@ -4007,18 +5062,25 @@
     </w:p>
     <w:p>
       <w:pPr>
-        <w:pStyle w:val="ListParagraph"/>
+        <w:pStyle w:val="PargrafodaLista"/>
         <w:numPr>
           <w:ilvl w:val="0"/>
           <w:numId w:val="6"/>
         </w:numPr>
+        <w:spacing w:after="0"/>
         <w:jc w:val="both"/>
       </w:pPr>
       <w:r>
         <w:t>Possível retorno de um dos veículos ao hospital mais próximo através do caminho mais curto</w:t>
       </w:r>
       <w:r>
-        <w:t>, verificação do hospital mais próximo e do caminho que a ambulância terá que percorrer para chegar ate lá</w:t>
+        <w:t>, verificação do hospital mais próximo e do caminho que a ambulância terá que percorrer para chegar at</w:t>
+      </w:r>
+      <w:r>
+        <w:t>é</w:t>
+      </w:r>
+      <w:r>
+        <w:t xml:space="preserve"> lá</w:t>
       </w:r>
       <w:r>
         <w:t>;</w:t>
@@ -4026,42 +5088,31 @@
     </w:p>
     <w:p>
       <w:pPr>
-        <w:pStyle w:val="ListParagraph"/>
+        <w:pStyle w:val="PargrafodaLista"/>
         <w:numPr>
           <w:ilvl w:val="0"/>
           <w:numId w:val="6"/>
         </w:numPr>
-        <w:jc w:val="both"/>
-      </w:pPr>
-      <w:r>
-        <w:t xml:space="preserve">Visualização do mapa usando o </w:t>
-      </w:r>
-      <w:proofErr w:type="spellStart"/>
-      <w:r>
-        <w:t>GraphViewer</w:t>
-      </w:r>
-      <w:proofErr w:type="spellEnd"/>
-      <w:r>
-        <w:t>;</w:t>
-      </w:r>
-    </w:p>
-    <w:p>
-      <w:pPr>
-        <w:pStyle w:val="ListParagraph"/>
+        <w:spacing w:after="0"/>
+        <w:jc w:val="both"/>
+      </w:pPr>
+      <w:r>
+        <w:t>Visualização do mapa usando o GraphViewer;</w:t>
+      </w:r>
+    </w:p>
+    <w:p>
+      <w:pPr>
+        <w:pStyle w:val="PargrafodaLista"/>
         <w:numPr>
           <w:ilvl w:val="0"/>
           <w:numId w:val="6"/>
         </w:numPr>
-        <w:jc w:val="both"/>
-      </w:pPr>
-      <w:r>
-        <w:t xml:space="preserve">Apresentação do caminho mais eficiente usando o </w:t>
-      </w:r>
-      <w:proofErr w:type="spellStart"/>
-      <w:r>
-        <w:t>GraphViewer</w:t>
-      </w:r>
-      <w:proofErr w:type="spellEnd"/>
+        <w:spacing w:after="0"/>
+        <w:jc w:val="both"/>
+      </w:pPr>
+      <w:r>
+        <w:t>Apresentação do caminho mais eficiente usando o GraphViewer</w:t>
+      </w:r>
       <w:r>
         <w:t>, através do realce das arestas por onde os veículos passarão</w:t>
       </w:r>
@@ -4071,7 +5122,7 @@
     </w:p>
     <w:p>
       <w:pPr>
-        <w:spacing w:line="259" w:lineRule="auto"/>
+        <w:spacing w:after="0"/>
       </w:pPr>
       <w:r>
         <w:br w:type="page"/>
@@ -4080,13 +5131,16 @@
     <w:p>
       <w:pPr>
         <w:pStyle w:val="Indice"/>
-      </w:pPr>
-      <w:r>
+        <w:spacing w:before="0"/>
+      </w:pPr>
+      <w:r>
+        <w:lastRenderedPageBreak/>
         <w:t>Diagrama de classes</w:t>
       </w:r>
     </w:p>
     <w:p>
       <w:pPr>
+        <w:spacing w:after="0"/>
         <w:rPr>
           <w:color w:val="FF0000"/>
         </w:rPr>
@@ -4100,7 +5154,7 @@
     </w:p>
     <w:p>
       <w:pPr>
-        <w:spacing w:line="259" w:lineRule="auto"/>
+        <w:spacing w:after="0"/>
         <w:rPr>
           <w:color w:val="FF0000"/>
         </w:rPr>
@@ -4115,38 +5169,50 @@
     <w:p>
       <w:pPr>
         <w:pStyle w:val="Indice"/>
-        <w:jc w:val="both"/>
-      </w:pPr>
-      <w:r>
+        <w:spacing w:before="0"/>
+        <w:jc w:val="both"/>
+      </w:pPr>
+      <w:r>
+        <w:lastRenderedPageBreak/>
         <w:t>Principais dificuldades</w:t>
       </w:r>
     </w:p>
     <w:p>
       <w:pPr>
+        <w:spacing w:after="0"/>
         <w:ind w:left="426" w:firstLine="425"/>
         <w:jc w:val="both"/>
       </w:pPr>
       <w:r>
-        <w:t>No início do projeto deparamo-nos com alguns entraves à sua execução, enunciados de seguida:</w:t>
-      </w:r>
-    </w:p>
-    <w:p>
-      <w:pPr>
-        <w:pStyle w:val="ListParagraph"/>
+        <w:t>No início do projeto</w:t>
+      </w:r>
+      <w:r>
+        <w:t>,</w:t>
+      </w:r>
+      <w:r>
+        <w:t xml:space="preserve"> deparamo-nos com alguns entraves à sua execução, enunciados de seguida:</w:t>
+      </w:r>
+    </w:p>
+    <w:p>
+      <w:pPr>
+        <w:pStyle w:val="PargrafodaLista"/>
         <w:numPr>
           <w:ilvl w:val="0"/>
           <w:numId w:val="7"/>
         </w:numPr>
+        <w:spacing w:after="0"/>
         <w:jc w:val="both"/>
       </w:pPr>
       <w:r>
         <w:t xml:space="preserve">Como obter um mapa do site </w:t>
       </w:r>
-      <w:proofErr w:type="spellStart"/>
-      <w:r>
+      <w:r>
+        <w:rPr>
+          <w:i/>
+          <w:color w:val="FF0000"/>
+        </w:rPr>
         <w:t>openstreetmaps</w:t>
       </w:r>
-      <w:proofErr w:type="spellEnd"/>
       <w:r>
         <w:t xml:space="preserve"> e </w:t>
       </w:r>
@@ -4165,11 +5231,12 @@
     </w:p>
     <w:p>
       <w:pPr>
-        <w:pStyle w:val="ListParagraph"/>
+        <w:pStyle w:val="PargrafodaLista"/>
         <w:numPr>
           <w:ilvl w:val="0"/>
           <w:numId w:val="7"/>
         </w:numPr>
+        <w:spacing w:after="0"/>
         <w:jc w:val="both"/>
       </w:pPr>
       <w:r>
@@ -4181,6 +5248,7 @@
     </w:p>
     <w:p>
       <w:pPr>
+        <w:spacing w:after="0"/>
         <w:ind w:left="426" w:firstLine="425"/>
         <w:jc w:val="both"/>
       </w:pPr>
@@ -4188,6 +5256,7 @@
     <w:p>
       <w:pPr>
         <w:pStyle w:val="Indice"/>
+        <w:spacing w:before="0"/>
         <w:jc w:val="both"/>
       </w:pPr>
       <w:r>
@@ -4196,6 +5265,7 @@
     </w:p>
     <w:p>
       <w:pPr>
+        <w:spacing w:after="0"/>
         <w:ind w:left="426" w:firstLine="425"/>
         <w:jc w:val="both"/>
       </w:pPr>
@@ -4205,6 +5275,7 @@
     </w:p>
     <w:p>
       <w:pPr>
+        <w:spacing w:after="0"/>
         <w:ind w:left="426" w:firstLine="425"/>
         <w:jc w:val="both"/>
       </w:pPr>
@@ -4214,7 +5285,15 @@
     </w:p>
     <w:p>
       <w:pPr>
+        <w:spacing w:after="0"/>
+        <w:ind w:left="426" w:firstLine="425"/>
+        <w:jc w:val="both"/>
+      </w:pPr>
+    </w:p>
+    <w:p>
+      <w:pPr>
         <w:pStyle w:val="Indice"/>
+        <w:spacing w:before="0"/>
         <w:jc w:val="both"/>
       </w:pPr>
       <w:r>
@@ -4223,6 +5302,7 @@
     </w:p>
     <w:p>
       <w:pPr>
+        <w:spacing w:after="0"/>
         <w:ind w:left="426" w:firstLine="425"/>
         <w:jc w:val="both"/>
       </w:pPr>
@@ -4232,7 +5312,7 @@
     </w:p>
     <w:p>
       <w:pPr>
-        <w:spacing w:line="259" w:lineRule="auto"/>
+        <w:spacing w:after="0"/>
         <w:rPr>
           <w:color w:val="FF0000"/>
         </w:rPr>
@@ -4247,14 +5327,48 @@
     <w:p>
       <w:pPr>
         <w:pStyle w:val="Indice"/>
-      </w:pPr>
-      <w:r>
+        <w:spacing w:before="0"/>
+      </w:pPr>
+      <w:r>
+        <w:lastRenderedPageBreak/>
         <w:t>Conclusão</w:t>
       </w:r>
     </w:p>
     <w:p>
-      <w:r>
-        <w:t>Como referido anteriormente, pretendia-se obter, através de um algoritmo eficiente, a melhor combinação de veículos e percursos considerando uma chamada num qualquer no do grafo. Assim, com recurso a 2 algoritmos diferentes foram obtidos resultados satisfatórios</w:t>
+      <w:pPr>
+        <w:spacing w:after="0"/>
+        <w:ind w:left="426" w:firstLine="425"/>
+        <w:jc w:val="both"/>
+      </w:pPr>
+      <w:r>
+        <w:rPr>
+          <w:color w:val="FF0000"/>
+        </w:rPr>
+        <w:t xml:space="preserve">Perante o problema apresentado no início deste relatório, </w:t>
+      </w:r>
+      <w:r>
+        <w:t>pretendia-se obter, através de um algoritmo eficiente, a melhor combinação de veículos e percursos</w:t>
+      </w:r>
+      <w:r>
+        <w:t>,</w:t>
+      </w:r>
+      <w:r>
+        <w:t xml:space="preserve"> considerando uma </w:t>
+      </w:r>
+      <w:r>
+        <w:rPr>
+          <w:color w:val="FF0000"/>
+        </w:rPr>
+        <w:t>ocorrência</w:t>
+      </w:r>
+      <w:r>
+        <w:t xml:space="preserve"> num qualquer n</w:t>
+      </w:r>
+      <w:r>
+        <w:t>ó</w:t>
+      </w:r>
+      <w:r>
+        <w:t xml:space="preserve"> do grafo. Assim, com recurso a 2 algoritmos diferentes foram obtidos resultados satisfatórios</w:t>
       </w:r>
       <w:r>
         <w:t>.</w:t>
@@ -4262,35 +5376,137 @@
     </w:p>
     <w:p>
       <w:pPr>
-        <w:rPr>
-          <w:color w:val="FF0000"/>
-        </w:rPr>
-      </w:pPr>
-      <w:r>
-        <w:t xml:space="preserve">Concluímos que o algoritmo mais eficiente para o nosso tema seria o de </w:t>
-      </w:r>
-      <w:proofErr w:type="spellStart"/>
-      <w:r>
-        <w:t>Dijkstra</w:t>
-      </w:r>
-      <w:proofErr w:type="spellEnd"/>
-      <w:r>
-        <w:t>, já que o número de nos existentes com veículos de emergência e hospitais, é muito inferior ao número de nós total, o que faz com que uma grande parte do tempo de calculo do algo</w:t>
-      </w:r>
-      <w:r>
-        <w:t xml:space="preserve">ritmo </w:t>
-      </w:r>
-      <w:proofErr w:type="spellStart"/>
-      <w:r>
-        <w:t>Floyd-Warshall</w:t>
-      </w:r>
-      <w:proofErr w:type="spellEnd"/>
-      <w:r>
-        <w:t xml:space="preserve"> seja dispendioso demais</w:t>
+        <w:spacing w:after="0"/>
+        <w:ind w:left="426" w:firstLine="425"/>
+        <w:jc w:val="both"/>
+      </w:pPr>
+      <w:r>
+        <w:t>Concluímos que o algoritmo mais eficiente para o nosso tema seria o de</w:t>
+      </w:r>
+      <w:r>
+        <w:t xml:space="preserve"> Dijkstra, já que o número de nó</w:t>
+      </w:r>
+      <w:r>
+        <w:t>s existentes com veículos de emergência</w:t>
+      </w:r>
+      <w:r>
+        <w:t xml:space="preserve"> </w:t>
+      </w:r>
+      <w:r>
+        <w:t xml:space="preserve">e hospitais, é muito inferior ao número </w:t>
+      </w:r>
+      <w:r>
+        <w:t xml:space="preserve">total </w:t>
+      </w:r>
+      <w:r>
+        <w:t>de nós, o que faz com que uma grande parte do tempo de c</w:t>
+      </w:r>
+      <w:r>
+        <w:t>á</w:t>
+      </w:r>
+      <w:r>
+        <w:t>lculo do algo</w:t>
+      </w:r>
+      <w:r>
+        <w:t>ritmo Floyd-Warshall seja dispendioso demais</w:t>
       </w:r>
       <w:r>
         <w:t xml:space="preserve"> para a resolução do problema.</w:t>
       </w:r>
+    </w:p>
+    <w:p>
+      <w:pPr>
+        <w:spacing w:after="0"/>
+        <w:ind w:left="426" w:firstLine="425"/>
+        <w:jc w:val="both"/>
+      </w:pPr>
+      <w:r>
+        <w:rPr>
+          <w:color w:val="FF0000"/>
+        </w:rPr>
+        <w:t>O tema deste trabalho</w:t>
+      </w:r>
+      <w:r>
+        <w:rPr>
+          <w:color w:val="FF0000"/>
+        </w:rPr>
+        <w:t xml:space="preserve"> representa uma situação que, embora </w:t>
+      </w:r>
+      <w:r>
+        <w:rPr>
+          <w:color w:val="FF0000"/>
+        </w:rPr>
+        <w:t>aqui</w:t>
+      </w:r>
+      <w:r>
+        <w:rPr>
+          <w:color w:val="FF0000"/>
+        </w:rPr>
+        <w:t xml:space="preserve"> seja analisada de forma simplificada, corresponde a uma situação real, que é muito complexa e muito importante para a sociedade</w:t>
+      </w:r>
+      <w:r>
+        <w:rPr>
+          <w:color w:val="FF0000"/>
+        </w:rPr>
+        <w:t xml:space="preserve">. Assim, </w:t>
+      </w:r>
+      <w:r>
+        <w:rPr>
+          <w:color w:val="FF0000"/>
+        </w:rPr>
+        <w:t xml:space="preserve">consideramos </w:t>
+      </w:r>
+      <w:r>
+        <w:rPr>
+          <w:color w:val="FF0000"/>
+        </w:rPr>
+        <w:t xml:space="preserve">que foi </w:t>
+      </w:r>
+      <w:r>
+        <w:rPr>
+          <w:color w:val="FF0000"/>
+        </w:rPr>
+        <w:t>um desafio interessante</w:t>
+      </w:r>
+      <w:r>
+        <w:rPr>
+          <w:color w:val="FF0000"/>
+        </w:rPr>
+        <w:t xml:space="preserve">, que </w:t>
+      </w:r>
+      <w:r>
+        <w:rPr>
+          <w:color w:val="FF0000"/>
+        </w:rPr>
+        <w:t>permitiu uma melhor compreensão dos algoritmos e</w:t>
+      </w:r>
+      <w:r>
+        <w:rPr>
+          <w:color w:val="FF0000"/>
+        </w:rPr>
+        <w:t xml:space="preserve">, ao mesmo tempo, a </w:t>
+      </w:r>
+      <w:bookmarkStart w:id="5" w:name="_GoBack"/>
+      <w:bookmarkEnd w:id="5"/>
+      <w:r>
+        <w:rPr>
+          <w:color w:val="FF0000"/>
+        </w:rPr>
+        <w:t>perceção da sua aplicabilidade em situações reais.</w:t>
+      </w:r>
+      <w:r>
+        <w:t xml:space="preserve"> </w:t>
+      </w:r>
+    </w:p>
+    <w:p>
+      <w:pPr>
+        <w:spacing w:after="0"/>
+        <w:ind w:left="426" w:firstLine="425"/>
+        <w:jc w:val="both"/>
+        <w:rPr>
+          <w:color w:val="FF0000"/>
+        </w:rPr>
+      </w:pPr>
     </w:p>
     <w:sectPr>
       <w:footerReference w:type="default" r:id="rId18"/>
@@ -4305,7 +5521,7 @@
 </file>
 
 <file path=word/endnotes.xml><?xml version="1.0" encoding="utf-8"?>
-<w:endnotes xmlns:wpc="http://schemas.microsoft.com/office/word/2010/wordprocessingCanvas" xmlns:cx="http://schemas.microsoft.com/office/drawing/2014/chartex" xmlns:cx1="http://schemas.microsoft.com/office/drawing/2015/9/8/chartex" xmlns:mc="http://schemas.openxmlformats.org/markup-compatibility/2006" xmlns:o="urn:schemas-microsoft-com:office:office" xmlns:r="http://schemas.openxmlformats.org/officeDocument/2006/relationships" xmlns:m="http://schemas.openxmlformats.org/officeDocument/2006/math" xmlns:v="urn:schemas-microsoft-com:vml" xmlns:wp14="http://schemas.microsoft.com/office/word/2010/wordprocessingDrawing" xmlns:wp="http://schemas.openxmlformats.org/drawingml/2006/wordprocessingDrawing" xmlns:w10="urn:schemas-microsoft-com:office:word" xmlns:w="http://schemas.openxmlformats.org/wordprocessingml/2006/main" xmlns:w14="http://schemas.microsoft.com/office/word/2010/wordml" xmlns:w15="http://schemas.microsoft.com/office/word/2012/wordml" xmlns:w16se="http://schemas.microsoft.com/office/word/2015/wordml/symex" xmlns:wpg="http://schemas.microsoft.com/office/word/2010/wordprocessingGroup" xmlns:wpi="http://schemas.microsoft.com/office/word/2010/wordprocessingInk" xmlns:wne="http://schemas.microsoft.com/office/word/2006/wordml" xmlns:wps="http://schemas.microsoft.com/office/word/2010/wordprocessingShape" mc:Ignorable="w14 w15 w16se wp14">
+<w:endnotes xmlns:wpc="http://schemas.microsoft.com/office/word/2010/wordprocessingCanvas" xmlns:cx="http://schemas.microsoft.com/office/drawing/2014/chartex" xmlns:cx1="http://schemas.microsoft.com/office/drawing/2015/9/8/chartex" xmlns:cx2="http://schemas.microsoft.com/office/drawing/2015/10/21/chartex" xmlns:cx3="http://schemas.microsoft.com/office/drawing/2016/5/9/chartex" xmlns:cx4="http://schemas.microsoft.com/office/drawing/2016/5/10/chartex" xmlns:cx5="http://schemas.microsoft.com/office/drawing/2016/5/11/chartex" xmlns:cx6="http://schemas.microsoft.com/office/drawing/2016/5/12/chartex" xmlns:cx7="http://schemas.microsoft.com/office/drawing/2016/5/13/chartex" xmlns:cx8="http://schemas.microsoft.com/office/drawing/2016/5/14/chartex" xmlns:mc="http://schemas.openxmlformats.org/markup-compatibility/2006" xmlns:o="urn:schemas-microsoft-com:office:office" xmlns:r="http://schemas.openxmlformats.org/officeDocument/2006/relationships" xmlns:m="http://schemas.openxmlformats.org/officeDocument/2006/math" xmlns:v="urn:schemas-microsoft-com:vml" xmlns:wp14="http://schemas.microsoft.com/office/word/2010/wordprocessingDrawing" xmlns:wp="http://schemas.openxmlformats.org/drawingml/2006/wordprocessingDrawing" xmlns:w10="urn:schemas-microsoft-com:office:word" xmlns:w="http://schemas.openxmlformats.org/wordprocessingml/2006/main" xmlns:w14="http://schemas.microsoft.com/office/word/2010/wordml" xmlns:w15="http://schemas.microsoft.com/office/word/2012/wordml" xmlns:w16se="http://schemas.microsoft.com/office/word/2015/wordml/symex" xmlns:wpg="http://schemas.microsoft.com/office/word/2010/wordprocessingGroup" xmlns:wpi="http://schemas.microsoft.com/office/word/2010/wordprocessingInk" xmlns:wne="http://schemas.microsoft.com/office/word/2006/wordml" xmlns:wps="http://schemas.microsoft.com/office/word/2010/wordprocessingShape" mc:Ignorable="w14 w15 w16se wp14">
   <w:endnote w:type="separator" w:id="-1">
     <w:p>
       <w:pPr>
@@ -4330,7 +5546,7 @@
 </file>
 
 <file path=word/footer1.xml><?xml version="1.0" encoding="utf-8"?>
-<w:ftr xmlns:wpc="http://schemas.microsoft.com/office/word/2010/wordprocessingCanvas" xmlns:cx="http://schemas.microsoft.com/office/drawing/2014/chartex" xmlns:cx1="http://schemas.microsoft.com/office/drawing/2015/9/8/chartex" xmlns:mc="http://schemas.openxmlformats.org/markup-compatibility/2006" xmlns:o="urn:schemas-microsoft-com:office:office" xmlns:r="http://schemas.openxmlformats.org/officeDocument/2006/relationships" xmlns:m="http://schemas.openxmlformats.org/officeDocument/2006/math" xmlns:v="urn:schemas-microsoft-com:vml" xmlns:wp14="http://schemas.microsoft.com/office/word/2010/wordprocessingDrawing" xmlns:wp="http://schemas.openxmlformats.org/drawingml/2006/wordprocessingDrawing" xmlns:w10="urn:schemas-microsoft-com:office:word" xmlns:w="http://schemas.openxmlformats.org/wordprocessingml/2006/main" xmlns:w14="http://schemas.microsoft.com/office/word/2010/wordml" xmlns:w15="http://schemas.microsoft.com/office/word/2012/wordml" xmlns:w16se="http://schemas.microsoft.com/office/word/2015/wordml/symex" xmlns:wpg="http://schemas.microsoft.com/office/word/2010/wordprocessingGroup" xmlns:wpi="http://schemas.microsoft.com/office/word/2010/wordprocessingInk" xmlns:wne="http://schemas.microsoft.com/office/word/2006/wordml" xmlns:wps="http://schemas.microsoft.com/office/word/2010/wordprocessingShape" mc:Ignorable="w14 w15 w16se wp14">
+<w:ftr xmlns:wpc="http://schemas.microsoft.com/office/word/2010/wordprocessingCanvas" xmlns:cx="http://schemas.microsoft.com/office/drawing/2014/chartex" xmlns:cx1="http://schemas.microsoft.com/office/drawing/2015/9/8/chartex" xmlns:cx2="http://schemas.microsoft.com/office/drawing/2015/10/21/chartex" xmlns:cx3="http://schemas.microsoft.com/office/drawing/2016/5/9/chartex" xmlns:cx4="http://schemas.microsoft.com/office/drawing/2016/5/10/chartex" xmlns:cx5="http://schemas.microsoft.com/office/drawing/2016/5/11/chartex" xmlns:cx6="http://schemas.microsoft.com/office/drawing/2016/5/12/chartex" xmlns:cx7="http://schemas.microsoft.com/office/drawing/2016/5/13/chartex" xmlns:cx8="http://schemas.microsoft.com/office/drawing/2016/5/14/chartex" xmlns:mc="http://schemas.openxmlformats.org/markup-compatibility/2006" xmlns:o="urn:schemas-microsoft-com:office:office" xmlns:r="http://schemas.openxmlformats.org/officeDocument/2006/relationships" xmlns:m="http://schemas.openxmlformats.org/officeDocument/2006/math" xmlns:v="urn:schemas-microsoft-com:vml" xmlns:wp14="http://schemas.microsoft.com/office/word/2010/wordprocessingDrawing" xmlns:wp="http://schemas.openxmlformats.org/drawingml/2006/wordprocessingDrawing" xmlns:w10="urn:schemas-microsoft-com:office:word" xmlns:w="http://schemas.openxmlformats.org/wordprocessingml/2006/main" xmlns:w14="http://schemas.microsoft.com/office/word/2010/wordml" xmlns:w15="http://schemas.microsoft.com/office/word/2012/wordml" xmlns:w16se="http://schemas.microsoft.com/office/word/2015/wordml/symex" xmlns:wpg="http://schemas.microsoft.com/office/word/2010/wordprocessingGroup" xmlns:wpi="http://schemas.microsoft.com/office/word/2010/wordprocessingInk" xmlns:wne="http://schemas.microsoft.com/office/word/2006/wordml" xmlns:wps="http://schemas.microsoft.com/office/word/2010/wordprocessingShape" mc:Ignorable="w14 w15 w16se wp14">
   <w:sdt>
     <w:sdtPr>
       <w:id w:val="750009815"/>
@@ -4343,7 +5559,7 @@
     <w:sdtContent>
       <w:p>
         <w:pPr>
-          <w:pStyle w:val="Footer"/>
+          <w:pStyle w:val="Rodap"/>
         </w:pPr>
         <w:r>
           <w:rPr>
@@ -4481,7 +5697,7 @@
                             <w:txbxContent>
                               <w:p>
                                 <w:pPr>
-                                  <w:pStyle w:val="Footer"/>
+                                  <w:pStyle w:val="Rodap"/>
                                   <w:jc w:val="right"/>
                                   <w:rPr>
                                     <w:b/>
@@ -4566,7 +5782,7 @@
                       <w:txbxContent>
                         <w:p>
                           <w:pPr>
-                            <w:pStyle w:val="Footer"/>
+                            <w:pStyle w:val="Rodap"/>
                             <w:jc w:val="right"/>
                             <w:rPr>
                               <w:b/>
@@ -4635,7 +5851,7 @@
 </file>
 
 <file path=word/footnotes.xml><?xml version="1.0" encoding="utf-8"?>
-<w:footnotes xmlns:wpc="http://schemas.microsoft.com/office/word/2010/wordprocessingCanvas" xmlns:cx="http://schemas.microsoft.com/office/drawing/2014/chartex" xmlns:cx1="http://schemas.microsoft.com/office/drawing/2015/9/8/chartex" xmlns:mc="http://schemas.openxmlformats.org/markup-compatibility/2006" xmlns:o="urn:schemas-microsoft-com:office:office" xmlns:r="http://schemas.openxmlformats.org/officeDocument/2006/relationships" xmlns:m="http://schemas.openxmlformats.org/officeDocument/2006/math" xmlns:v="urn:schemas-microsoft-com:vml" xmlns:wp14="http://schemas.microsoft.com/office/word/2010/wordprocessingDrawing" xmlns:wp="http://schemas.openxmlformats.org/drawingml/2006/wordprocessingDrawing" xmlns:w10="urn:schemas-microsoft-com:office:word" xmlns:w="http://schemas.openxmlformats.org/wordprocessingml/2006/main" xmlns:w14="http://schemas.microsoft.com/office/word/2010/wordml" xmlns:w15="http://schemas.microsoft.com/office/word/2012/wordml" xmlns:w16se="http://schemas.microsoft.com/office/word/2015/wordml/symex" xmlns:wpg="http://schemas.microsoft.com/office/word/2010/wordprocessingGroup" xmlns:wpi="http://schemas.microsoft.com/office/word/2010/wordprocessingInk" xmlns:wne="http://schemas.microsoft.com/office/word/2006/wordml" xmlns:wps="http://schemas.microsoft.com/office/word/2010/wordprocessingShape" mc:Ignorable="w14 w15 w16se wp14">
+<w:footnotes xmlns:wpc="http://schemas.microsoft.com/office/word/2010/wordprocessingCanvas" xmlns:cx="http://schemas.microsoft.com/office/drawing/2014/chartex" xmlns:cx1="http://schemas.microsoft.com/office/drawing/2015/9/8/chartex" xmlns:cx2="http://schemas.microsoft.com/office/drawing/2015/10/21/chartex" xmlns:cx3="http://schemas.microsoft.com/office/drawing/2016/5/9/chartex" xmlns:cx4="http://schemas.microsoft.com/office/drawing/2016/5/10/chartex" xmlns:cx5="http://schemas.microsoft.com/office/drawing/2016/5/11/chartex" xmlns:cx6="http://schemas.microsoft.com/office/drawing/2016/5/12/chartex" xmlns:cx7="http://schemas.microsoft.com/office/drawing/2016/5/13/chartex" xmlns:cx8="http://schemas.microsoft.com/office/drawing/2016/5/14/chartex" xmlns:mc="http://schemas.openxmlformats.org/markup-compatibility/2006" xmlns:o="urn:schemas-microsoft-com:office:office" xmlns:r="http://schemas.openxmlformats.org/officeDocument/2006/relationships" xmlns:m="http://schemas.openxmlformats.org/officeDocument/2006/math" xmlns:v="urn:schemas-microsoft-com:vml" xmlns:wp14="http://schemas.microsoft.com/office/word/2010/wordprocessingDrawing" xmlns:wp="http://schemas.openxmlformats.org/drawingml/2006/wordprocessingDrawing" xmlns:w10="urn:schemas-microsoft-com:office:word" xmlns:w="http://schemas.openxmlformats.org/wordprocessingml/2006/main" xmlns:w14="http://schemas.microsoft.com/office/word/2010/wordml" xmlns:w15="http://schemas.microsoft.com/office/word/2012/wordml" xmlns:w16se="http://schemas.microsoft.com/office/word/2015/wordml/symex" xmlns:wpg="http://schemas.microsoft.com/office/word/2010/wordprocessingGroup" xmlns:wpi="http://schemas.microsoft.com/office/word/2010/wordprocessingInk" xmlns:wne="http://schemas.microsoft.com/office/word/2006/wordml" xmlns:wps="http://schemas.microsoft.com/office/word/2010/wordprocessingShape" mc:Ignorable="w14 w15 w16se wp14">
   <w:footnote w:type="separator" w:id="-1">
     <w:p>
       <w:pPr>
@@ -4660,7 +5876,7 @@
 </file>
 
 <file path=word/numbering.xml><?xml version="1.0" encoding="utf-8"?>
-<w:numbering xmlns:wpc="http://schemas.microsoft.com/office/word/2010/wordprocessingCanvas" xmlns:cx="http://schemas.microsoft.com/office/drawing/2014/chartex" xmlns:cx1="http://schemas.microsoft.com/office/drawing/2015/9/8/chartex" xmlns:mc="http://schemas.openxmlformats.org/markup-compatibility/2006" xmlns:o="urn:schemas-microsoft-com:office:office" xmlns:r="http://schemas.openxmlformats.org/officeDocument/2006/relationships" xmlns:m="http://schemas.openxmlformats.org/officeDocument/2006/math" xmlns:v="urn:schemas-microsoft-com:vml" xmlns:wp14="http://schemas.microsoft.com/office/word/2010/wordprocessingDrawing" xmlns:wp="http://schemas.openxmlformats.org/drawingml/2006/wordprocessingDrawing" xmlns:w10="urn:schemas-microsoft-com:office:word" xmlns:w="http://schemas.openxmlformats.org/wordprocessingml/2006/main" xmlns:w14="http://schemas.microsoft.com/office/word/2010/wordml" xmlns:w15="http://schemas.microsoft.com/office/word/2012/wordml" xmlns:w16se="http://schemas.microsoft.com/office/word/2015/wordml/symex" xmlns:wpg="http://schemas.microsoft.com/office/word/2010/wordprocessingGroup" xmlns:wpi="http://schemas.microsoft.com/office/word/2010/wordprocessingInk" xmlns:wne="http://schemas.microsoft.com/office/word/2006/wordml" xmlns:wps="http://schemas.microsoft.com/office/word/2010/wordprocessingShape" mc:Ignorable="w14 w15 w16se wp14">
+<w:numbering xmlns:wpc="http://schemas.microsoft.com/office/word/2010/wordprocessingCanvas" xmlns:cx="http://schemas.microsoft.com/office/drawing/2014/chartex" xmlns:cx1="http://schemas.microsoft.com/office/drawing/2015/9/8/chartex" xmlns:cx2="http://schemas.microsoft.com/office/drawing/2015/10/21/chartex" xmlns:cx3="http://schemas.microsoft.com/office/drawing/2016/5/9/chartex" xmlns:cx4="http://schemas.microsoft.com/office/drawing/2016/5/10/chartex" xmlns:cx5="http://schemas.microsoft.com/office/drawing/2016/5/11/chartex" xmlns:cx6="http://schemas.microsoft.com/office/drawing/2016/5/12/chartex" xmlns:cx7="http://schemas.microsoft.com/office/drawing/2016/5/13/chartex" xmlns:cx8="http://schemas.microsoft.com/office/drawing/2016/5/14/chartex" xmlns:mc="http://schemas.openxmlformats.org/markup-compatibility/2006" xmlns:o="urn:schemas-microsoft-com:office:office" xmlns:r="http://schemas.openxmlformats.org/officeDocument/2006/relationships" xmlns:m="http://schemas.openxmlformats.org/officeDocument/2006/math" xmlns:v="urn:schemas-microsoft-com:vml" xmlns:wp14="http://schemas.microsoft.com/office/word/2010/wordprocessingDrawing" xmlns:wp="http://schemas.openxmlformats.org/drawingml/2006/wordprocessingDrawing" xmlns:w10="urn:schemas-microsoft-com:office:word" xmlns:w="http://schemas.openxmlformats.org/wordprocessingml/2006/main" xmlns:w14="http://schemas.microsoft.com/office/word/2010/wordml" xmlns:w15="http://schemas.microsoft.com/office/word/2012/wordml" xmlns:w16se="http://schemas.microsoft.com/office/word/2015/wordml/symex" xmlns:wpg="http://schemas.microsoft.com/office/word/2010/wordprocessingGroup" xmlns:wpi="http://schemas.microsoft.com/office/word/2010/wordprocessingInk" xmlns:wne="http://schemas.microsoft.com/office/word/2006/wordml" xmlns:wps="http://schemas.microsoft.com/office/word/2010/wordprocessingShape" mc:Ignorable="w14 w15 w16se wp14">
   <w:abstractNum w:abstractNumId="0" w15:restartNumberingAfterBreak="0">
     <w:nsid w:val="071B4097"/>
     <w:multiLevelType w:val="hybridMultilevel"/>
@@ -5698,7 +6914,7 @@
       </w:pPr>
     </w:pPrDefault>
   </w:docDefaults>
-  <w:latentStyles w:defLockedState="0" w:defUIPriority="99" w:defSemiHidden="0" w:defUnhideWhenUsed="0" w:defQFormat="0" w:count="371">
+  <w:latentStyles w:defLockedState="0" w:defUIPriority="99" w:defSemiHidden="0" w:defUnhideWhenUsed="0" w:defQFormat="0" w:count="374">
     <w:lsdException w:name="Normal" w:uiPriority="0" w:qFormat="1"/>
     <w:lsdException w:name="heading 1" w:uiPriority="9" w:qFormat="1"/>
     <w:lsdException w:name="heading 2" w:semiHidden="1" w:uiPriority="9" w:unhideWhenUsed="1" w:qFormat="1"/>
@@ -5804,7 +7020,6 @@
     <w:lsdException w:name="HTML Sample" w:semiHidden="1" w:unhideWhenUsed="1"/>
     <w:lsdException w:name="HTML Typewriter" w:semiHidden="1" w:unhideWhenUsed="1"/>
     <w:lsdException w:name="HTML Variable" w:semiHidden="1" w:unhideWhenUsed="1"/>
-    <w:lsdException w:name="Normal Table" w:semiHidden="1" w:unhideWhenUsed="1"/>
     <w:lsdException w:name="annotation subject" w:semiHidden="1" w:unhideWhenUsed="1"/>
     <w:lsdException w:name="No List" w:semiHidden="1" w:unhideWhenUsed="1"/>
     <w:lsdException w:name="Outline List 1" w:semiHidden="1" w:unhideWhenUsed="1"/>
@@ -5849,7 +7064,6 @@
     <w:lsdException w:name="Table Professional" w:semiHidden="1" w:unhideWhenUsed="1"/>
     <w:lsdException w:name="Table Subtle 1" w:semiHidden="1" w:unhideWhenUsed="1"/>
     <w:lsdException w:name="Table Subtle 2" w:semiHidden="1" w:unhideWhenUsed="1"/>
-    <w:lsdException w:name="Table Web 1" w:semiHidden="1" w:unhideWhenUsed="1"/>
     <w:lsdException w:name="Table Web 2" w:semiHidden="1" w:unhideWhenUsed="1"/>
     <w:lsdException w:name="Table Web 3" w:semiHidden="1" w:unhideWhenUsed="1"/>
     <w:lsdException w:name="Balloon Text" w:semiHidden="1" w:unhideWhenUsed="1"/>
@@ -6070,6 +7284,9 @@
     <w:lsdException w:name="List Table 5 Dark Accent 6" w:uiPriority="50"/>
     <w:lsdException w:name="List Table 6 Colorful Accent 6" w:uiPriority="51"/>
     <w:lsdException w:name="List Table 7 Colorful Accent 6" w:uiPriority="52"/>
+    <w:lsdException w:name="Mention" w:semiHidden="1" w:unhideWhenUsed="1"/>
+    <w:lsdException w:name="Smart Hyperlink" w:semiHidden="1" w:unhideWhenUsed="1"/>
+    <w:lsdException w:name="Hashtag" w:semiHidden="1" w:unhideWhenUsed="1"/>
   </w:latentStyles>
   <w:style w:type="paragraph" w:default="1" w:styleId="Normal">
     <w:name w:val="Normal"/>
@@ -6083,11 +7300,11 @@
       <w:sz w:val="24"/>
     </w:rPr>
   </w:style>
-  <w:style w:type="paragraph" w:styleId="Heading1">
+  <w:style w:type="paragraph" w:styleId="Ttulo1">
     <w:name w:val="heading 1"/>
     <w:basedOn w:val="Normal"/>
     <w:next w:val="Normal"/>
-    <w:link w:val="Heading1Char"/>
+    <w:link w:val="Ttulo1Carter"/>
     <w:uiPriority w:val="9"/>
     <w:qFormat/>
     <w:rsid w:val="001B6FEF"/>
@@ -6104,11 +7321,11 @@
       <w:szCs w:val="32"/>
     </w:rPr>
   </w:style>
-  <w:style w:type="paragraph" w:styleId="Heading2">
+  <w:style w:type="paragraph" w:styleId="Cabealho2">
     <w:name w:val="heading 2"/>
     <w:basedOn w:val="Normal"/>
     <w:next w:val="Normal"/>
-    <w:link w:val="Heading2Char"/>
+    <w:link w:val="Cabealho2Carter"/>
     <w:uiPriority w:val="9"/>
     <w:semiHidden/>
     <w:unhideWhenUsed/>
@@ -6127,11 +7344,11 @@
       <w:szCs w:val="26"/>
     </w:rPr>
   </w:style>
-  <w:style w:type="paragraph" w:styleId="Heading3">
+  <w:style w:type="paragraph" w:styleId="Cabealho3">
     <w:name w:val="heading 3"/>
     <w:basedOn w:val="Normal"/>
     <w:next w:val="Normal"/>
-    <w:link w:val="Heading3Char"/>
+    <w:link w:val="Cabealho3Carter"/>
     <w:uiPriority w:val="9"/>
     <w:semiHidden/>
     <w:unhideWhenUsed/>
@@ -6149,13 +7366,13 @@
       <w:szCs w:val="24"/>
     </w:rPr>
   </w:style>
-  <w:style w:type="character" w:default="1" w:styleId="DefaultParagraphFont">
+  <w:style w:type="character" w:default="1" w:styleId="Tipodeletrapredefinidodopargrafo">
     <w:name w:val="Default Paragraph Font"/>
     <w:uiPriority w:val="1"/>
     <w:semiHidden/>
     <w:unhideWhenUsed/>
   </w:style>
-  <w:style w:type="table" w:default="1" w:styleId="TableNormal">
+  <w:style w:type="table" w:default="1" w:styleId="Tabelanormal">
     <w:name w:val="Normal Table"/>
     <w:uiPriority w:val="99"/>
     <w:semiHidden/>
@@ -6170,15 +7387,15 @@
       </w:tblCellMar>
     </w:tblPr>
   </w:style>
-  <w:style w:type="numbering" w:default="1" w:styleId="NoList">
+  <w:style w:type="numbering" w:default="1" w:styleId="Semlista">
     <w:name w:val="No List"/>
     <w:uiPriority w:val="99"/>
     <w:semiHidden/>
     <w:unhideWhenUsed/>
   </w:style>
-  <w:style w:type="character" w:styleId="Hyperlink">
+  <w:style w:type="character" w:styleId="Hiperligao">
     <w:name w:val="Hyperlink"/>
-    <w:basedOn w:val="DefaultParagraphFont"/>
+    <w:basedOn w:val="Tipodeletrapredefinidodopargrafo"/>
     <w:uiPriority w:val="99"/>
     <w:unhideWhenUsed/>
     <w:rsid w:val="000B4CC8"/>
@@ -6189,7 +7406,7 @@
   </w:style>
   <w:style w:type="character" w:customStyle="1" w:styleId="Mencionar1">
     <w:name w:val="Mencionar1"/>
-    <w:basedOn w:val="DefaultParagraphFont"/>
+    <w:basedOn w:val="Tipodeletrapredefinidodopargrafo"/>
     <w:uiPriority w:val="99"/>
     <w:semiHidden/>
     <w:unhideWhenUsed/>
@@ -6199,10 +7416,10 @@
       <w:shd w:val="clear" w:color="auto" w:fill="E6E6E6"/>
     </w:rPr>
   </w:style>
-  <w:style w:type="character" w:customStyle="1" w:styleId="Heading1Char">
-    <w:name w:val="Heading 1 Char"/>
-    <w:basedOn w:val="DefaultParagraphFont"/>
-    <w:link w:val="Heading1"/>
+  <w:style w:type="character" w:customStyle="1" w:styleId="Ttulo1Carter">
+    <w:name w:val="Título 1 Caráter"/>
+    <w:basedOn w:val="Tipodeletrapredefinidodopargrafo"/>
+    <w:link w:val="Ttulo1"/>
     <w:uiPriority w:val="9"/>
     <w:rsid w:val="001B6FEF"/>
     <w:rPr>
@@ -6212,11 +7429,11 @@
       <w:szCs w:val="32"/>
     </w:rPr>
   </w:style>
-  <w:style w:type="paragraph" w:styleId="TOCHeading">
+  <w:style w:type="paragraph" w:styleId="Cabealhodondice">
     <w:name w:val="TOC Heading"/>
-    <w:basedOn w:val="Heading1"/>
+    <w:basedOn w:val="Ttulo1"/>
     <w:next w:val="Normal"/>
-    <w:link w:val="TOCHeadingChar"/>
+    <w:link w:val="CabealhodondiceCarter"/>
     <w:uiPriority w:val="39"/>
     <w:unhideWhenUsed/>
     <w:qFormat/>
@@ -6230,7 +7447,7 @@
   </w:style>
   <w:style w:type="paragraph" w:customStyle="1" w:styleId="Indice">
     <w:name w:val="Indice"/>
-    <w:basedOn w:val="Heading1"/>
+    <w:basedOn w:val="Ttulo1"/>
     <w:next w:val="Normal"/>
     <w:link w:val="IndiceCarter"/>
     <w:qFormat/>
@@ -6242,10 +7459,10 @@
       <w:sz w:val="40"/>
     </w:rPr>
   </w:style>
-  <w:style w:type="paragraph" w:styleId="Header">
+  <w:style w:type="paragraph" w:styleId="Cabealho">
     <w:name w:val="header"/>
     <w:basedOn w:val="Normal"/>
-    <w:link w:val="HeaderChar"/>
+    <w:link w:val="CabealhoCarter"/>
     <w:uiPriority w:val="99"/>
     <w:unhideWhenUsed/>
     <w:rsid w:val="001B6FEF"/>
@@ -6257,10 +7474,10 @@
       <w:spacing w:after="0" w:line="240" w:lineRule="auto"/>
     </w:pPr>
   </w:style>
-  <w:style w:type="character" w:customStyle="1" w:styleId="TOCHeadingChar">
-    <w:name w:val="TOC Heading Char"/>
-    <w:basedOn w:val="Heading1Char"/>
-    <w:link w:val="TOCHeading"/>
+  <w:style w:type="character" w:customStyle="1" w:styleId="CabealhodondiceCarter">
+    <w:name w:val="Cabeçalho do Índice Caráter"/>
+    <w:basedOn w:val="Ttulo1Carter"/>
+    <w:link w:val="Cabealhodondice"/>
     <w:uiPriority w:val="39"/>
     <w:rsid w:val="001B6FEF"/>
     <w:rPr>
@@ -6273,7 +7490,7 @@
   </w:style>
   <w:style w:type="character" w:customStyle="1" w:styleId="IndiceCarter">
     <w:name w:val="Indice Caráter"/>
-    <w:basedOn w:val="TOCHeadingChar"/>
+    <w:basedOn w:val="CabealhodondiceCarter"/>
     <w:link w:val="Indice"/>
     <w:rsid w:val="00605B01"/>
     <w:rPr>
@@ -6285,17 +7502,17 @@
       <w:lang w:eastAsia="pt-PT"/>
     </w:rPr>
   </w:style>
-  <w:style w:type="character" w:customStyle="1" w:styleId="HeaderChar">
-    <w:name w:val="Header Char"/>
-    <w:basedOn w:val="DefaultParagraphFont"/>
-    <w:link w:val="Header"/>
+  <w:style w:type="character" w:customStyle="1" w:styleId="CabealhoCarter">
+    <w:name w:val="Cabeçalho Caráter"/>
+    <w:basedOn w:val="Tipodeletrapredefinidodopargrafo"/>
+    <w:link w:val="Cabealho"/>
     <w:uiPriority w:val="99"/>
     <w:rsid w:val="001B6FEF"/>
   </w:style>
-  <w:style w:type="paragraph" w:styleId="Footer">
+  <w:style w:type="paragraph" w:styleId="Rodap">
     <w:name w:val="footer"/>
     <w:basedOn w:val="Normal"/>
-    <w:link w:val="FooterChar"/>
+    <w:link w:val="RodapCarter"/>
     <w:uiPriority w:val="99"/>
     <w:unhideWhenUsed/>
     <w:rsid w:val="001B6FEF"/>
@@ -6307,18 +7524,18 @@
       <w:spacing w:after="0" w:line="240" w:lineRule="auto"/>
     </w:pPr>
   </w:style>
-  <w:style w:type="character" w:customStyle="1" w:styleId="FooterChar">
-    <w:name w:val="Footer Char"/>
-    <w:basedOn w:val="DefaultParagraphFont"/>
-    <w:link w:val="Footer"/>
+  <w:style w:type="character" w:customStyle="1" w:styleId="RodapCarter">
+    <w:name w:val="Rodapé Caráter"/>
+    <w:basedOn w:val="Tipodeletrapredefinidodopargrafo"/>
+    <w:link w:val="Rodap"/>
     <w:uiPriority w:val="99"/>
     <w:rsid w:val="001B6FEF"/>
   </w:style>
-  <w:style w:type="paragraph" w:styleId="Title">
+  <w:style w:type="paragraph" w:styleId="Ttulo">
     <w:name w:val="Title"/>
     <w:basedOn w:val="Normal"/>
     <w:next w:val="Normal"/>
-    <w:link w:val="TitleChar"/>
+    <w:link w:val="TtuloCarter"/>
     <w:uiPriority w:val="10"/>
     <w:qFormat/>
     <w:rsid w:val="001B6FEF"/>
@@ -6334,10 +7551,10 @@
       <w:szCs w:val="56"/>
     </w:rPr>
   </w:style>
-  <w:style w:type="character" w:customStyle="1" w:styleId="TitleChar">
-    <w:name w:val="Title Char"/>
-    <w:basedOn w:val="DefaultParagraphFont"/>
-    <w:link w:val="Title"/>
+  <w:style w:type="character" w:customStyle="1" w:styleId="TtuloCarter">
+    <w:name w:val="Título Caráter"/>
+    <w:basedOn w:val="Tipodeletrapredefinidodopargrafo"/>
+    <w:link w:val="Ttulo"/>
     <w:uiPriority w:val="10"/>
     <w:rsid w:val="001B6FEF"/>
     <w:rPr>
@@ -6348,7 +7565,7 @@
       <w:szCs w:val="56"/>
     </w:rPr>
   </w:style>
-  <w:style w:type="paragraph" w:styleId="TOC1">
+  <w:style w:type="paragraph" w:styleId="ndice1">
     <w:name w:val="toc 1"/>
     <w:basedOn w:val="Normal"/>
     <w:next w:val="Normal"/>
@@ -6362,7 +7579,7 @@
   </w:style>
   <w:style w:type="paragraph" w:customStyle="1" w:styleId="estilo2">
     <w:name w:val="estilo2"/>
-    <w:basedOn w:val="Title"/>
+    <w:basedOn w:val="Ttulo"/>
     <w:link w:val="estilo2Carter"/>
     <w:qFormat/>
     <w:rsid w:val="00207577"/>
@@ -6376,7 +7593,7 @@
       <w:u w:val="single"/>
     </w:rPr>
   </w:style>
-  <w:style w:type="paragraph" w:styleId="ListParagraph">
+  <w:style w:type="paragraph" w:styleId="PargrafodaLista">
     <w:name w:val="List Paragraph"/>
     <w:basedOn w:val="Normal"/>
     <w:uiPriority w:val="34"/>
@@ -6389,7 +7606,7 @@
   </w:style>
   <w:style w:type="character" w:customStyle="1" w:styleId="estilo2Carter">
     <w:name w:val="estilo2 Caráter"/>
-    <w:basedOn w:val="DefaultParagraphFont"/>
+    <w:basedOn w:val="Tipodeletrapredefinidodopargrafo"/>
     <w:link w:val="estilo2"/>
     <w:rsid w:val="00207577"/>
     <w:rPr>
@@ -6402,10 +7619,10 @@
       <w:u w:val="single"/>
     </w:rPr>
   </w:style>
-  <w:style w:type="character" w:customStyle="1" w:styleId="Heading2Char">
-    <w:name w:val="Heading 2 Char"/>
-    <w:basedOn w:val="DefaultParagraphFont"/>
-    <w:link w:val="Heading2"/>
+  <w:style w:type="character" w:customStyle="1" w:styleId="Cabealho2Carter">
+    <w:name w:val="Cabeçalho 2 Caráter"/>
+    <w:basedOn w:val="Tipodeletrapredefinidodopargrafo"/>
+    <w:link w:val="Cabealho2"/>
     <w:uiPriority w:val="9"/>
     <w:semiHidden/>
     <w:rsid w:val="00133AB4"/>
@@ -6416,10 +7633,10 @@
       <w:szCs w:val="26"/>
     </w:rPr>
   </w:style>
-  <w:style w:type="character" w:customStyle="1" w:styleId="Heading3Char">
-    <w:name w:val="Heading 3 Char"/>
-    <w:basedOn w:val="DefaultParagraphFont"/>
-    <w:link w:val="Heading3"/>
+  <w:style w:type="character" w:customStyle="1" w:styleId="Cabealho3Carter">
+    <w:name w:val="Cabeçalho 3 Caráter"/>
+    <w:basedOn w:val="Tipodeletrapredefinidodopargrafo"/>
+    <w:link w:val="Cabealho3"/>
     <w:uiPriority w:val="9"/>
     <w:semiHidden/>
     <w:rsid w:val="00133AB4"/>
@@ -6430,7 +7647,7 @@
       <w:szCs w:val="24"/>
     </w:rPr>
   </w:style>
-  <w:style w:type="paragraph" w:styleId="TOC2">
+  <w:style w:type="paragraph" w:styleId="ndice2">
     <w:name w:val="toc 2"/>
     <w:basedOn w:val="Normal"/>
     <w:next w:val="Normal"/>
@@ -6443,9 +7660,9 @@
       <w:ind w:left="240"/>
     </w:pPr>
   </w:style>
-  <w:style w:type="character" w:styleId="PlaceholderText">
+  <w:style w:type="character" w:styleId="TextodoMarcadordePosio">
     <w:name w:val="Placeholder Text"/>
-    <w:basedOn w:val="DefaultParagraphFont"/>
+    <w:basedOn w:val="Tipodeletrapredefinidodopargrafo"/>
     <w:uiPriority w:val="99"/>
     <w:semiHidden/>
     <w:rsid w:val="00292C47"/>
@@ -6453,10 +7670,10 @@
       <w:color w:val="808080"/>
     </w:rPr>
   </w:style>
-  <w:style w:type="paragraph" w:styleId="DocumentMap">
+  <w:style w:type="paragraph" w:styleId="Mapadodocumento">
     <w:name w:val="Document Map"/>
     <w:basedOn w:val="Normal"/>
-    <w:link w:val="DocumentMapChar"/>
+    <w:link w:val="MapadodocumentoCarter"/>
     <w:uiPriority w:val="99"/>
     <w:semiHidden/>
     <w:unhideWhenUsed/>
@@ -6469,10 +7686,10 @@
       <w:szCs w:val="24"/>
     </w:rPr>
   </w:style>
-  <w:style w:type="character" w:customStyle="1" w:styleId="DocumentMapChar">
-    <w:name w:val="Document Map Char"/>
-    <w:basedOn w:val="DefaultParagraphFont"/>
-    <w:link w:val="DocumentMap"/>
+  <w:style w:type="character" w:customStyle="1" w:styleId="MapadodocumentoCarter">
+    <w:name w:val="Mapa do documento Caráter"/>
+    <w:basedOn w:val="Tipodeletrapredefinidodopargrafo"/>
+    <w:link w:val="Mapadodocumento"/>
     <w:uiPriority w:val="99"/>
     <w:semiHidden/>
     <w:rsid w:val="002716E0"/>
@@ -6785,7 +8002,7 @@
 </file>
 
 <file path=customXml/itemProps1.xml><?xml version="1.0" encoding="utf-8"?>
-<ds:datastoreItem xmlns:ds="http://schemas.openxmlformats.org/officeDocument/2006/customXml" ds:itemID="{948D4A49-6CAF-4C06-93B7-130A3B9AD095}">
+<ds:datastoreItem xmlns:ds="http://schemas.openxmlformats.org/officeDocument/2006/customXml" ds:itemID="{7CFD44F0-2431-4398-BB5C-9C3302176A64}">
   <ds:schemaRefs>
     <ds:schemaRef ds:uri="http://schemas.openxmlformats.org/officeDocument/2006/bibliography"/>
   </ds:schemaRefs>

</xml_diff>

<commit_message>
tens que fazer commit primeiro
</commit_message>
<xml_diff>
--- a/Relatorio trabalho 3.docx
+++ b/Relatorio trabalho 3.docx
@@ -1,6 +1,6 @@
 
 <file path=word/document.xml><?xml version="1.0" encoding="utf-8"?>
-<w:document xmlns:wpc="http://schemas.microsoft.com/office/word/2010/wordprocessingCanvas" xmlns:cx="http://schemas.microsoft.com/office/drawing/2014/chartex" xmlns:cx1="http://schemas.microsoft.com/office/drawing/2015/9/8/chartex" xmlns:cx2="http://schemas.microsoft.com/office/drawing/2015/10/21/chartex" xmlns:cx3="http://schemas.microsoft.com/office/drawing/2016/5/9/chartex" xmlns:cx4="http://schemas.microsoft.com/office/drawing/2016/5/10/chartex" xmlns:cx5="http://schemas.microsoft.com/office/drawing/2016/5/11/chartex" xmlns:cx6="http://schemas.microsoft.com/office/drawing/2016/5/12/chartex" xmlns:cx7="http://schemas.microsoft.com/office/drawing/2016/5/13/chartex" xmlns:cx8="http://schemas.microsoft.com/office/drawing/2016/5/14/chartex" xmlns:mc="http://schemas.openxmlformats.org/markup-compatibility/2006" xmlns:o="urn:schemas-microsoft-com:office:office" xmlns:r="http://schemas.openxmlformats.org/officeDocument/2006/relationships" xmlns:m="http://schemas.openxmlformats.org/officeDocument/2006/math" xmlns:v="urn:schemas-microsoft-com:vml" xmlns:wp14="http://schemas.microsoft.com/office/word/2010/wordprocessingDrawing" xmlns:wp="http://schemas.openxmlformats.org/drawingml/2006/wordprocessingDrawing" xmlns:w10="urn:schemas-microsoft-com:office:word" xmlns:w="http://schemas.openxmlformats.org/wordprocessingml/2006/main" xmlns:w14="http://schemas.microsoft.com/office/word/2010/wordml" xmlns:w15="http://schemas.microsoft.com/office/word/2012/wordml" xmlns:w16se="http://schemas.microsoft.com/office/word/2015/wordml/symex" xmlns:wpg="http://schemas.microsoft.com/office/word/2010/wordprocessingGroup" xmlns:wpi="http://schemas.microsoft.com/office/word/2010/wordprocessingInk" xmlns:wne="http://schemas.microsoft.com/office/word/2006/wordml" xmlns:wps="http://schemas.microsoft.com/office/word/2010/wordprocessingShape" mc:Ignorable="w14 w15 w16se wp14">
+<w:document xmlns:wpc="http://schemas.microsoft.com/office/word/2010/wordprocessingCanvas" xmlns:cx="http://schemas.microsoft.com/office/drawing/2014/chartex" xmlns:cx1="http://schemas.microsoft.com/office/drawing/2015/9/8/chartex" xmlns:mc="http://schemas.openxmlformats.org/markup-compatibility/2006" xmlns:o="urn:schemas-microsoft-com:office:office" xmlns:r="http://schemas.openxmlformats.org/officeDocument/2006/relationships" xmlns:m="http://schemas.openxmlformats.org/officeDocument/2006/math" xmlns:v="urn:schemas-microsoft-com:vml" xmlns:wp14="http://schemas.microsoft.com/office/word/2010/wordprocessingDrawing" xmlns:wp="http://schemas.openxmlformats.org/drawingml/2006/wordprocessingDrawing" xmlns:w10="urn:schemas-microsoft-com:office:word" xmlns:w="http://schemas.openxmlformats.org/wordprocessingml/2006/main" xmlns:w14="http://schemas.microsoft.com/office/word/2010/wordml" xmlns:w15="http://schemas.microsoft.com/office/word/2012/wordml" xmlns:w16se="http://schemas.microsoft.com/office/word/2015/wordml/symex" xmlns:wpg="http://schemas.microsoft.com/office/word/2010/wordprocessingGroup" xmlns:wpi="http://schemas.microsoft.com/office/word/2010/wordprocessingInk" xmlns:wne="http://schemas.microsoft.com/office/word/2006/wordml" xmlns:wps="http://schemas.microsoft.com/office/word/2010/wordprocessingShape" mc:Ignorable="w14 w15 w16se wp14">
   <w:body>
     <w:p>
       <w:pPr>
@@ -63,6 +63,7 @@
           <w:szCs w:val="29"/>
         </w:rPr>
       </w:pPr>
+      <w:proofErr w:type="gramStart"/>
       <w:r>
         <w:rPr>
           <w:rFonts w:cs="Arial"/>
@@ -70,7 +71,17 @@
           <w:sz w:val="28"/>
           <w:szCs w:val="29"/>
         </w:rPr>
-        <w:t>Mestrado Integrado em Engenharia Informática e Computação</w:t>
+        <w:t>Mestrado Integrado</w:t>
+      </w:r>
+      <w:proofErr w:type="gramEnd"/>
+      <w:r>
+        <w:rPr>
+          <w:rFonts w:cs="Arial"/>
+          <w:b/>
+          <w:sz w:val="28"/>
+          <w:szCs w:val="29"/>
+        </w:rPr>
+        <w:t xml:space="preserve"> em Engenharia Informática e Computação</w:t>
       </w:r>
     </w:p>
     <w:p>
@@ -207,7 +218,7 @@
       <w:hyperlink r:id="rId9" w:history="1">
         <w:r>
           <w:rPr>
-            <w:rStyle w:val="Hiperligao"/>
+            <w:rStyle w:val="Hyperlink"/>
             <w:rFonts w:ascii="Trebuchet MS" w:eastAsia="Trebuchet MS" w:hAnsi="Trebuchet MS" w:cs="Trebuchet MS"/>
             <w:sz w:val="26"/>
             <w:szCs w:val="26"/>
@@ -245,7 +256,7 @@
       <w:hyperlink r:id="rId10" w:history="1">
         <w:r>
           <w:rPr>
-            <w:rStyle w:val="Hiperligao"/>
+            <w:rStyle w:val="Hyperlink"/>
             <w:rFonts w:ascii="Trebuchet MS" w:eastAsia="Trebuchet MS" w:hAnsi="Trebuchet MS" w:cs="Trebuchet MS"/>
             <w:sz w:val="26"/>
             <w:szCs w:val="26"/>
@@ -278,7 +289,7 @@
       <w:hyperlink r:id="rId11" w:history="1">
         <w:r>
           <w:rPr>
-            <w:rStyle w:val="Hiperligao"/>
+            <w:rStyle w:val="Hyperlink"/>
             <w:rFonts w:ascii="Trebuchet MS" w:eastAsia="Trebuchet MS" w:hAnsi="Trebuchet MS" w:cs="Trebuchet MS"/>
             <w:sz w:val="26"/>
             <w:szCs w:val="26"/>
@@ -307,7 +318,25 @@
           <w:szCs w:val="24"/>
           <w:lang w:val="en-GB"/>
         </w:rPr>
-        <w:t>9 abril 2017</w:t>
+        <w:t xml:space="preserve">9 </w:t>
+      </w:r>
+      <w:proofErr w:type="spellStart"/>
+      <w:r>
+        <w:rPr>
+          <w:rFonts w:ascii="Ubuntu" w:eastAsia="Ubuntu" w:hAnsi="Ubuntu" w:cs="Ubuntu"/>
+          <w:szCs w:val="24"/>
+          <w:lang w:val="en-GB"/>
+        </w:rPr>
+        <w:t>abril</w:t>
+      </w:r>
+      <w:proofErr w:type="spellEnd"/>
+      <w:r>
+        <w:rPr>
+          <w:rFonts w:ascii="Ubuntu" w:eastAsia="Ubuntu" w:hAnsi="Ubuntu" w:cs="Ubuntu"/>
+          <w:szCs w:val="24"/>
+          <w:lang w:val="en-GB"/>
+        </w:rPr>
+        <w:t xml:space="preserve"> 2017</w:t>
       </w:r>
       <w:r>
         <w:rPr>
@@ -342,7 +371,7 @@
       <w:sdtContent>
         <w:p>
           <w:pPr>
-            <w:pStyle w:val="Ttulo"/>
+            <w:pStyle w:val="Title"/>
             <w:rPr>
               <w:rStyle w:val="IndiceCarter"/>
             </w:rPr>
@@ -363,7 +392,7 @@
         </w:p>
         <w:p>
           <w:pPr>
-            <w:pStyle w:val="ndice1"/>
+            <w:pStyle w:val="TOC1"/>
             <w:tabs>
               <w:tab w:val="right" w:leader="dot" w:pos="8494"/>
             </w:tabs>
@@ -386,7 +415,7 @@
           <w:hyperlink w:anchor="_Toc478910297" w:history="1">
             <w:r>
               <w:rPr>
-                <w:rStyle w:val="Hiperligao"/>
+                <w:rStyle w:val="Hyperlink"/>
                 <w:noProof/>
               </w:rPr>
               <w:t>Introdução</w:t>
@@ -443,7 +472,7 @@
         </w:p>
         <w:p>
           <w:pPr>
-            <w:pStyle w:val="ndice1"/>
+            <w:pStyle w:val="TOC1"/>
             <w:tabs>
               <w:tab w:val="right" w:leader="dot" w:pos="8494"/>
             </w:tabs>
@@ -457,7 +486,7 @@
           <w:hyperlink w:anchor="_Toc478910298" w:history="1">
             <w:r>
               <w:rPr>
-                <w:rStyle w:val="Hiperligao"/>
+                <w:rStyle w:val="Hyperlink"/>
                 <w:noProof/>
               </w:rPr>
               <w:t>Identificação do Problema</w:t>
@@ -514,7 +543,7 @@
         </w:p>
         <w:p>
           <w:pPr>
-            <w:pStyle w:val="ndice1"/>
+            <w:pStyle w:val="TOC1"/>
             <w:tabs>
               <w:tab w:val="right" w:leader="dot" w:pos="8494"/>
             </w:tabs>
@@ -528,7 +557,7 @@
           <w:hyperlink w:anchor="_Toc478910299" w:history="1">
             <w:r>
               <w:rPr>
-                <w:rStyle w:val="Hiperligao"/>
+                <w:rStyle w:val="Hyperlink"/>
                 <w:noProof/>
               </w:rPr>
               <w:t>Descrição do Problema</w:t>
@@ -585,7 +614,7 @@
         </w:p>
         <w:p>
           <w:pPr>
-            <w:pStyle w:val="ndice2"/>
+            <w:pStyle w:val="TOC2"/>
             <w:tabs>
               <w:tab w:val="right" w:leader="dot" w:pos="8494"/>
             </w:tabs>
@@ -596,7 +625,7 @@
           <w:hyperlink w:anchor="_Toc478910300" w:history="1">
             <w:r>
               <w:rPr>
-                <w:rStyle w:val="Hiperligao"/>
+                <w:rStyle w:val="Hyperlink"/>
                 <w:noProof/>
               </w:rPr>
               <w:t>Input</w:t>
@@ -653,7 +682,7 @@
         </w:p>
         <w:p>
           <w:pPr>
-            <w:pStyle w:val="ndice2"/>
+            <w:pStyle w:val="TOC2"/>
             <w:tabs>
               <w:tab w:val="right" w:leader="dot" w:pos="8494"/>
             </w:tabs>
@@ -664,7 +693,7 @@
           <w:hyperlink w:anchor="_Toc478910301" w:history="1">
             <w:r>
               <w:rPr>
-                <w:rStyle w:val="Hiperligao"/>
+                <w:rStyle w:val="Hyperlink"/>
                 <w:noProof/>
               </w:rPr>
               <w:t>Dados de entrada</w:t>
@@ -1045,31 +1074,13 @@
         <w:rPr>
           <w:color w:val="FF0000"/>
         </w:rPr>
-        <w:t xml:space="preserve"> mostrar ao utilizador</w:t>
-      </w:r>
-      <w:r>
-        <w:rPr>
-          <w:color w:val="FF0000"/>
-        </w:rPr>
-        <w:t xml:space="preserve">, </w:t>
-      </w:r>
-      <w:r>
-        <w:rPr>
-          <w:color w:val="FF0000"/>
-        </w:rPr>
-        <w:t>mediante a</w:t>
-      </w:r>
-      <w:r>
-        <w:rPr>
-          <w:color w:val="FF0000"/>
-        </w:rPr>
-        <w:t xml:space="preserve"> localização da </w:t>
-      </w:r>
-      <w:r>
-        <w:rPr>
-          <w:color w:val="FF0000"/>
-        </w:rPr>
-        <w:t>ocorrência</w:t>
+        <w:t xml:space="preserve"> mostrar ao utilizador, </w:t>
+      </w:r>
+      <w:r>
+        <w:rPr>
+          <w:color w:val="FF0000"/>
+        </w:rPr>
+        <w:t>mediante a localização da ocorrência</w:t>
       </w:r>
       <w:r>
         <w:t xml:space="preserve"> num mapa </w:t>
@@ -1087,13 +1098,7 @@
         <w:t xml:space="preserve">a seleção do </w:t>
       </w:r>
       <w:r>
-        <w:t>tipo de emergência</w:t>
-      </w:r>
-      <w:r>
-        <w:t xml:space="preserve">, </w:t>
-      </w:r>
-      <w:r>
-        <w:t xml:space="preserve">o itinerário mais curto desde o(s) veículo(s) de emergência até ao local da </w:t>
+        <w:t xml:space="preserve">tipo de emergência, o itinerário mais curto desde o(s) veículo(s) de emergência até ao local da </w:t>
       </w:r>
       <w:r>
         <w:rPr>
@@ -1213,7 +1218,7 @@
     </w:p>
     <w:p>
       <w:pPr>
-        <w:pStyle w:val="PargrafodaLista"/>
+        <w:pStyle w:val="ListParagraph"/>
         <w:numPr>
           <w:ilvl w:val="0"/>
           <w:numId w:val="1"/>
@@ -1227,7 +1232,7 @@
     </w:p>
     <w:p>
       <w:pPr>
-        <w:pStyle w:val="PargrafodaLista"/>
+        <w:pStyle w:val="ListParagraph"/>
         <w:numPr>
           <w:ilvl w:val="0"/>
           <w:numId w:val="1"/>
@@ -1250,7 +1255,7 @@
     </w:p>
     <w:p>
       <w:pPr>
-        <w:pStyle w:val="PargrafodaLista"/>
+        <w:pStyle w:val="ListParagraph"/>
         <w:numPr>
           <w:ilvl w:val="0"/>
           <w:numId w:val="1"/>
@@ -1276,7 +1281,7 @@
     </w:p>
     <w:p>
       <w:pPr>
-        <w:pStyle w:val="PargrafodaLista"/>
+        <w:pStyle w:val="ListParagraph"/>
         <w:numPr>
           <w:ilvl w:val="0"/>
           <w:numId w:val="1"/>
@@ -1444,7 +1449,7 @@
     </w:p>
     <w:p>
       <w:pPr>
-        <w:pStyle w:val="PargrafodaLista"/>
+        <w:pStyle w:val="ListParagraph"/>
         <w:numPr>
           <w:ilvl w:val="0"/>
           <w:numId w:val="4"/>
@@ -1462,7 +1467,7 @@
     </w:p>
     <w:p>
       <w:pPr>
-        <w:pStyle w:val="PargrafodaLista"/>
+        <w:pStyle w:val="ListParagraph"/>
         <w:numPr>
           <w:ilvl w:val="0"/>
           <w:numId w:val="2"/>
@@ -1476,7 +1481,7 @@
     </w:p>
     <w:p>
       <w:pPr>
-        <w:pStyle w:val="PargrafodaLista"/>
+        <w:pStyle w:val="ListParagraph"/>
         <w:numPr>
           <w:ilvl w:val="0"/>
           <w:numId w:val="2"/>
@@ -1490,7 +1495,7 @@
     </w:p>
     <w:p>
       <w:pPr>
-        <w:pStyle w:val="PargrafodaLista"/>
+        <w:pStyle w:val="ListParagraph"/>
         <w:numPr>
           <w:ilvl w:val="0"/>
           <w:numId w:val="2"/>
@@ -1504,7 +1509,7 @@
     </w:p>
     <w:p>
       <w:pPr>
-        <w:pStyle w:val="PargrafodaLista"/>
+        <w:pStyle w:val="ListParagraph"/>
         <w:numPr>
           <w:ilvl w:val="0"/>
           <w:numId w:val="2"/>
@@ -1518,7 +1523,7 @@
     </w:p>
     <w:p>
       <w:pPr>
-        <w:pStyle w:val="PargrafodaLista"/>
+        <w:pStyle w:val="ListParagraph"/>
         <w:numPr>
           <w:ilvl w:val="0"/>
           <w:numId w:val="2"/>
@@ -1532,7 +1537,7 @@
     </w:p>
     <w:p>
       <w:pPr>
-        <w:pStyle w:val="PargrafodaLista"/>
+        <w:pStyle w:val="ListParagraph"/>
         <w:numPr>
           <w:ilvl w:val="0"/>
           <w:numId w:val="4"/>
@@ -1550,7 +1555,7 @@
     </w:p>
     <w:p>
       <w:pPr>
-        <w:pStyle w:val="PargrafodaLista"/>
+        <w:pStyle w:val="ListParagraph"/>
         <w:numPr>
           <w:ilvl w:val="0"/>
           <w:numId w:val="4"/>
@@ -2347,7 +2352,23 @@
         <w:jc w:val="both"/>
       </w:pPr>
       <w:r>
-        <w:t>Optamos por implementar dois algoritmos, o de Dijkstra e o de Floyd-Warshall.</w:t>
+        <w:t xml:space="preserve">Optamos por implementar dois algoritmos, o de </w:t>
+      </w:r>
+      <w:proofErr w:type="spellStart"/>
+      <w:r>
+        <w:t>Dijkstra</w:t>
+      </w:r>
+      <w:proofErr w:type="spellEnd"/>
+      <w:r>
+        <w:t xml:space="preserve"> e o de </w:t>
+      </w:r>
+      <w:proofErr w:type="spellStart"/>
+      <w:r>
+        <w:t>Floyd-Warshall</w:t>
+      </w:r>
+      <w:proofErr w:type="spellEnd"/>
+      <w:r>
+        <w:t>.</w:t>
       </w:r>
     </w:p>
     <w:p>
@@ -2360,7 +2381,15 @@
         <w:t>O</w:t>
       </w:r>
       <w:r>
-        <w:t xml:space="preserve"> algoritmo de Dijkstra, </w:t>
+        <w:t xml:space="preserve"> algoritmo de </w:t>
+      </w:r>
+      <w:proofErr w:type="spellStart"/>
+      <w:r>
+        <w:t>Dijkstra</w:t>
+      </w:r>
+      <w:proofErr w:type="spellEnd"/>
+      <w:r>
+        <w:t xml:space="preserve">, </w:t>
       </w:r>
       <w:r>
         <w:t>que</w:t>
@@ -2494,8 +2523,16 @@
         <w:rPr>
           <w:shd w:val="clear" w:color="auto" w:fill="FFFFFF"/>
         </w:rPr>
-        <w:t>Assim, o algoritmo de Dijkstra</w:t>
-      </w:r>
+        <w:t xml:space="preserve">Assim, o algoritmo de </w:t>
+      </w:r>
+      <w:proofErr w:type="spellStart"/>
+      <w:r>
+        <w:rPr>
+          <w:shd w:val="clear" w:color="auto" w:fill="FFFFFF"/>
+        </w:rPr>
+        <w:t>Dijkstra</w:t>
+      </w:r>
+      <w:proofErr w:type="spellEnd"/>
       <w:r>
         <w:rPr>
           <w:shd w:val="clear" w:color="auto" w:fill="FFFFFF"/>
@@ -2567,21 +2604,7 @@
           <w:color w:val="FF0000"/>
           <w:shd w:val="clear" w:color="auto" w:fill="FFFFFF"/>
         </w:rPr>
-        <w:t>P</w:t>
-      </w:r>
-      <w:r>
-        <w:rPr>
-          <w:color w:val="FF0000"/>
-          <w:shd w:val="clear" w:color="auto" w:fill="FFFFFF"/>
-        </w:rPr>
-        <w:t>ara manter sempre os vértices ordenados pela menor distância</w:t>
-      </w:r>
-      <w:r>
-        <w:rPr>
-          <w:color w:val="FF0000"/>
-          <w:shd w:val="clear" w:color="auto" w:fill="FFFFFF"/>
-        </w:rPr>
-        <w:t>, r</w:t>
+        <w:t>Para manter sempre os vértices ordenados pela menor distância, r</w:t>
       </w:r>
       <w:r>
         <w:rPr>
@@ -2788,7 +2811,21 @@
         <w:rPr>
           <w:shd w:val="clear" w:color="auto" w:fill="FFFFFF"/>
         </w:rPr>
-        <w:t>O algoritmo de Floyd-Warshall, que encontra o caminh</w:t>
+        <w:t xml:space="preserve">O algoritmo de </w:t>
+      </w:r>
+      <w:proofErr w:type="spellStart"/>
+      <w:r>
+        <w:rPr>
+          <w:shd w:val="clear" w:color="auto" w:fill="FFFFFF"/>
+        </w:rPr>
+        <w:t>Floyd-Warshall</w:t>
+      </w:r>
+      <w:proofErr w:type="spellEnd"/>
+      <w:r>
+        <w:rPr>
+          <w:shd w:val="clear" w:color="auto" w:fill="FFFFFF"/>
+        </w:rPr>
+        <w:t>, que encontra o caminh</w:t>
       </w:r>
       <w:r>
         <w:rPr>
@@ -3213,13 +3250,29 @@
         <w:t xml:space="preserve">No nosso trabalho o </w:t>
       </w:r>
       <w:r>
-        <w:t>algoritmo de Dijkstra é mais eficiente</w:t>
+        <w:t xml:space="preserve">algoritmo de </w:t>
+      </w:r>
+      <w:proofErr w:type="spellStart"/>
+      <w:r>
+        <w:t>Dijkstra</w:t>
+      </w:r>
+      <w:proofErr w:type="spellEnd"/>
+      <w:r>
+        <w:t xml:space="preserve"> é mais eficiente</w:t>
       </w:r>
       <w:r>
         <w:t>,</w:t>
       </w:r>
       <w:r>
-        <w:t xml:space="preserve"> dado que temos um mapa com poucos nós (pouco denso). Se usássemos o algoritmo de Floyd-Marshall perderíamos eficiência, dado que ele criaria uma matriz com o peso da ligação de cada dois nós, o que para um grafo pouco denso não seria o melhor.</w:t>
+        <w:t xml:space="preserve"> dado que temos um mapa com poucos nós (pouco denso). Se usássemos o algoritmo de </w:t>
+      </w:r>
+      <w:proofErr w:type="spellStart"/>
+      <w:r>
+        <w:t>Floyd</w:t>
+      </w:r>
+      <w:proofErr w:type="spellEnd"/>
+      <w:r>
+        <w:t>-Marshall perderíamos eficiência, dado que ele criaria uma matriz com o peso da ligação de cada dois nós, o que para um grafo pouco denso não seria o melhor.</w:t>
       </w:r>
     </w:p>
     <w:p>
@@ -3361,9 +3414,25 @@
           <w:lang w:eastAsia="pt-PT"/>
         </w:rPr>
         <w:drawing>
-          <wp:inline distT="0" distB="0" distL="0" distR="0" wp14:anchorId="3543B7A4" wp14:editId="252CA5F1">
-            <wp:extent cx="3717208" cy="2505075"/>
+          <wp:anchor distT="0" distB="0" distL="114300" distR="114300" simplePos="0" relativeHeight="251661312" behindDoc="1" locked="0" layoutInCell="1" allowOverlap="1" wp14:anchorId="048EDBA5" wp14:editId="38299DBD">
+            <wp:simplePos x="0" y="0"/>
+            <wp:positionH relativeFrom="column">
+              <wp:posOffset>1434465</wp:posOffset>
+            </wp:positionH>
+            <wp:positionV relativeFrom="paragraph">
+              <wp:posOffset>33655</wp:posOffset>
+            </wp:positionV>
+            <wp:extent cx="2466597" cy="1543050"/>
             <wp:effectExtent l="0" t="0" r="0" b="0"/>
+            <wp:wrapTight wrapText="bothSides">
+              <wp:wrapPolygon edited="0">
+                <wp:start x="0" y="0"/>
+                <wp:lineTo x="0" y="21333"/>
+                <wp:lineTo x="21355" y="21333"/>
+                <wp:lineTo x="21355" y="0"/>
+                <wp:lineTo x="0" y="0"/>
+              </wp:wrapPolygon>
+            </wp:wrapTight>
             <wp:docPr id="7" name="Picture 7"/>
             <wp:cNvGraphicFramePr>
               <a:graphicFrameLocks xmlns:a="http://schemas.openxmlformats.org/drawingml/2006/main" noChangeAspect="1"/>
@@ -3375,31 +3444,102 @@
                     <pic:cNvPr id="1" name=""/>
                     <pic:cNvPicPr/>
                   </pic:nvPicPr>
-                  <pic:blipFill>
-                    <a:blip r:embed="rId14"/>
-                    <a:stretch>
-                      <a:fillRect/>
-                    </a:stretch>
+                  <pic:blipFill rotWithShape="1">
+                    <a:blip r:embed="rId14">
+                      <a:extLst>
+                        <a:ext uri="{28A0092B-C50C-407E-A947-70E740481C1C}">
+                          <a14:useLocalDpi xmlns:a14="http://schemas.microsoft.com/office/drawing/2010/main" val="0"/>
+                        </a:ext>
+                      </a:extLst>
+                    </a:blip>
+                    <a:srcRect l="16148" t="14832" r="17478" b="23555"/>
+                    <a:stretch/>
                   </pic:blipFill>
-                  <pic:spPr>
+                  <pic:spPr bwMode="auto">
                     <a:xfrm>
                       <a:off x="0" y="0"/>
-                      <a:ext cx="3723824" cy="2509534"/>
+                      <a:ext cx="2466597" cy="1543050"/>
                     </a:xfrm>
                     <a:prstGeom prst="rect">
                       <a:avLst/>
                     </a:prstGeom>
+                    <a:ln>
+                      <a:noFill/>
+                    </a:ln>
+                    <a:extLst>
+                      <a:ext uri="{53640926-AAD7-44D8-BBD7-CCE9431645EC}">
+                        <a14:shadowObscured xmlns:a14="http://schemas.microsoft.com/office/drawing/2010/main"/>
+                      </a:ext>
+                    </a:extLst>
                   </pic:spPr>
                 </pic:pic>
               </a:graphicData>
             </a:graphic>
-          </wp:inline>
+            <wp14:sizeRelH relativeFrom="page">
+              <wp14:pctWidth>0</wp14:pctWidth>
+            </wp14:sizeRelH>
+            <wp14:sizeRelV relativeFrom="page">
+              <wp14:pctHeight>0</wp14:pctHeight>
+            </wp14:sizeRelV>
+          </wp:anchor>
         </w:drawing>
       </w:r>
     </w:p>
     <w:p>
       <w:pPr>
         <w:spacing w:after="0"/>
+        <w:jc w:val="both"/>
+        <w:rPr>
+          <w:shd w:val="clear" w:color="auto" w:fill="FFFFFF"/>
+        </w:rPr>
+      </w:pPr>
+    </w:p>
+    <w:p>
+      <w:pPr>
+        <w:spacing w:after="0"/>
+        <w:ind w:firstLine="426"/>
+        <w:jc w:val="both"/>
+        <w:rPr>
+          <w:shd w:val="clear" w:color="auto" w:fill="FFFFFF"/>
+        </w:rPr>
+      </w:pPr>
+    </w:p>
+    <w:p>
+      <w:pPr>
+        <w:spacing w:after="0"/>
+        <w:ind w:firstLine="426"/>
+        <w:jc w:val="both"/>
+        <w:rPr>
+          <w:shd w:val="clear" w:color="auto" w:fill="FFFFFF"/>
+        </w:rPr>
+      </w:pPr>
+      <w:bookmarkStart w:id="5" w:name="_GoBack"/>
+      <w:bookmarkEnd w:id="5"/>
+    </w:p>
+    <w:p>
+      <w:pPr>
+        <w:spacing w:after="0"/>
+        <w:ind w:firstLine="426"/>
+        <w:jc w:val="both"/>
+        <w:rPr>
+          <w:shd w:val="clear" w:color="auto" w:fill="FFFFFF"/>
+        </w:rPr>
+      </w:pPr>
+    </w:p>
+    <w:p>
+      <w:pPr>
+        <w:spacing w:after="0"/>
+        <w:ind w:firstLine="426"/>
+        <w:jc w:val="both"/>
+        <w:rPr>
+          <w:shd w:val="clear" w:color="auto" w:fill="FFFFFF"/>
+        </w:rPr>
+      </w:pPr>
+    </w:p>
+    <w:p>
+      <w:pPr>
+        <w:spacing w:after="0"/>
+        <w:ind w:firstLine="426"/>
         <w:jc w:val="both"/>
         <w:rPr>
           <w:shd w:val="clear" w:color="auto" w:fill="FFFFFF"/>
@@ -4167,7 +4307,15 @@
         <w:t xml:space="preserve">A </w:t>
       </w:r>
       <w:r>
-        <w:t xml:space="preserve">complexidade temporal do algoritmo de Dijkstra é </w:t>
+        <w:t xml:space="preserve">complexidade temporal do algoritmo de </w:t>
+      </w:r>
+      <w:proofErr w:type="spellStart"/>
+      <w:r>
+        <w:t>Dijkstra</w:t>
+      </w:r>
+      <w:proofErr w:type="spellEnd"/>
+      <w:r>
+        <w:t xml:space="preserve"> é </w:t>
       </w:r>
       <m:oMath>
         <m:r>
@@ -4405,8 +4553,13 @@
         </w:rPr>
         <w:t xml:space="preserve"> algoritmo do </w:t>
       </w:r>
-      <w:r>
-        <w:t>Floyd-Marshall</w:t>
+      <w:proofErr w:type="spellStart"/>
+      <w:r>
+        <w:t>Floyd</w:t>
+      </w:r>
+      <w:proofErr w:type="spellEnd"/>
+      <w:r>
+        <w:t>-Marshall</w:t>
       </w:r>
       <w:r>
         <w:t>,</w:t>
@@ -4574,7 +4727,15 @@
         </w:rPr>
       </w:pPr>
       <w:r>
-        <w:t xml:space="preserve">O algoritmo Dijkstra tem uma complexidade espacial de </w:t>
+        <w:t xml:space="preserve">O algoritmo </w:t>
+      </w:r>
+      <w:proofErr w:type="spellStart"/>
+      <w:r>
+        <w:t>Dijkstra</w:t>
+      </w:r>
+      <w:proofErr w:type="spellEnd"/>
+      <w:r>
+        <w:t xml:space="preserve"> tem uma complexidade espacial de </w:t>
       </w:r>
       <m:oMath>
         <m:r>
@@ -4656,7 +4817,15 @@
         <w:t>??</w:t>
       </w:r>
       <w:r>
-        <w:t>O algoritmo Floyd-Warshall, na sua execução do caminho entre todos os n</w:t>
+        <w:t xml:space="preserve">O algoritmo </w:t>
+      </w:r>
+      <w:proofErr w:type="spellStart"/>
+      <w:r>
+        <w:t>Floyd-Warshall</w:t>
+      </w:r>
+      <w:proofErr w:type="spellEnd"/>
+      <w:r>
+        <w:t>, na sua execução do caminho entre todos os n</w:t>
       </w:r>
       <w:r>
         <w:t>ó</w:t>
@@ -4990,7 +5159,7 @@
     </w:p>
     <w:p>
       <w:pPr>
-        <w:pStyle w:val="PargrafodaLista"/>
+        <w:pStyle w:val="ListParagraph"/>
         <w:numPr>
           <w:ilvl w:val="0"/>
           <w:numId w:val="6"/>
@@ -5004,7 +5173,7 @@
     </w:p>
     <w:p>
       <w:pPr>
-        <w:pStyle w:val="PargrafodaLista"/>
+        <w:pStyle w:val="ListParagraph"/>
         <w:numPr>
           <w:ilvl w:val="0"/>
           <w:numId w:val="6"/>
@@ -5024,7 +5193,7 @@
     </w:p>
     <w:p>
       <w:pPr>
-        <w:pStyle w:val="PargrafodaLista"/>
+        <w:pStyle w:val="ListParagraph"/>
         <w:numPr>
           <w:ilvl w:val="0"/>
           <w:numId w:val="6"/>
@@ -5062,7 +5231,7 @@
     </w:p>
     <w:p>
       <w:pPr>
-        <w:pStyle w:val="PargrafodaLista"/>
+        <w:pStyle w:val="ListParagraph"/>
         <w:numPr>
           <w:ilvl w:val="0"/>
           <w:numId w:val="6"/>
@@ -5088,7 +5257,7 @@
     </w:p>
     <w:p>
       <w:pPr>
-        <w:pStyle w:val="PargrafodaLista"/>
+        <w:pStyle w:val="ListParagraph"/>
         <w:numPr>
           <w:ilvl w:val="0"/>
           <w:numId w:val="6"/>
@@ -5097,12 +5266,20 @@
         <w:jc w:val="both"/>
       </w:pPr>
       <w:r>
-        <w:t>Visualização do mapa usando o GraphViewer;</w:t>
-      </w:r>
-    </w:p>
-    <w:p>
-      <w:pPr>
-        <w:pStyle w:val="PargrafodaLista"/>
+        <w:t xml:space="preserve">Visualização do mapa usando o </w:t>
+      </w:r>
+      <w:proofErr w:type="spellStart"/>
+      <w:r>
+        <w:t>GraphViewer</w:t>
+      </w:r>
+      <w:proofErr w:type="spellEnd"/>
+      <w:r>
+        <w:t>;</w:t>
+      </w:r>
+    </w:p>
+    <w:p>
+      <w:pPr>
+        <w:pStyle w:val="ListParagraph"/>
         <w:numPr>
           <w:ilvl w:val="0"/>
           <w:numId w:val="6"/>
@@ -5111,8 +5288,13 @@
         <w:jc w:val="both"/>
       </w:pPr>
       <w:r>
-        <w:t>Apresentação do caminho mais eficiente usando o GraphViewer</w:t>
-      </w:r>
+        <w:t xml:space="preserve">Apresentação do caminho mais eficiente usando o </w:t>
+      </w:r>
+      <w:proofErr w:type="spellStart"/>
+      <w:r>
+        <w:t>GraphViewer</w:t>
+      </w:r>
+      <w:proofErr w:type="spellEnd"/>
       <w:r>
         <w:t>, através do realce das arestas por onde os veículos passarão</w:t>
       </w:r>
@@ -5195,7 +5377,7 @@
     </w:p>
     <w:p>
       <w:pPr>
-        <w:pStyle w:val="PargrafodaLista"/>
+        <w:pStyle w:val="ListParagraph"/>
         <w:numPr>
           <w:ilvl w:val="0"/>
           <w:numId w:val="7"/>
@@ -5206,6 +5388,7 @@
       <w:r>
         <w:t xml:space="preserve">Como obter um mapa do site </w:t>
       </w:r>
+      <w:proofErr w:type="spellStart"/>
       <w:r>
         <w:rPr>
           <w:i/>
@@ -5213,6 +5396,7 @@
         </w:rPr>
         <w:t>openstreetmaps</w:t>
       </w:r>
+      <w:proofErr w:type="spellEnd"/>
       <w:r>
         <w:t xml:space="preserve"> e </w:t>
       </w:r>
@@ -5231,7 +5415,7 @@
     </w:p>
     <w:p>
       <w:pPr>
-        <w:pStyle w:val="PargrafodaLista"/>
+        <w:pStyle w:val="ListParagraph"/>
         <w:numPr>
           <w:ilvl w:val="0"/>
           <w:numId w:val="7"/>
@@ -5384,7 +5568,15 @@
         <w:t>Concluímos que o algoritmo mais eficiente para o nosso tema seria o de</w:t>
       </w:r>
       <w:r>
-        <w:t xml:space="preserve"> Dijkstra, já que o número de nó</w:t>
+        <w:t xml:space="preserve"> </w:t>
+      </w:r>
+      <w:proofErr w:type="spellStart"/>
+      <w:r>
+        <w:t>Dijkstra</w:t>
+      </w:r>
+      <w:proofErr w:type="spellEnd"/>
+      <w:r>
+        <w:t>, já que o número de nó</w:t>
       </w:r>
       <w:r>
         <w:t>s existentes com veículos de emergência</w:t>
@@ -5408,7 +5600,15 @@
         <w:t>lculo do algo</w:t>
       </w:r>
       <w:r>
-        <w:t>ritmo Floyd-Warshall seja dispendioso demais</w:t>
+        <w:t xml:space="preserve">ritmo </w:t>
+      </w:r>
+      <w:proofErr w:type="spellStart"/>
+      <w:r>
+        <w:t>Floyd-Warshall</w:t>
+      </w:r>
+      <w:proofErr w:type="spellEnd"/>
+      <w:r>
+        <w:t xml:space="preserve"> seja dispendioso demais</w:t>
       </w:r>
       <w:r>
         <w:t xml:space="preserve"> para a resolução do problema.</w:t>
@@ -5472,27 +5672,7 @@
         <w:rPr>
           <w:color w:val="FF0000"/>
         </w:rPr>
-        <w:t xml:space="preserve">, que </w:t>
-      </w:r>
-      <w:r>
-        <w:rPr>
-          <w:color w:val="FF0000"/>
-        </w:rPr>
-        <w:t>permitiu uma melhor compreensão dos algoritmos e</w:t>
-      </w:r>
-      <w:r>
-        <w:rPr>
-          <w:color w:val="FF0000"/>
-        </w:rPr>
-        <w:t xml:space="preserve">, ao mesmo tempo, a </w:t>
-      </w:r>
-      <w:bookmarkStart w:id="5" w:name="_GoBack"/>
-      <w:bookmarkEnd w:id="5"/>
-      <w:r>
-        <w:rPr>
-          <w:color w:val="FF0000"/>
-        </w:rPr>
-        <w:t>perceção da sua aplicabilidade em situações reais.</w:t>
+        <w:t>, que permitiu uma melhor compreensão dos algoritmos e, ao mesmo tempo, a perceção da sua aplicabilidade em situações reais.</w:t>
       </w:r>
       <w:r>
         <w:t xml:space="preserve"> </w:t>
@@ -5521,7 +5701,7 @@
 </file>
 
 <file path=word/endnotes.xml><?xml version="1.0" encoding="utf-8"?>
-<w:endnotes xmlns:wpc="http://schemas.microsoft.com/office/word/2010/wordprocessingCanvas" xmlns:cx="http://schemas.microsoft.com/office/drawing/2014/chartex" xmlns:cx1="http://schemas.microsoft.com/office/drawing/2015/9/8/chartex" xmlns:cx2="http://schemas.microsoft.com/office/drawing/2015/10/21/chartex" xmlns:cx3="http://schemas.microsoft.com/office/drawing/2016/5/9/chartex" xmlns:cx4="http://schemas.microsoft.com/office/drawing/2016/5/10/chartex" xmlns:cx5="http://schemas.microsoft.com/office/drawing/2016/5/11/chartex" xmlns:cx6="http://schemas.microsoft.com/office/drawing/2016/5/12/chartex" xmlns:cx7="http://schemas.microsoft.com/office/drawing/2016/5/13/chartex" xmlns:cx8="http://schemas.microsoft.com/office/drawing/2016/5/14/chartex" xmlns:mc="http://schemas.openxmlformats.org/markup-compatibility/2006" xmlns:o="urn:schemas-microsoft-com:office:office" xmlns:r="http://schemas.openxmlformats.org/officeDocument/2006/relationships" xmlns:m="http://schemas.openxmlformats.org/officeDocument/2006/math" xmlns:v="urn:schemas-microsoft-com:vml" xmlns:wp14="http://schemas.microsoft.com/office/word/2010/wordprocessingDrawing" xmlns:wp="http://schemas.openxmlformats.org/drawingml/2006/wordprocessingDrawing" xmlns:w10="urn:schemas-microsoft-com:office:word" xmlns:w="http://schemas.openxmlformats.org/wordprocessingml/2006/main" xmlns:w14="http://schemas.microsoft.com/office/word/2010/wordml" xmlns:w15="http://schemas.microsoft.com/office/word/2012/wordml" xmlns:w16se="http://schemas.microsoft.com/office/word/2015/wordml/symex" xmlns:wpg="http://schemas.microsoft.com/office/word/2010/wordprocessingGroup" xmlns:wpi="http://schemas.microsoft.com/office/word/2010/wordprocessingInk" xmlns:wne="http://schemas.microsoft.com/office/word/2006/wordml" xmlns:wps="http://schemas.microsoft.com/office/word/2010/wordprocessingShape" mc:Ignorable="w14 w15 w16se wp14">
+<w:endnotes xmlns:wpc="http://schemas.microsoft.com/office/word/2010/wordprocessingCanvas" xmlns:cx="http://schemas.microsoft.com/office/drawing/2014/chartex" xmlns:cx1="http://schemas.microsoft.com/office/drawing/2015/9/8/chartex" xmlns:mc="http://schemas.openxmlformats.org/markup-compatibility/2006" xmlns:o="urn:schemas-microsoft-com:office:office" xmlns:r="http://schemas.openxmlformats.org/officeDocument/2006/relationships" xmlns:m="http://schemas.openxmlformats.org/officeDocument/2006/math" xmlns:v="urn:schemas-microsoft-com:vml" xmlns:wp14="http://schemas.microsoft.com/office/word/2010/wordprocessingDrawing" xmlns:wp="http://schemas.openxmlformats.org/drawingml/2006/wordprocessingDrawing" xmlns:w10="urn:schemas-microsoft-com:office:word" xmlns:w="http://schemas.openxmlformats.org/wordprocessingml/2006/main" xmlns:w14="http://schemas.microsoft.com/office/word/2010/wordml" xmlns:w15="http://schemas.microsoft.com/office/word/2012/wordml" xmlns:w16se="http://schemas.microsoft.com/office/word/2015/wordml/symex" xmlns:wpg="http://schemas.microsoft.com/office/word/2010/wordprocessingGroup" xmlns:wpi="http://schemas.microsoft.com/office/word/2010/wordprocessingInk" xmlns:wne="http://schemas.microsoft.com/office/word/2006/wordml" xmlns:wps="http://schemas.microsoft.com/office/word/2010/wordprocessingShape" mc:Ignorable="w14 w15 w16se wp14">
   <w:endnote w:type="separator" w:id="-1">
     <w:p>
       <w:pPr>
@@ -5546,7 +5726,7 @@
 </file>
 
 <file path=word/footer1.xml><?xml version="1.0" encoding="utf-8"?>
-<w:ftr xmlns:wpc="http://schemas.microsoft.com/office/word/2010/wordprocessingCanvas" xmlns:cx="http://schemas.microsoft.com/office/drawing/2014/chartex" xmlns:cx1="http://schemas.microsoft.com/office/drawing/2015/9/8/chartex" xmlns:cx2="http://schemas.microsoft.com/office/drawing/2015/10/21/chartex" xmlns:cx3="http://schemas.microsoft.com/office/drawing/2016/5/9/chartex" xmlns:cx4="http://schemas.microsoft.com/office/drawing/2016/5/10/chartex" xmlns:cx5="http://schemas.microsoft.com/office/drawing/2016/5/11/chartex" xmlns:cx6="http://schemas.microsoft.com/office/drawing/2016/5/12/chartex" xmlns:cx7="http://schemas.microsoft.com/office/drawing/2016/5/13/chartex" xmlns:cx8="http://schemas.microsoft.com/office/drawing/2016/5/14/chartex" xmlns:mc="http://schemas.openxmlformats.org/markup-compatibility/2006" xmlns:o="urn:schemas-microsoft-com:office:office" xmlns:r="http://schemas.openxmlformats.org/officeDocument/2006/relationships" xmlns:m="http://schemas.openxmlformats.org/officeDocument/2006/math" xmlns:v="urn:schemas-microsoft-com:vml" xmlns:wp14="http://schemas.microsoft.com/office/word/2010/wordprocessingDrawing" xmlns:wp="http://schemas.openxmlformats.org/drawingml/2006/wordprocessingDrawing" xmlns:w10="urn:schemas-microsoft-com:office:word" xmlns:w="http://schemas.openxmlformats.org/wordprocessingml/2006/main" xmlns:w14="http://schemas.microsoft.com/office/word/2010/wordml" xmlns:w15="http://schemas.microsoft.com/office/word/2012/wordml" xmlns:w16se="http://schemas.microsoft.com/office/word/2015/wordml/symex" xmlns:wpg="http://schemas.microsoft.com/office/word/2010/wordprocessingGroup" xmlns:wpi="http://schemas.microsoft.com/office/word/2010/wordprocessingInk" xmlns:wne="http://schemas.microsoft.com/office/word/2006/wordml" xmlns:wps="http://schemas.microsoft.com/office/word/2010/wordprocessingShape" mc:Ignorable="w14 w15 w16se wp14">
+<w:ftr xmlns:wpc="http://schemas.microsoft.com/office/word/2010/wordprocessingCanvas" xmlns:cx="http://schemas.microsoft.com/office/drawing/2014/chartex" xmlns:cx1="http://schemas.microsoft.com/office/drawing/2015/9/8/chartex" xmlns:mc="http://schemas.openxmlformats.org/markup-compatibility/2006" xmlns:o="urn:schemas-microsoft-com:office:office" xmlns:r="http://schemas.openxmlformats.org/officeDocument/2006/relationships" xmlns:m="http://schemas.openxmlformats.org/officeDocument/2006/math" xmlns:v="urn:schemas-microsoft-com:vml" xmlns:wp14="http://schemas.microsoft.com/office/word/2010/wordprocessingDrawing" xmlns:wp="http://schemas.openxmlformats.org/drawingml/2006/wordprocessingDrawing" xmlns:w10="urn:schemas-microsoft-com:office:word" xmlns:w="http://schemas.openxmlformats.org/wordprocessingml/2006/main" xmlns:w14="http://schemas.microsoft.com/office/word/2010/wordml" xmlns:w15="http://schemas.microsoft.com/office/word/2012/wordml" xmlns:w16se="http://schemas.microsoft.com/office/word/2015/wordml/symex" xmlns:wpg="http://schemas.microsoft.com/office/word/2010/wordprocessingGroup" xmlns:wpi="http://schemas.microsoft.com/office/word/2010/wordprocessingInk" xmlns:wne="http://schemas.microsoft.com/office/word/2006/wordml" xmlns:wps="http://schemas.microsoft.com/office/word/2010/wordprocessingShape" mc:Ignorable="w14 w15 w16se wp14">
   <w:sdt>
     <w:sdtPr>
       <w:id w:val="750009815"/>
@@ -5559,7 +5739,7 @@
     <w:sdtContent>
       <w:p>
         <w:pPr>
-          <w:pStyle w:val="Rodap"/>
+          <w:pStyle w:val="Footer"/>
         </w:pPr>
         <w:r>
           <w:rPr>
@@ -5697,7 +5877,7 @@
                             <w:txbxContent>
                               <w:p>
                                 <w:pPr>
-                                  <w:pStyle w:val="Rodap"/>
+                                  <w:pStyle w:val="Footer"/>
                                   <w:jc w:val="right"/>
                                   <w:rPr>
                                     <w:b/>
@@ -5782,7 +5962,7 @@
                       <w:txbxContent>
                         <w:p>
                           <w:pPr>
-                            <w:pStyle w:val="Rodap"/>
+                            <w:pStyle w:val="Footer"/>
                             <w:jc w:val="right"/>
                             <w:rPr>
                               <w:b/>
@@ -5851,7 +6031,7 @@
 </file>
 
 <file path=word/footnotes.xml><?xml version="1.0" encoding="utf-8"?>
-<w:footnotes xmlns:wpc="http://schemas.microsoft.com/office/word/2010/wordprocessingCanvas" xmlns:cx="http://schemas.microsoft.com/office/drawing/2014/chartex" xmlns:cx1="http://schemas.microsoft.com/office/drawing/2015/9/8/chartex" xmlns:cx2="http://schemas.microsoft.com/office/drawing/2015/10/21/chartex" xmlns:cx3="http://schemas.microsoft.com/office/drawing/2016/5/9/chartex" xmlns:cx4="http://schemas.microsoft.com/office/drawing/2016/5/10/chartex" xmlns:cx5="http://schemas.microsoft.com/office/drawing/2016/5/11/chartex" xmlns:cx6="http://schemas.microsoft.com/office/drawing/2016/5/12/chartex" xmlns:cx7="http://schemas.microsoft.com/office/drawing/2016/5/13/chartex" xmlns:cx8="http://schemas.microsoft.com/office/drawing/2016/5/14/chartex" xmlns:mc="http://schemas.openxmlformats.org/markup-compatibility/2006" xmlns:o="urn:schemas-microsoft-com:office:office" xmlns:r="http://schemas.openxmlformats.org/officeDocument/2006/relationships" xmlns:m="http://schemas.openxmlformats.org/officeDocument/2006/math" xmlns:v="urn:schemas-microsoft-com:vml" xmlns:wp14="http://schemas.microsoft.com/office/word/2010/wordprocessingDrawing" xmlns:wp="http://schemas.openxmlformats.org/drawingml/2006/wordprocessingDrawing" xmlns:w10="urn:schemas-microsoft-com:office:word" xmlns:w="http://schemas.openxmlformats.org/wordprocessingml/2006/main" xmlns:w14="http://schemas.microsoft.com/office/word/2010/wordml" xmlns:w15="http://schemas.microsoft.com/office/word/2012/wordml" xmlns:w16se="http://schemas.microsoft.com/office/word/2015/wordml/symex" xmlns:wpg="http://schemas.microsoft.com/office/word/2010/wordprocessingGroup" xmlns:wpi="http://schemas.microsoft.com/office/word/2010/wordprocessingInk" xmlns:wne="http://schemas.microsoft.com/office/word/2006/wordml" xmlns:wps="http://schemas.microsoft.com/office/word/2010/wordprocessingShape" mc:Ignorable="w14 w15 w16se wp14">
+<w:footnotes xmlns:wpc="http://schemas.microsoft.com/office/word/2010/wordprocessingCanvas" xmlns:cx="http://schemas.microsoft.com/office/drawing/2014/chartex" xmlns:cx1="http://schemas.microsoft.com/office/drawing/2015/9/8/chartex" xmlns:mc="http://schemas.openxmlformats.org/markup-compatibility/2006" xmlns:o="urn:schemas-microsoft-com:office:office" xmlns:r="http://schemas.openxmlformats.org/officeDocument/2006/relationships" xmlns:m="http://schemas.openxmlformats.org/officeDocument/2006/math" xmlns:v="urn:schemas-microsoft-com:vml" xmlns:wp14="http://schemas.microsoft.com/office/word/2010/wordprocessingDrawing" xmlns:wp="http://schemas.openxmlformats.org/drawingml/2006/wordprocessingDrawing" xmlns:w10="urn:schemas-microsoft-com:office:word" xmlns:w="http://schemas.openxmlformats.org/wordprocessingml/2006/main" xmlns:w14="http://schemas.microsoft.com/office/word/2010/wordml" xmlns:w15="http://schemas.microsoft.com/office/word/2012/wordml" xmlns:w16se="http://schemas.microsoft.com/office/word/2015/wordml/symex" xmlns:wpg="http://schemas.microsoft.com/office/word/2010/wordprocessingGroup" xmlns:wpi="http://schemas.microsoft.com/office/word/2010/wordprocessingInk" xmlns:wne="http://schemas.microsoft.com/office/word/2006/wordml" xmlns:wps="http://schemas.microsoft.com/office/word/2010/wordprocessingShape" mc:Ignorable="w14 w15 w16se wp14">
   <w:footnote w:type="separator" w:id="-1">
     <w:p>
       <w:pPr>
@@ -5876,7 +6056,7 @@
 </file>
 
 <file path=word/numbering.xml><?xml version="1.0" encoding="utf-8"?>
-<w:numbering xmlns:wpc="http://schemas.microsoft.com/office/word/2010/wordprocessingCanvas" xmlns:cx="http://schemas.microsoft.com/office/drawing/2014/chartex" xmlns:cx1="http://schemas.microsoft.com/office/drawing/2015/9/8/chartex" xmlns:cx2="http://schemas.microsoft.com/office/drawing/2015/10/21/chartex" xmlns:cx3="http://schemas.microsoft.com/office/drawing/2016/5/9/chartex" xmlns:cx4="http://schemas.microsoft.com/office/drawing/2016/5/10/chartex" xmlns:cx5="http://schemas.microsoft.com/office/drawing/2016/5/11/chartex" xmlns:cx6="http://schemas.microsoft.com/office/drawing/2016/5/12/chartex" xmlns:cx7="http://schemas.microsoft.com/office/drawing/2016/5/13/chartex" xmlns:cx8="http://schemas.microsoft.com/office/drawing/2016/5/14/chartex" xmlns:mc="http://schemas.openxmlformats.org/markup-compatibility/2006" xmlns:o="urn:schemas-microsoft-com:office:office" xmlns:r="http://schemas.openxmlformats.org/officeDocument/2006/relationships" xmlns:m="http://schemas.openxmlformats.org/officeDocument/2006/math" xmlns:v="urn:schemas-microsoft-com:vml" xmlns:wp14="http://schemas.microsoft.com/office/word/2010/wordprocessingDrawing" xmlns:wp="http://schemas.openxmlformats.org/drawingml/2006/wordprocessingDrawing" xmlns:w10="urn:schemas-microsoft-com:office:word" xmlns:w="http://schemas.openxmlformats.org/wordprocessingml/2006/main" xmlns:w14="http://schemas.microsoft.com/office/word/2010/wordml" xmlns:w15="http://schemas.microsoft.com/office/word/2012/wordml" xmlns:w16se="http://schemas.microsoft.com/office/word/2015/wordml/symex" xmlns:wpg="http://schemas.microsoft.com/office/word/2010/wordprocessingGroup" xmlns:wpi="http://schemas.microsoft.com/office/word/2010/wordprocessingInk" xmlns:wne="http://schemas.microsoft.com/office/word/2006/wordml" xmlns:wps="http://schemas.microsoft.com/office/word/2010/wordprocessingShape" mc:Ignorable="w14 w15 w16se wp14">
+<w:numbering xmlns:wpc="http://schemas.microsoft.com/office/word/2010/wordprocessingCanvas" xmlns:cx="http://schemas.microsoft.com/office/drawing/2014/chartex" xmlns:cx1="http://schemas.microsoft.com/office/drawing/2015/9/8/chartex" xmlns:mc="http://schemas.openxmlformats.org/markup-compatibility/2006" xmlns:o="urn:schemas-microsoft-com:office:office" xmlns:r="http://schemas.openxmlformats.org/officeDocument/2006/relationships" xmlns:m="http://schemas.openxmlformats.org/officeDocument/2006/math" xmlns:v="urn:schemas-microsoft-com:vml" xmlns:wp14="http://schemas.microsoft.com/office/word/2010/wordprocessingDrawing" xmlns:wp="http://schemas.openxmlformats.org/drawingml/2006/wordprocessingDrawing" xmlns:w10="urn:schemas-microsoft-com:office:word" xmlns:w="http://schemas.openxmlformats.org/wordprocessingml/2006/main" xmlns:w14="http://schemas.microsoft.com/office/word/2010/wordml" xmlns:w15="http://schemas.microsoft.com/office/word/2012/wordml" xmlns:w16se="http://schemas.microsoft.com/office/word/2015/wordml/symex" xmlns:wpg="http://schemas.microsoft.com/office/word/2010/wordprocessingGroup" xmlns:wpi="http://schemas.microsoft.com/office/word/2010/wordprocessingInk" xmlns:wne="http://schemas.microsoft.com/office/word/2006/wordml" xmlns:wps="http://schemas.microsoft.com/office/word/2010/wordprocessingShape" mc:Ignorable="w14 w15 w16se wp14">
   <w:abstractNum w:abstractNumId="0" w15:restartNumberingAfterBreak="0">
     <w:nsid w:val="071B4097"/>
     <w:multiLevelType w:val="hybridMultilevel"/>
@@ -6914,7 +7094,7 @@
       </w:pPr>
     </w:pPrDefault>
   </w:docDefaults>
-  <w:latentStyles w:defLockedState="0" w:defUIPriority="99" w:defSemiHidden="0" w:defUnhideWhenUsed="0" w:defQFormat="0" w:count="374">
+  <w:latentStyles w:defLockedState="0" w:defUIPriority="99" w:defSemiHidden="0" w:defUnhideWhenUsed="0" w:defQFormat="0" w:count="371">
     <w:lsdException w:name="Normal" w:uiPriority="0" w:qFormat="1"/>
     <w:lsdException w:name="heading 1" w:uiPriority="9" w:qFormat="1"/>
     <w:lsdException w:name="heading 2" w:semiHidden="1" w:uiPriority="9" w:unhideWhenUsed="1" w:qFormat="1"/>
@@ -7020,6 +7200,7 @@
     <w:lsdException w:name="HTML Sample" w:semiHidden="1" w:unhideWhenUsed="1"/>
     <w:lsdException w:name="HTML Typewriter" w:semiHidden="1" w:unhideWhenUsed="1"/>
     <w:lsdException w:name="HTML Variable" w:semiHidden="1" w:unhideWhenUsed="1"/>
+    <w:lsdException w:name="Normal Table" w:semiHidden="1" w:unhideWhenUsed="1"/>
     <w:lsdException w:name="annotation subject" w:semiHidden="1" w:unhideWhenUsed="1"/>
     <w:lsdException w:name="No List" w:semiHidden="1" w:unhideWhenUsed="1"/>
     <w:lsdException w:name="Outline List 1" w:semiHidden="1" w:unhideWhenUsed="1"/>
@@ -7064,6 +7245,7 @@
     <w:lsdException w:name="Table Professional" w:semiHidden="1" w:unhideWhenUsed="1"/>
     <w:lsdException w:name="Table Subtle 1" w:semiHidden="1" w:unhideWhenUsed="1"/>
     <w:lsdException w:name="Table Subtle 2" w:semiHidden="1" w:unhideWhenUsed="1"/>
+    <w:lsdException w:name="Table Web 1" w:semiHidden="1" w:unhideWhenUsed="1"/>
     <w:lsdException w:name="Table Web 2" w:semiHidden="1" w:unhideWhenUsed="1"/>
     <w:lsdException w:name="Table Web 3" w:semiHidden="1" w:unhideWhenUsed="1"/>
     <w:lsdException w:name="Balloon Text" w:semiHidden="1" w:unhideWhenUsed="1"/>
@@ -7284,9 +7466,6 @@
     <w:lsdException w:name="List Table 5 Dark Accent 6" w:uiPriority="50"/>
     <w:lsdException w:name="List Table 6 Colorful Accent 6" w:uiPriority="51"/>
     <w:lsdException w:name="List Table 7 Colorful Accent 6" w:uiPriority="52"/>
-    <w:lsdException w:name="Mention" w:semiHidden="1" w:unhideWhenUsed="1"/>
-    <w:lsdException w:name="Smart Hyperlink" w:semiHidden="1" w:unhideWhenUsed="1"/>
-    <w:lsdException w:name="Hashtag" w:semiHidden="1" w:unhideWhenUsed="1"/>
   </w:latentStyles>
   <w:style w:type="paragraph" w:default="1" w:styleId="Normal">
     <w:name w:val="Normal"/>
@@ -7300,11 +7479,11 @@
       <w:sz w:val="24"/>
     </w:rPr>
   </w:style>
-  <w:style w:type="paragraph" w:styleId="Ttulo1">
+  <w:style w:type="paragraph" w:styleId="Heading1">
     <w:name w:val="heading 1"/>
     <w:basedOn w:val="Normal"/>
     <w:next w:val="Normal"/>
-    <w:link w:val="Ttulo1Carter"/>
+    <w:link w:val="Heading1Char"/>
     <w:uiPriority w:val="9"/>
     <w:qFormat/>
     <w:rsid w:val="001B6FEF"/>
@@ -7321,11 +7500,11 @@
       <w:szCs w:val="32"/>
     </w:rPr>
   </w:style>
-  <w:style w:type="paragraph" w:styleId="Cabealho2">
+  <w:style w:type="paragraph" w:styleId="Heading2">
     <w:name w:val="heading 2"/>
     <w:basedOn w:val="Normal"/>
     <w:next w:val="Normal"/>
-    <w:link w:val="Cabealho2Carter"/>
+    <w:link w:val="Heading2Char"/>
     <w:uiPriority w:val="9"/>
     <w:semiHidden/>
     <w:unhideWhenUsed/>
@@ -7344,11 +7523,11 @@
       <w:szCs w:val="26"/>
     </w:rPr>
   </w:style>
-  <w:style w:type="paragraph" w:styleId="Cabealho3">
+  <w:style w:type="paragraph" w:styleId="Heading3">
     <w:name w:val="heading 3"/>
     <w:basedOn w:val="Normal"/>
     <w:next w:val="Normal"/>
-    <w:link w:val="Cabealho3Carter"/>
+    <w:link w:val="Heading3Char"/>
     <w:uiPriority w:val="9"/>
     <w:semiHidden/>
     <w:unhideWhenUsed/>
@@ -7366,13 +7545,13 @@
       <w:szCs w:val="24"/>
     </w:rPr>
   </w:style>
-  <w:style w:type="character" w:default="1" w:styleId="Tipodeletrapredefinidodopargrafo">
+  <w:style w:type="character" w:default="1" w:styleId="DefaultParagraphFont">
     <w:name w:val="Default Paragraph Font"/>
     <w:uiPriority w:val="1"/>
     <w:semiHidden/>
     <w:unhideWhenUsed/>
   </w:style>
-  <w:style w:type="table" w:default="1" w:styleId="Tabelanormal">
+  <w:style w:type="table" w:default="1" w:styleId="TableNormal">
     <w:name w:val="Normal Table"/>
     <w:uiPriority w:val="99"/>
     <w:semiHidden/>
@@ -7387,15 +7566,15 @@
       </w:tblCellMar>
     </w:tblPr>
   </w:style>
-  <w:style w:type="numbering" w:default="1" w:styleId="Semlista">
+  <w:style w:type="numbering" w:default="1" w:styleId="NoList">
     <w:name w:val="No List"/>
     <w:uiPriority w:val="99"/>
     <w:semiHidden/>
     <w:unhideWhenUsed/>
   </w:style>
-  <w:style w:type="character" w:styleId="Hiperligao">
+  <w:style w:type="character" w:styleId="Hyperlink">
     <w:name w:val="Hyperlink"/>
-    <w:basedOn w:val="Tipodeletrapredefinidodopargrafo"/>
+    <w:basedOn w:val="DefaultParagraphFont"/>
     <w:uiPriority w:val="99"/>
     <w:unhideWhenUsed/>
     <w:rsid w:val="000B4CC8"/>
@@ -7406,7 +7585,7 @@
   </w:style>
   <w:style w:type="character" w:customStyle="1" w:styleId="Mencionar1">
     <w:name w:val="Mencionar1"/>
-    <w:basedOn w:val="Tipodeletrapredefinidodopargrafo"/>
+    <w:basedOn w:val="DefaultParagraphFont"/>
     <w:uiPriority w:val="99"/>
     <w:semiHidden/>
     <w:unhideWhenUsed/>
@@ -7416,10 +7595,10 @@
       <w:shd w:val="clear" w:color="auto" w:fill="E6E6E6"/>
     </w:rPr>
   </w:style>
-  <w:style w:type="character" w:customStyle="1" w:styleId="Ttulo1Carter">
-    <w:name w:val="Título 1 Caráter"/>
-    <w:basedOn w:val="Tipodeletrapredefinidodopargrafo"/>
-    <w:link w:val="Ttulo1"/>
+  <w:style w:type="character" w:customStyle="1" w:styleId="Heading1Char">
+    <w:name w:val="Heading 1 Char"/>
+    <w:basedOn w:val="DefaultParagraphFont"/>
+    <w:link w:val="Heading1"/>
     <w:uiPriority w:val="9"/>
     <w:rsid w:val="001B6FEF"/>
     <w:rPr>
@@ -7429,11 +7608,11 @@
       <w:szCs w:val="32"/>
     </w:rPr>
   </w:style>
-  <w:style w:type="paragraph" w:styleId="Cabealhodondice">
+  <w:style w:type="paragraph" w:styleId="TOCHeading">
     <w:name w:val="TOC Heading"/>
-    <w:basedOn w:val="Ttulo1"/>
+    <w:basedOn w:val="Heading1"/>
     <w:next w:val="Normal"/>
-    <w:link w:val="CabealhodondiceCarter"/>
+    <w:link w:val="TOCHeadingChar"/>
     <w:uiPriority w:val="39"/>
     <w:unhideWhenUsed/>
     <w:qFormat/>
@@ -7447,7 +7626,7 @@
   </w:style>
   <w:style w:type="paragraph" w:customStyle="1" w:styleId="Indice">
     <w:name w:val="Indice"/>
-    <w:basedOn w:val="Ttulo1"/>
+    <w:basedOn w:val="Heading1"/>
     <w:next w:val="Normal"/>
     <w:link w:val="IndiceCarter"/>
     <w:qFormat/>
@@ -7459,10 +7638,10 @@
       <w:sz w:val="40"/>
     </w:rPr>
   </w:style>
-  <w:style w:type="paragraph" w:styleId="Cabealho">
+  <w:style w:type="paragraph" w:styleId="Header">
     <w:name w:val="header"/>
     <w:basedOn w:val="Normal"/>
-    <w:link w:val="CabealhoCarter"/>
+    <w:link w:val="HeaderChar"/>
     <w:uiPriority w:val="99"/>
     <w:unhideWhenUsed/>
     <w:rsid w:val="001B6FEF"/>
@@ -7474,10 +7653,10 @@
       <w:spacing w:after="0" w:line="240" w:lineRule="auto"/>
     </w:pPr>
   </w:style>
-  <w:style w:type="character" w:customStyle="1" w:styleId="CabealhodondiceCarter">
-    <w:name w:val="Cabeçalho do Índice Caráter"/>
-    <w:basedOn w:val="Ttulo1Carter"/>
-    <w:link w:val="Cabealhodondice"/>
+  <w:style w:type="character" w:customStyle="1" w:styleId="TOCHeadingChar">
+    <w:name w:val="TOC Heading Char"/>
+    <w:basedOn w:val="Heading1Char"/>
+    <w:link w:val="TOCHeading"/>
     <w:uiPriority w:val="39"/>
     <w:rsid w:val="001B6FEF"/>
     <w:rPr>
@@ -7490,7 +7669,7 @@
   </w:style>
   <w:style w:type="character" w:customStyle="1" w:styleId="IndiceCarter">
     <w:name w:val="Indice Caráter"/>
-    <w:basedOn w:val="CabealhodondiceCarter"/>
+    <w:basedOn w:val="TOCHeadingChar"/>
     <w:link w:val="Indice"/>
     <w:rsid w:val="00605B01"/>
     <w:rPr>
@@ -7502,17 +7681,17 @@
       <w:lang w:eastAsia="pt-PT"/>
     </w:rPr>
   </w:style>
-  <w:style w:type="character" w:customStyle="1" w:styleId="CabealhoCarter">
-    <w:name w:val="Cabeçalho Caráter"/>
-    <w:basedOn w:val="Tipodeletrapredefinidodopargrafo"/>
-    <w:link w:val="Cabealho"/>
+  <w:style w:type="character" w:customStyle="1" w:styleId="HeaderChar">
+    <w:name w:val="Header Char"/>
+    <w:basedOn w:val="DefaultParagraphFont"/>
+    <w:link w:val="Header"/>
     <w:uiPriority w:val="99"/>
     <w:rsid w:val="001B6FEF"/>
   </w:style>
-  <w:style w:type="paragraph" w:styleId="Rodap">
+  <w:style w:type="paragraph" w:styleId="Footer">
     <w:name w:val="footer"/>
     <w:basedOn w:val="Normal"/>
-    <w:link w:val="RodapCarter"/>
+    <w:link w:val="FooterChar"/>
     <w:uiPriority w:val="99"/>
     <w:unhideWhenUsed/>
     <w:rsid w:val="001B6FEF"/>
@@ -7524,18 +7703,18 @@
       <w:spacing w:after="0" w:line="240" w:lineRule="auto"/>
     </w:pPr>
   </w:style>
-  <w:style w:type="character" w:customStyle="1" w:styleId="RodapCarter">
-    <w:name w:val="Rodapé Caráter"/>
-    <w:basedOn w:val="Tipodeletrapredefinidodopargrafo"/>
-    <w:link w:val="Rodap"/>
+  <w:style w:type="character" w:customStyle="1" w:styleId="FooterChar">
+    <w:name w:val="Footer Char"/>
+    <w:basedOn w:val="DefaultParagraphFont"/>
+    <w:link w:val="Footer"/>
     <w:uiPriority w:val="99"/>
     <w:rsid w:val="001B6FEF"/>
   </w:style>
-  <w:style w:type="paragraph" w:styleId="Ttulo">
+  <w:style w:type="paragraph" w:styleId="Title">
     <w:name w:val="Title"/>
     <w:basedOn w:val="Normal"/>
     <w:next w:val="Normal"/>
-    <w:link w:val="TtuloCarter"/>
+    <w:link w:val="TitleChar"/>
     <w:uiPriority w:val="10"/>
     <w:qFormat/>
     <w:rsid w:val="001B6FEF"/>
@@ -7551,10 +7730,10 @@
       <w:szCs w:val="56"/>
     </w:rPr>
   </w:style>
-  <w:style w:type="character" w:customStyle="1" w:styleId="TtuloCarter">
-    <w:name w:val="Título Caráter"/>
-    <w:basedOn w:val="Tipodeletrapredefinidodopargrafo"/>
-    <w:link w:val="Ttulo"/>
+  <w:style w:type="character" w:customStyle="1" w:styleId="TitleChar">
+    <w:name w:val="Title Char"/>
+    <w:basedOn w:val="DefaultParagraphFont"/>
+    <w:link w:val="Title"/>
     <w:uiPriority w:val="10"/>
     <w:rsid w:val="001B6FEF"/>
     <w:rPr>
@@ -7565,7 +7744,7 @@
       <w:szCs w:val="56"/>
     </w:rPr>
   </w:style>
-  <w:style w:type="paragraph" w:styleId="ndice1">
+  <w:style w:type="paragraph" w:styleId="TOC1">
     <w:name w:val="toc 1"/>
     <w:basedOn w:val="Normal"/>
     <w:next w:val="Normal"/>
@@ -7579,7 +7758,7 @@
   </w:style>
   <w:style w:type="paragraph" w:customStyle="1" w:styleId="estilo2">
     <w:name w:val="estilo2"/>
-    <w:basedOn w:val="Ttulo"/>
+    <w:basedOn w:val="Title"/>
     <w:link w:val="estilo2Carter"/>
     <w:qFormat/>
     <w:rsid w:val="00207577"/>
@@ -7593,7 +7772,7 @@
       <w:u w:val="single"/>
     </w:rPr>
   </w:style>
-  <w:style w:type="paragraph" w:styleId="PargrafodaLista">
+  <w:style w:type="paragraph" w:styleId="ListParagraph">
     <w:name w:val="List Paragraph"/>
     <w:basedOn w:val="Normal"/>
     <w:uiPriority w:val="34"/>
@@ -7606,7 +7785,7 @@
   </w:style>
   <w:style w:type="character" w:customStyle="1" w:styleId="estilo2Carter">
     <w:name w:val="estilo2 Caráter"/>
-    <w:basedOn w:val="Tipodeletrapredefinidodopargrafo"/>
+    <w:basedOn w:val="DefaultParagraphFont"/>
     <w:link w:val="estilo2"/>
     <w:rsid w:val="00207577"/>
     <w:rPr>
@@ -7619,10 +7798,10 @@
       <w:u w:val="single"/>
     </w:rPr>
   </w:style>
-  <w:style w:type="character" w:customStyle="1" w:styleId="Cabealho2Carter">
-    <w:name w:val="Cabeçalho 2 Caráter"/>
-    <w:basedOn w:val="Tipodeletrapredefinidodopargrafo"/>
-    <w:link w:val="Cabealho2"/>
+  <w:style w:type="character" w:customStyle="1" w:styleId="Heading2Char">
+    <w:name w:val="Heading 2 Char"/>
+    <w:basedOn w:val="DefaultParagraphFont"/>
+    <w:link w:val="Heading2"/>
     <w:uiPriority w:val="9"/>
     <w:semiHidden/>
     <w:rsid w:val="00133AB4"/>
@@ -7633,10 +7812,10 @@
       <w:szCs w:val="26"/>
     </w:rPr>
   </w:style>
-  <w:style w:type="character" w:customStyle="1" w:styleId="Cabealho3Carter">
-    <w:name w:val="Cabeçalho 3 Caráter"/>
-    <w:basedOn w:val="Tipodeletrapredefinidodopargrafo"/>
-    <w:link w:val="Cabealho3"/>
+  <w:style w:type="character" w:customStyle="1" w:styleId="Heading3Char">
+    <w:name w:val="Heading 3 Char"/>
+    <w:basedOn w:val="DefaultParagraphFont"/>
+    <w:link w:val="Heading3"/>
     <w:uiPriority w:val="9"/>
     <w:semiHidden/>
     <w:rsid w:val="00133AB4"/>
@@ -7647,7 +7826,7 @@
       <w:szCs w:val="24"/>
     </w:rPr>
   </w:style>
-  <w:style w:type="paragraph" w:styleId="ndice2">
+  <w:style w:type="paragraph" w:styleId="TOC2">
     <w:name w:val="toc 2"/>
     <w:basedOn w:val="Normal"/>
     <w:next w:val="Normal"/>
@@ -7660,9 +7839,9 @@
       <w:ind w:left="240"/>
     </w:pPr>
   </w:style>
-  <w:style w:type="character" w:styleId="TextodoMarcadordePosio">
+  <w:style w:type="character" w:styleId="PlaceholderText">
     <w:name w:val="Placeholder Text"/>
-    <w:basedOn w:val="Tipodeletrapredefinidodopargrafo"/>
+    <w:basedOn w:val="DefaultParagraphFont"/>
     <w:uiPriority w:val="99"/>
     <w:semiHidden/>
     <w:rsid w:val="00292C47"/>
@@ -7670,10 +7849,10 @@
       <w:color w:val="808080"/>
     </w:rPr>
   </w:style>
-  <w:style w:type="paragraph" w:styleId="Mapadodocumento">
+  <w:style w:type="paragraph" w:styleId="DocumentMap">
     <w:name w:val="Document Map"/>
     <w:basedOn w:val="Normal"/>
-    <w:link w:val="MapadodocumentoCarter"/>
+    <w:link w:val="DocumentMapChar"/>
     <w:uiPriority w:val="99"/>
     <w:semiHidden/>
     <w:unhideWhenUsed/>
@@ -7686,10 +7865,10 @@
       <w:szCs w:val="24"/>
     </w:rPr>
   </w:style>
-  <w:style w:type="character" w:customStyle="1" w:styleId="MapadodocumentoCarter">
-    <w:name w:val="Mapa do documento Caráter"/>
-    <w:basedOn w:val="Tipodeletrapredefinidodopargrafo"/>
-    <w:link w:val="Mapadodocumento"/>
+  <w:style w:type="character" w:customStyle="1" w:styleId="DocumentMapChar">
+    <w:name w:val="Document Map Char"/>
+    <w:basedOn w:val="DefaultParagraphFont"/>
+    <w:link w:val="DocumentMap"/>
     <w:uiPriority w:val="99"/>
     <w:semiHidden/>
     <w:rsid w:val="002716E0"/>
@@ -8002,7 +8181,7 @@
 </file>
 
 <file path=customXml/itemProps1.xml><?xml version="1.0" encoding="utf-8"?>
-<ds:datastoreItem xmlns:ds="http://schemas.openxmlformats.org/officeDocument/2006/customXml" ds:itemID="{7CFD44F0-2431-4398-BB5C-9C3302176A64}">
+<ds:datastoreItem xmlns:ds="http://schemas.openxmlformats.org/officeDocument/2006/customXml" ds:itemID="{B07E64FE-84B5-462D-B5E8-192F42CE8020}">
   <ds:schemaRefs>
     <ds:schemaRef ds:uri="http://schemas.openxmlformats.org/officeDocument/2006/bibliography"/>
   </ds:schemaRefs>

</xml_diff>